<commit_message>
Editing and drafting combined results
</commit_message>
<xml_diff>
--- a/Word/tPolvinenOppariY.docx
+++ b/Word/tPolvinenOppariY.docx
@@ -957,7 +957,7 @@
         <w:rPr>
           <w:i/>
         </w:rPr>
-        <w:t xml:space="preserve">historiaa: ensimmäinen IoT-laite oli kokisautomaatti, RFID-tägit ensimmäinen merkittävä</w:t>
+        <w:t xml:space="preserve">historiaa: ensimmäinen IoT -laite oli kokisautomaatti, RFID-tägit ensimmäinen merkittävä</w:t>
       </w:r>
       <w:r>
         <w:rPr>
@@ -1040,7 +1040,7 @@
         <w:rPr>
           <w:i/>
         </w:rPr>
-        <w:t xml:space="preserve">kuvaa IoT-taustaa hyvin. Entä muut kirjat?</w:t>
+        <w:t xml:space="preserve">kuvaa IoT -taustaa hyvin. Entä muut kirjat?</w:t>
       </w:r>
     </w:p>
     <w:p>
@@ -1051,7 +1051,7 @@
         <w:rPr>
           <w:i/>
         </w:rPr>
-        <w:t xml:space="preserve">Ks. Muistiinpanoja.md CISCOn Harnessing-IoT-Global-Development.pdf</w:t>
+        <w:t xml:space="preserve">Ks. Muistiinpanoja.md CISCOn Harnessing-IoT -Global-Development.pdf</w:t>
       </w:r>
     </w:p>
     <w:p>
@@ -1129,7 +1129,7 @@
         <w:pStyle w:val="BodyText"/>
       </w:pPr>
       <w:r>
-        <w:t xml:space="preserve">Opinnäytetyön keskeinen tutkimusongelma on, että kasvintuotannon IoT-ratkaisut eivät ole laajasti tunnettuja,</w:t>
+        <w:t xml:space="preserve">Opinnäytetyön keskeinen tutkimusongelma on, että kasvintuotannon IoT -ratkaisut eivät ole laajasti tunnettuja,</w:t>
       </w:r>
       <w:r>
         <w:t xml:space="preserve"> </w:t>
@@ -1202,7 +1202,7 @@
         <w:pStyle w:val="FirstParagraph"/>
       </w:pPr>
       <w:r>
-        <w:t xml:space="preserve">Opinnäytetyön tarkoituksena on tuottaa lukijalle yleiskuva kasvintuotannossa sovellettavien IoT-ratkaisuiden tilanteesta ja niiden tarjoamista mahdollisuuksista. Tietoa saadaan</w:t>
+        <w:t xml:space="preserve">Opinnäytetyön tarkoituksena on tuottaa lukijalle yleiskuva kasvintuotannossa sovellettavien IoT -ratkaisuiden tilanteesta ja niiden tarjoamista mahdollisuuksista. Tietoa saadaan</w:t>
       </w:r>
       <w:r>
         <w:t xml:space="preserve"> </w:t>
@@ -1229,7 +1229,7 @@
         <w:pStyle w:val="FirstParagraph"/>
       </w:pPr>
       <w:r>
-        <w:t xml:space="preserve">Opinnäytetyön tavoitteena on tarjota lukijalle sekä yleiskuva kasvintuotannon IoT-ratkaisuista että lähtökohta lukijan omalle tiedonhaulle aiheeseen tarkemmin tutustuttaessa.</w:t>
+        <w:t xml:space="preserve">Opinnäytetyön tavoitteena on tarjota lukijalle sekä yleiskuva kasvintuotannon IoT -ratkaisuista että lähtökohta lukijan omalle tiedonhaulle aiheeseen tarkemmin tutustuttaessa.</w:t>
       </w:r>
     </w:p>
     <w:p>
@@ -1259,7 +1259,7 @@
         </w:numPr>
       </w:pPr>
       <w:r>
-        <w:t xml:space="preserve">Millaista tutkimusta IoT-teknologioiden soveltamisesta kasvintuotantoon on julkaistu?</w:t>
+        <w:t xml:space="preserve">Millaista tutkimusta IoT -teknologioiden soveltamisesta kasvintuotantoon on julkaistu?</w:t>
       </w:r>
     </w:p>
     <w:p>
@@ -1283,7 +1283,7 @@
         </w:numPr>
       </w:pPr>
       <w:r>
-        <w:t xml:space="preserve">Minkä tyyppiset IoT-sovellukset tulevat tutkimusmateriaalissa selkeimmin esille, eli millaisia sovelluksia ja teknologioita on viime aikoina tutkittu?</w:t>
+        <w:t xml:space="preserve">Minkä tyyppiset IoT -sovellukset tulevat tutkimusmateriaalissa selkeimmin esille, eli millaisia sovelluksia ja teknologioita on viime aikoina tutkittu?</w:t>
       </w:r>
     </w:p>
     <w:p>
@@ -1295,7 +1295,7 @@
         </w:numPr>
       </w:pPr>
       <w:r>
-        <w:t xml:space="preserve">Miten kasvintuotannossa hyödynnetään IoT-teknologioita?</w:t>
+        <w:t xml:space="preserve">Miten kasvintuotannossa hyödynnetään IoT -teknologioita?</w:t>
       </w:r>
     </w:p>
     <w:p>
@@ -1307,7 +1307,7 @@
         </w:numPr>
       </w:pPr>
       <w:r>
-        <w:t xml:space="preserve">Millainen IoT-ratkaisuiden yleistilanne kasvintuotannossa on tällä hetkellä?</w:t>
+        <w:t xml:space="preserve">Millainen IoT -ratkaisuiden yleistilanne kasvintuotannossa on tällä hetkellä?</w:t>
       </w:r>
     </w:p>
     <w:p>
@@ -1319,7 +1319,7 @@
         </w:numPr>
       </w:pPr>
       <w:r>
-        <w:t xml:space="preserve">Millaisia etuja ja hyötyjä IoT-ratkaisut voivat tarjota kasvintuotannossa?</w:t>
+        <w:t xml:space="preserve">Millaisia etuja ja hyötyjä IoT -ratkaisut voivat tarjota kasvintuotannossa?</w:t>
       </w:r>
     </w:p>
     <w:p>
@@ -1331,7 +1331,7 @@
         </w:numPr>
       </w:pPr>
       <w:r>
-        <w:t xml:space="preserve">Mitkä ovat kasvintuotannon IoT-ratkaisuiden keskeiset avoimet haasteet?</w:t>
+        <w:t xml:space="preserve">Mitkä ovat kasvintuotannon IoT -ratkaisuiden keskeiset avoimet haasteet?</w:t>
       </w:r>
     </w:p>
     <w:p>
@@ -2045,7 +2045,7 @@
         <w:pStyle w:val="FirstParagraph"/>
       </w:pPr>
       <w:r>
-        <w:t xml:space="preserve">Kirjallisuuskatsauksen aineiston keruumenetelmiä oli useita. Kirjallisuuskatsauksen tekemistä edelsi tutkittavaan ilmiöön tutustuminen alustavien aineistohakujen avulla, keräämällä mahdollisten tiedonantajien kontakteja, käyden asiantuntijakeskusteluja, vierailemalla alan tapahtumissa ja haastatteluja tehden. Kirjallisuuskatsauksen aluksi haettiin IoT:tä yleistasolla ja ilmiönä käsittelevää kirjallisuutta. Seuraavaksi haettiin kasvintuotannon ja maatalouden IoT-sovelluksia käsitteleviä kirjallisuuskatsauksia. Valittujen kirjallisuuskatsausten pohjalta muotoiltiin hakumenetelmät ja valittiin osa lähteistä. Hakujen tuloksista on valittu tekijän harkinnan mukaan tutkittavaa ilmiötä parhaiten kuvaavat ja työhön sopivat lähteet.</w:t>
+        <w:t xml:space="preserve">Kirjallisuuskatsauksen aineiston keruumenetelmiä oli useita. Kirjallisuuskatsauksen tekemistä edelsi tutkittavaan ilmiöön tutustuminen alustavien aineistohakujen avulla, keräämällä mahdollisten tiedonantajien kontakteja, käyden asiantuntijakeskusteluja, vierailemalla alan tapahtumissa ja haastatteluja tehden. Kirjallisuuskatsauksen aluksi haettiin IoT:tä yleistasolla ja ilmiönä käsittelevää kirjallisuutta. Seuraavaksi haettiin kasvintuotannon ja maatalouden IoT -sovelluksia käsitteleviä kirjallisuuskatsauksia. Valittujen kirjallisuuskatsausten pohjalta muotoiltiin hakumenetelmät ja valittiin osa lähteistä. Hakujen tuloksista on valittu tekijän harkinnan mukaan tutkittavaa ilmiötä parhaiten kuvaavat ja työhön sopivat lähteet.</w:t>
       </w:r>
     </w:p>
     <w:p>
@@ -3662,7 +3662,7 @@
         <w:pStyle w:val="FirstParagraph"/>
       </w:pPr>
       <w:r>
-        <w:t xml:space="preserve">Tässä osiossa käsitellään kirjallisuuskatsauksen tulokset jaoteltuina seuraavasti: yleinen kuvailu, AIoT-ratkaisuissa käytettävät teknologiat, AIoT-ratkaisujen sovellusalueet, AIoT:n avoimet haasteet ja aineistossa esitetyt AIoT-arkkitehtuurit.</w:t>
+        <w:t xml:space="preserve">Tässä osiossa käsitellään kirjallisuuskatsauksen tulokset jaoteltuina seuraavasti: yleinen kuvailu, AIoT -ratkaisuissa käytettävät teknologiat, AIoT -ratkaisujen sovellusalueet, AIoT:n avoimet haasteet ja aineistossa esitetyt AIoT -arkkitehtuurit.</w:t>
       </w:r>
     </w:p>
     <w:p>
@@ -3681,6 +3681,35 @@
       </w:pPr>
       <w:r>
         <w:rPr>
+          <w:i/>
+        </w:rPr>
+        <w:t xml:space="preserve">Muita keskeisiä aiheita käsitellyissä julkaisuissa ovat ruoan laadun parantaminen, ruoan turvallisuus ja jäljitettävyys, veden hallinta, maaseudun kehittäminen, kaupunkiviljely ja kuluttajien vuorovaikutus</w:t>
+      </w:r>
+      <w:r>
+        <w:rPr>
+          <w:i/>
+        </w:rPr>
+        <w:t xml:space="preserve"> </w:t>
+      </w:r>
+      <w:r>
+        <w:rPr>
+          <w:i/>
+        </w:rPr>
+        <w:t xml:space="preserve">(Verdouw, Wolfert &amp; Tekinerdogan 2016)</w:t>
+      </w:r>
+      <w:r>
+        <w:rPr>
+          <w:i/>
+        </w:rPr>
+        <w:t xml:space="preserve">.</w:t>
+      </w:r>
+    </w:p>
+    <w:p>
+      <w:pPr>
+        <w:pStyle w:val="BodyText"/>
+      </w:pPr>
+      <w:r>
+        <w:rPr>
           <w:b/>
         </w:rPr>
         <w:t xml:space="preserve">Uudet liiketoimintamallit</w:t>
@@ -3689,7 +3718,7 @@
         <w:t xml:space="preserve"> </w:t>
       </w:r>
       <w:r>
-        <w:t xml:space="preserve">mahdollistuvat IoT-teknologioiden käyttöönoton myötä. Kokonaisuudessaan maatalouden voidaan odottaa muuttuvan IoT-teknologioiden vaikutuksesta huomattavasti. Maatilojen ja ruokatuotannon yritysten yleisen kehityksen suunta on kohti laajamittaista, teollista ja teknologiaintensiivistä tuotantoa. Samaan aikaan uudet IoT-teknologiat mahdollistavat uusia liiketoimintamalleja. Monet kasvuyritykset pyrkivät toteuttamaan ruokatuotannossa aikaisempaa lyhyempää tuotantoketjua, joskus poistaen kokonaisia osia yleisestä ruoan tuotantoketjusta. Näille uusille liiketoimintamalleille tiedon tuotanto ja toimittaminen on ennemmän ennakkoehto kuin toiminnan sivutuote. Samalla liiketoimintakumppaneiden välinen toiminta on muuttumassa entistä dynaamisemmaksi sekä kilpailu korkealuokkaisista ja suuren marginaalin tuotteista on muodostumassa yleisemmäksi. IoT-teknologioiden mahdollistamat dataperustaiset hallintokäytänteet ovat keskeisiä aikaisempaa tarkemmalle tuotantoprosessien hallittavuudelle. Tämän tuloksena maatilat voivat siirtyä perinteisestä tuotantokeskeisestä ja kustannushinnoitteluvetoisesta liiketoimintamallista arvohinnoittelu- ja informaatiovetoiseen malliin, jossa tarjontaa kohdennetaan jatkuvasti kysynnän mukaan. Tuotantoprosessien tarkempi hallittavuus puolestaan voi johtaa suoranaiseen loikkaukseen tuottavuudessa ja kestävyydessä.</w:t>
+        <w:t xml:space="preserve">mahdollistuvat IoT -teknologioiden käyttöönoton myötä. Kokonaisuudessaan maatalouden voidaan odottaa muuttuvan IoT -teknologioiden vaikutuksesta huomattavasti. Maatilojen ja ruokatuotannon yritysten yleisen kehityksen suunta on kohti laajamittaista, teollista ja teknologiaintensiivistä tuotantoa. Samaan aikaan uudet IoT -teknologiat mahdollistavat uusia liiketoimintamalleja. Monet kasvuyritykset pyrkivät toteuttamaan ruokatuotannossa aikaisempaa lyhyempää tuotantoketjua, joskus poistaen kokonaisia osia yleisestä ruoan tuotantoketjusta. Näille uusille liiketoimintamalleille tiedon tuotanto ja toimittaminen on ennemmän ennakkoehto kuin toiminnan sivutuote. Samalla liiketoimintakumppaneiden välinen toiminta on muuttumassa entistä dynaamisemmaksi sekä kilpailu korkealuokkaisista ja suuren marginaalin tuotteista on muodostumassa yleisemmäksi. IoT -teknologioiden mahdollistamat dataperustaiset hallintokäytänteet ovat keskeisiä aikaisempaa tarkemmalle tuotantoprosessien hallittavuudelle. Tämän tuloksena maatilat voivat siirtyä perinteisestä tuotantokeskeisestä ja kustannushinnoitteluvetoisesta liiketoimintamallista arvohinnoittelu- ja informaatiovetoiseen malliin, jossa tarjontaa kohdennetaan jatkuvasti kysynnän mukaan. Tuotantoprosessien tarkempi hallittavuus puolestaan voi johtaa suoranaiseen loikkaukseen tuottavuudessa ja kestävyydessä.</w:t>
       </w:r>
       <w:r>
         <w:t xml:space="preserve"> </w:t>
@@ -3709,7 +3738,7 @@
         <w:t xml:space="preserve">Täsmäviljelystä smart farming</w:t>
       </w:r>
       <w:r>
-        <w:t xml:space="preserve">:iin siirtyminen voi saada huomattavaa vetoapua IoT-teknologioiden käyttöönotosta. Viljelyjärjestelmänä täsmäviljely pyrkii yksityiskohtaista tietoa hyödyntämällä tuotantopanosten käytön optimointiin. Näillä tekniikoilla pyritään alueellisen ja ajallisen vaihtelevuuden hallinnoimiseen tarkan havainnoinnin, kontrolloinnin ja käsittelyn avulla perustuen maaperästä, satokasveista ja eläimistä tehtyihin havaintoihin. Esimerkiksi traktorin ja työkoneen automaattiohjauksen ja määränsäätöautomatiikan (VRA-tekniikka) avulla ruiskutettavien kasvinsuojeluaineiden ja lannoitteiden käyttö tehostuu päällekkäisen ruiskutuksen vähentyessä, samalla vähentäen päästöjä. Vaikka viime vuosikymmenten aikana on otettu käyttöön onnistuneesti useita yksittäisiä täsmäviljelyn tekniikoita, täsmäviljelyn laaja käyttöönotto on jäänyt vähäiseksi ja täsmäviljelyssä tuotetun tiedon älykäs käyttö on rajattua. Keskeisimpiä pullonkauloja käyttöönotolle ovat tiedon ja järjestelmien integraation puute, vaikeakäyttöisyys ja korkea hinta.</w:t>
+        <w:t xml:space="preserve">:iin siirtyminen voi saada huomattavaa vetoapua IoT -teknologioiden käyttöönotosta. Viljelyjärjestelmänä täsmäviljely pyrkii yksityiskohtaista tietoa hyödyntämällä tuotantopanosten käytön optimointiin. Näillä tekniikoilla pyritään alueellisen ja ajallisen vaihtelevuuden hallinnoimiseen tarkan havainnoinnin, kontrolloinnin ja käsittelyn avulla perustuen maaperästä, satokasveista ja eläimistä tehtyihin havaintoihin. Esimerkiksi traktorin ja työkoneen automaattiohjauksen ja määränsäätöautomatiikan (VRA-tekniikka) avulla ruiskutettavien kasvinsuojeluaineiden ja lannoitteiden käyttö tehostuu päällekkäisen ruiskutuksen vähentyessä, samalla vähentäen päästöjä. Vaikka viime vuosikymmenten aikana on otettu käyttöön onnistuneesti useita yksittäisiä täsmäviljelyn tekniikoita, täsmäviljelyn laaja käyttöönotto on jäänyt vähäiseksi ja täsmäviljelyssä tuotetun tiedon älykäs käyttö on rajattua. Keskeisimpiä pullonkauloja käyttöönotolle ovat tiedon ja järjestelmien integraation puute, vaikeakäyttöisyys ja korkea hinta.</w:t>
       </w:r>
       <w:r>
         <w:t xml:space="preserve"> </w:t>
@@ -3759,7 +3788,7 @@
         <w:t xml:space="preserve"> </w:t>
       </w:r>
       <w:r>
-        <w:t xml:space="preserve">voi IoT-teknologioiden avulla tehostaa ruokaketjun toimintaa. Logistiikkapäätösten tulisi pohjautua siihen tosiasiaan, että ruokatuotteiden laadulliset ominaisuudet muuttuvat ajan kuluessa ja ympäristöolosuhteiden vaikutuksesta. Ruokatuotteiden yksittäinen merkintä ja seuranta on haastavaa ja ottaen huomioon ruokatuoteiden käytännön käsittelyn erilaisissa pakkauksissa, laatikoissa, kuormalavoilla ja lähetyksissä se ei ole todellisuudessa kannattavaa. IoT-teknologiat mahdollistavat edistyksellisiä ratkaisuita lähetysten ja tuotteiden seurannassa ja jäljittämisessä aina tuotannosta kuluttajalle asti. Siinä missä tuotantoketjun toimijat ovat aikaisemmin toteuttaneet tuotantonsa tarkkailua paikallisesti, voivat he IoT-ratkaisuiden avulla ja virtuaalisiin esineisiin perustuen tarkkailla, kontrolloida, suunnitella ja tehostaa liiketoimintaprosessejaan etäisesti ja tosiaikaisesti internetin ylitse. Ruokatuotteiden jäljitettävyys on usein lakisääteisesti toteutettua, konventionaalisilla järjestelmillä toteutettua ja yksittäisen yrityksen toimintaan keskittyvää toimintaa. Jäljitettävyystietoja käsittelevät järjestelmät ovat usein suljettuja, eivätkä palvele avoimesti ja yhteisesti useita liiketoimintakumppaneita jotka dynaamisesti muuttavat liiketoimintaprosessejaan ja -kumppanuuksiaan tilanteiden muuttuessa.</w:t>
+        <w:t xml:space="preserve">voi IoT -teknologioiden avulla tehostaa ruokaketjun toimintaa. Logistiikkapäätösten tulisi pohjautua siihen tosiasiaan, että ruokatuotteiden laadulliset ominaisuudet muuttuvat ajan kuluessa ja ympäristöolosuhteiden vaikutuksesta. Ruokatuotteiden yksittäinen merkintä ja seuranta on haastavaa ja ottaen huomioon ruokatuotteiden käytännön käsittelyn erilaisissa pakkauksissa, laatikoissa, kuormalavoilla ja lähetyksissä se ei ole todellisuudessa kannattavaa. IoT -teknologiat mahdollistavat edistyksellisiä ratkaisuita lähetysten ja tuotteiden seurannassa ja jäljittämisessä aina tuotannosta kuluttajalle asti. Siinä missä tuotantoketjun toimijat ovat aikaisemmin toteuttaneet tuotantonsa tarkkailua paikallisesti, voivat he IoT -ratkaisuiden avulla ja virtuaalisiin esineisiin perustuen tarkkailla, kontrolloida, suunnitella ja tehostaa liiketoimintaprosessejaan etäisesti ja tosiaikaisesti internetin ylitse. Ruokatuotteiden jäljitettävyys on usein lakisääteisesti toteutettua, konventionaalisilla järjestelmillä toteutettua ja yksittäisen yrityksen toimintaan keskittyvää toimintaa. Jäljitettävyystietoja käsittelevät järjestelmät ovat usein suljettuja, eivätkä palvele avoimesti ja yhteisesti useita liiketoimintakumppaneita jotka dynaamisesti muuttavat liiketoimintaprosessejaan ja -kumppanuuksiaan tilanteiden muuttuessa.</w:t>
       </w:r>
       <w:r>
         <w:t xml:space="preserve"> </w:t>
@@ -3796,7 +3825,7 @@
         <w:t xml:space="preserve"> </w:t>
       </w:r>
       <w:r>
-        <w:t xml:space="preserve">mahdollistaa tuotannossa aikaisempaa hajautetumman hallintamallin. Tällä hetkellä ruoan prosessoinnin laitokset ovat vielä usein keskitetysti kontrolloituja. IoT-ratkaisujen soveltaminen ruokatuotannon tehtaissa tulee perustumaan hajautetumpaan hallintamalliin, jossa koneet muuttuvat järjestelmiksi joilla on omaa tiedonkäsittelykapasiteettia ja lisättyä älykkyyttä ja jotka kommunikoivat suoraan toisten koneiden kanssa. Tälläisissa tehtaissa laitteisto on yhä suuremmissa määrin autonomista, hoitaen itse tarvitsemansa huollon järjestelyt ja mukautuen tosiaikaisesti muuttuviin tuotantovaatimuksiin. Tämä lähestymistapa on nähtävissä muun muassa Industry 4.0 ja Factory of the Future -aloitteissa.</w:t>
+        <w:t xml:space="preserve">mahdollistaa tuotannossa aikaisempaa hajautetumman hallintamallin. Tällä hetkellä ruoan prosessoinnin laitokset ovat vielä usein keskitetysti kontrolloituja. IoT -ratkaisujen soveltaminen ruokatuotannon tehtaissa tulee perustumaan hajautetumpaan hallintamalliin, jossa koneet muuttuvat järjestelmiksi joilla on omaa tiedonkäsittelykapasiteettia ja lisättyä älykkyyttä ja jotka kommunikoivat suoraan toisten koneiden kanssa. Tälläisissa tehtaissa laitteisto on yhä suuremmissa määrin autonomista, hoitaen itse tarvitsemansa huollon järjestelyt ja mukautuen tosiaikaisesti muuttuviin tuotantovaatimuksiin. Tämä lähestymistapa on nähtävissä muun muassa Industry 4.0 ja Factory of the Future -aloitteissa.</w:t>
       </w:r>
       <w:r>
         <w:t xml:space="preserve"> </w:t>
@@ -3819,7 +3848,7 @@
         <w:t xml:space="preserve"> </w:t>
       </w:r>
       <w:r>
-        <w:t xml:space="preserve">kuluttajien keskuudessa voi kasvaa huomattavasti tuotantoketjun tietojen tuomisella koko ketjun saataville. Kuluttajien luottamus ruoan turvallisuuteen, ruokatuotantoon, ruoan alkuperään ja siihen liittyviin toimijoihin on edellytys toimivalle eurooppalaiselle ruokamarkkinalle. Kuluttajat odottavat tuotantoketjuilta yhä suurempaa läpinäkyvyyttä, jolle luottamus ruokaan voi perustua. Läpinäkyvyys tarkoittaa tässä tapauksessa kuluttajien tiedon tarpeiden mukaisesta tietoisuuden edistämistä. IoT-ratkaisut voivat nopeasti muuttaa kuluttajien ja ruoan tuotantoketjun toimijoiden välistä viestintää. Kahdensuuntainen viestintä ja tiedon saataville tuominen kaikille toimijoille ovat keskeinen osa älykkään ruokatietoisuuden toteuttamista. Kuluttajille suunnatuista ruokaan liittyvistä IoT-sovelluksista suurin osa keskittyy vain tiettyihin toiminnallisuuksiin ja dataan, järjestelmien välisen tiedon vaihdon ja yhteiskäytettävyyden ollessa rajattuja.</w:t>
+        <w:t xml:space="preserve">kuluttajien keskuudessa voi kasvaa huomattavasti tuotantoketjun tietojen tuomisella koko ketjun saataville. Kuluttajien luottamus ruoan turvallisuuteen, ruokatuotantoon, ruoan alkuperään ja siihen liittyviin toimijoihin on edellytys toimivalle eurooppalaiselle ruokamarkkinalle. Kuluttajat odottavat tuotantoketjuilta yhä suurempaa läpinäkyvyyttä, jolle luottamus ruokaan voi perustua. Läpinäkyvyys tarkoittaa tässä tapauksessa kuluttajien tiedon tarpeiden mukaisesta tietoisuuden edistämistä. IoT -ratkaisut voivat nopeasti muuttaa kuluttajien ja ruoan tuotantoketjun toimijoiden välistä viestintää. Kahdensuuntainen viestintä ja tiedon saataville tuominen kaikille toimijoille ovat keskeinen osa älykkään ruokatietoisuuden toteuttamista. Kuluttajille suunnatuista ruokaan liittyvistä IoT -sovelluksista suurin osa keskittyy vain tiettyihin toiminnallisuuksiin ja dataan, järjestelmien välisen tiedon vaihdon ja yhteiskäytettävyyden ollessa rajattuja.</w:t>
       </w:r>
       <w:r>
         <w:t xml:space="preserve"> </w:t>
@@ -3842,7 +3871,7 @@
         <w:t xml:space="preserve"> </w:t>
       </w:r>
       <w:r>
-        <w:t xml:space="preserve">visioidessa huomataan, että todellisuudessa ruoan tuotannon IoT-sovellukset ja teknologiat ovat vielä pirstaleisia eikä niillä ole saumatonta integraatiota. Erityisesti edistyksellisemmät ratkaisut ovat kokeellisessa kehitysvaiheessa. Käytössä olevat ratkaisut keskittyvät perustoiminnallisuuksiin ja ovat pääasiassa pienen aikaisten omaksujien joukon käytössä. Tämän tilanteen odotetaan kuitenkin muuttuvan lähivuosien aikana. IoT-teknologiat ovat kypsymässä nopealla tahdilla ja ne ovat viime aikoina olleet sekä käyttäjien että laitevalmistajien huomion kohteena. Tämä voi johtaa useiden keskeisten edistysaskeleiden toteutumiseen, kuten:</w:t>
+        <w:t xml:space="preserve">visioidessa huomataan, että todellisuudessa ruoan tuotannon IoT -sovellukset ja teknologiat ovat vielä pirstaleisia eikä niillä ole saumatonta integraatiota. Erityisesti edistyksellisemmät ratkaisut ovat kokeellisessa kehitysvaiheessa. Käytössä olevat ratkaisut keskittyvät perustoiminnallisuuksiin ja ovat pääasiassa pienen aikaisten omaksujien joukon käytössä. Tämän tilanteen odotetaan kuitenkin muuttuvan lähivuosien aikana. IoT -teknologiat ovat kypsymässä nopealla tahdilla ja ne ovat viime aikoina olleet sekä käyttäjien että laitevalmistajien huomion kohteena. Tämä voi johtaa useiden keskeisten edistysaskeleiden toteutumiseen, kuten:</w:t>
       </w:r>
       <w:r>
         <w:t xml:space="preserve"> </w:t>
@@ -3850,28 +3879,46 @@
       <w:r>
         <w:t xml:space="preserve">(Sundmaeker et al. 2016)</w:t>
       </w:r>
-      <w:r>
-        <w:t xml:space="preserve"> </w:t>
-      </w:r>
-      <w:r>
-        <w:t xml:space="preserve">* IoT-ratkaisuiden integraation varmistaminen avoimien arkkitehtuurien, alustojen ja standardien avulla;</w:t>
-      </w:r>
-      <w:r>
-        <w:t xml:space="preserve"> </w:t>
-      </w:r>
-      <w:r>
-        <w:t xml:space="preserve">* Keskenään yhteistoimintakykyisten IoT-ratkaisuiden käytön skaalaus aikaisten omaksujien joukon ulkopuolelle, mukaan lukien nykyisten ratkaisujen yksinkertaistaminen viljelijöiden ja laitetoimittajien valtavirran kiinnostuksen varmistamiseksi;</w:t>
-      </w:r>
-      <w:r>
-        <w:t xml:space="preserve"> </w:t>
-      </w:r>
-      <w:r>
-        <w:t xml:space="preserve">* IoT-teknologioiden käytettävyyden edelleen kehittäminen maatalouden käyttötapauksia ja olosuhteiden vaatimuksia vastaaviksi.</w:t>
-      </w:r>
-    </w:p>
-    <w:p>
-      <w:pPr>
-        <w:pStyle w:val="BodyText"/>
+    </w:p>
+    <w:p>
+      <w:pPr>
+        <w:pStyle w:val="Compact"/>
+        <w:numPr>
+          <w:numId w:val="1013"/>
+          <w:ilvl w:val="0"/>
+        </w:numPr>
+      </w:pPr>
+      <w:r>
+        <w:t xml:space="preserve">IoT -ratkaisuiden integraation varmistaminen avoimien arkkitehtuurien, alustojen ja standardien avulla;</w:t>
+      </w:r>
+    </w:p>
+    <w:p>
+      <w:pPr>
+        <w:pStyle w:val="Compact"/>
+        <w:numPr>
+          <w:numId w:val="1013"/>
+          <w:ilvl w:val="0"/>
+        </w:numPr>
+      </w:pPr>
+      <w:r>
+        <w:t xml:space="preserve">Keskenään yhteistoimintakykyisten IoT -ratkaisuiden käytön skaalaus aikaisten omaksujien joukon ulkopuolelle, mukaan lukien nykyisten ratkaisujen yksinkertaistaminen viljelijöiden ja laitetoimittajien valtavirran kiinnostuksen varmistamiseksi;</w:t>
+      </w:r>
+    </w:p>
+    <w:p>
+      <w:pPr>
+        <w:pStyle w:val="Compact"/>
+        <w:numPr>
+          <w:numId w:val="1013"/>
+          <w:ilvl w:val="0"/>
+        </w:numPr>
+      </w:pPr>
+      <w:r>
+        <w:t xml:space="preserve">IoT -teknologioiden käytettävyyden edelleen kehittäminen maatalouden käyttötapauksia ja olosuhteiden vaatimuksia vastaaviksi.</w:t>
+      </w:r>
+    </w:p>
+    <w:p>
+      <w:pPr>
+        <w:pStyle w:val="FirstParagraph"/>
       </w:pPr>
       <w:r>
         <w:t xml:space="preserve">Näiden edistysaskeleiden toteutumisen voidaan odottaa johtavan edellä mainittujen sovellusalueiden kehittymiseen huomattavalla tavalla.</w:t>
@@ -3975,7 +4022,7 @@
         <w:pStyle w:val="BodyText"/>
       </w:pPr>
       <w:r>
-        <w:t xml:space="preserve">IoT-ratkaisut mahdollistavat fyysisten objektien virtausten ja niihin liittyvän tiedon irrottamisen toisistaan</w:t>
+        <w:t xml:space="preserve">IoT -ratkaisut mahdollistavat fyysisten objektien virtausten ja niihin liittyvän tiedon irrottamisen toisistaan</w:t>
       </w:r>
       <w:r>
         <w:t xml:space="preserve"> </w:t>
@@ -3992,15 +4039,15 @@
       <w:r>
         <w:t xml:space="preserve">(Sundmaeker et al. 2016)</w:t>
       </w:r>
-      <w:r>
-        <w:t xml:space="preserve"> </w:t>
-      </w:r>
-      <w:r>
-        <w:t xml:space="preserve">*</w:t>
-      </w:r>
-      <w:r>
-        <w:t xml:space="preserve"> </w:t>
-      </w:r>
+    </w:p>
+    <w:p>
+      <w:pPr>
+        <w:pStyle w:val="Compact"/>
+        <w:numPr>
+          <w:numId w:val="1014"/>
+          <w:ilvl w:val="0"/>
+        </w:numPr>
+      </w:pPr>
       <w:r>
         <w:rPr>
           <w:b/>
@@ -4008,17 +4055,17 @@
         <w:t xml:space="preserve">Datavetoinen viljely</w:t>
       </w:r>
       <w:r>
-        <w:t xml:space="preserve">: IoT-ratkaisut mahdollistavat viljelijöiden siirtymisen näppituntumalla viljelystä mitattuun digitaaliseen tietoon perustuvaan viljelyn hallintaan. Tämä on keskeistä jatkuvasti vaativammaksi muuttuvassa liiketoimintaympäristössä selviytymiselle. IoT-ratkaisuiden havainto- ja kytkettävyysteknologiat mahdollistavat oikea-aikaisen ja tarkan operatiivisen datan virran päätöksentekojärjestelmille.</w:t>
-      </w:r>
-      <w:r>
-        <w:t xml:space="preserve"> </w:t>
-      </w:r>
-      <w:r>
-        <w:t xml:space="preserve">*</w:t>
-      </w:r>
-      <w:r>
-        <w:t xml:space="preserve"> </w:t>
-      </w:r>
+        <w:t xml:space="preserve">: IoT -ratkaisut mahdollistavat viljelijöiden siirtymisen näppituntumalla viljelystä mitattuun digitaaliseen tietoon perustuvaan viljelyn hallintaan. Tämä on keskeistä jatkuvasti vaativammaksi muuttuvassa liiketoimintaympäristössä selviytymiselle. IoT -ratkaisuiden havainto- ja kytkettävyysteknologiat mahdollistavat oikea-aikaisen ja tarkan operatiivisen datan virran päätöksentekojärjestelmille.</w:t>
+      </w:r>
+    </w:p>
+    <w:p>
+      <w:pPr>
+        <w:pStyle w:val="Compact"/>
+        <w:numPr>
+          <w:numId w:val="1014"/>
+          <w:ilvl w:val="0"/>
+        </w:numPr>
+      </w:pPr>
       <w:r>
         <w:rPr>
           <w:b/>
@@ -4026,17 +4073,17 @@
         <w:t xml:space="preserve">Kiertotalous</w:t>
       </w:r>
       <w:r>
-        <w:t xml:space="preserve">: IoT-ratkaisut mahdollistavat aikaisempaa sujuvamman resurssien hallinnan ja jakamisen tuotantoketjussa, lujittaen toimijoiden yhteistoimintaa. Eri teollisuudenalat voivat yhteistoiminnassa jaella toimintansa sivutuotteita ja jätteitä lämmön, veden, paineen, lannoitteiden jne. muodossa. Symbioottiset viljelyjärjestelmät kuten aquaponiset viljelmät voivat hyötyä erityisen paljon uusista IoT-teknologioihin perustuvista kontrollointijärjestelmistä, jotka mahdollistavat niiden hajautetun ja autonomisen toiminnan.</w:t>
-      </w:r>
-      <w:r>
-        <w:t xml:space="preserve"> </w:t>
-      </w:r>
-      <w:r>
-        <w:t xml:space="preserve">*</w:t>
-      </w:r>
-      <w:r>
-        <w:t xml:space="preserve"> </w:t>
-      </w:r>
+        <w:t xml:space="preserve">: IoT -ratkaisut mahdollistavat aikaisempaa sujuvamman resurssien hallinnan ja jakamisen tuotantoketjussa, lujittaen toimijoiden yhteistoimintaa. Eri teollisuudenalat voivat yhteistoiminnassa jaella toimintansa sivutuotteita ja jätteitä lämmön, veden, paineen, lannoitteiden jne. muodossa. Symbioottiset viljelyjärjestelmät kuten aquaponiset viljelmät voivat hyötyä erityisen paljon uusista IoT -teknologioihin perustuvista kontrollointijärjestelmistä, jotka mahdollistavat niiden hajautetun ja autonomisen toiminnan.</w:t>
+      </w:r>
+    </w:p>
+    <w:p>
+      <w:pPr>
+        <w:pStyle w:val="Compact"/>
+        <w:numPr>
+          <w:numId w:val="1014"/>
+          <w:ilvl w:val="0"/>
+        </w:numPr>
+      </w:pPr>
       <w:r>
         <w:rPr>
           <w:b/>
@@ -4044,17 +4091,20 @@
         <w:t xml:space="preserve">Itsenäiset maatilan toiminnot</w:t>
       </w:r>
       <w:r>
-        <w:t xml:space="preserve">: IoT-ratkaisut mahdollistavat kytkettävyyden parantamisen ja älykkyyden lisäyksen maatalousautomaatiossa. Tämä mahdollistaa maatalouden koneiden muuttumisen autonomisiksi ja itsemukautuviksi järjestelmiksi, jotka voivat toimia, tehdä itsenäisiä päätöksiä ja oppia ilman paikan päällä tai etänä tapahtuvaa ihmisen tekemää ohjausta. Tälläisiä järjestelmiä ovat esimerkiksi kitkentärobotit ja itseohjaavat traktorit.</w:t>
+        <w:t xml:space="preserve">: IoT -ratkaisut mahdollistavat kytkettävyyden parantamisen ja älykkyyden lisäyksen maatalousautomaatiossa. Tämä mahdollistaa maatalouden koneiden muuttumisen autonomisiksi ja itsemukautuviksi järjestelmiksi, jotka voivat toimia, tehdä itsenäisiä päätöksiä ja oppia ilman paikan päällä tai etänä tapahtuvaa ihmisen tekemää ohjausta. Tälläisiä järjestelmiä ovat esimerkiksi kitkentärobotit ja itseohjaavat traktorit.</w:t>
       </w:r>
       <w:r>
         <w:br w:type="textWrapping"/>
       </w:r>
-      <w:r>
-        <w:t xml:space="preserve">*</w:t>
-      </w:r>
-      <w:r>
-        <w:t xml:space="preserve"> </w:t>
-      </w:r>
+    </w:p>
+    <w:p>
+      <w:pPr>
+        <w:pStyle w:val="Compact"/>
+        <w:numPr>
+          <w:numId w:val="1014"/>
+          <w:ilvl w:val="0"/>
+        </w:numPr>
+      </w:pPr>
       <w:r>
         <w:rPr>
           <w:b/>
@@ -4062,17 +4112,17 @@
         <w:t xml:space="preserve">Kysyntävetoinen viljely</w:t>
       </w:r>
       <w:r>
-        <w:t xml:space="preserve">: IoT-ratkaisut mahdollistavat tuotantoprosessien tarkan ja oikea-aikaisen tarkkailun ja kontrolloinnin, mikä puolestaan mahdollistaa tuotannon määrän ja laadun ennustettavuuden. Myös liiketoiminnan ja kuluttajien kanssa kommunikoinnin uudet menetelmät voidaan ottaa huomioon suoraan tuotantoprosessien ohjaamisessa, jolloin maatilat voivat siirtyä anonyymistä, tuotantokeskeisestä ja kustannushinnoitteluvetoisesta toimintamallista arvohinnoittelu- ja informaatiovetoiseen toimintamalliin, jossa tarjontaa kohdennetaan jatkuvasti kysynnän mukaan.</w:t>
-      </w:r>
-      <w:r>
-        <w:t xml:space="preserve"> </w:t>
-      </w:r>
-      <w:r>
-        <w:t xml:space="preserve">*</w:t>
-      </w:r>
-      <w:r>
-        <w:t xml:space="preserve"> </w:t>
-      </w:r>
+        <w:t xml:space="preserve">: IoT -ratkaisut mahdollistavat tuotantoprosessien tarkan ja oikea-aikaisen tarkkailun ja kontrolloinnin, mikä puolestaan mahdollistaa tuotannon määrän ja laadun ennustettavuuden. Myös liiketoiminnan ja kuluttajien kanssa kommunikoinnin uudet menetelmät voidaan ottaa huomioon suoraan tuotantoprosessien ohjaamisessa, jolloin maatilat voivat siirtyä anonyymistä, tuotantokeskeisestä ja kustannushinnoitteluvetoisesta toimintamallista arvohinnoittelu- ja informaatiovetoiseen toimintamalliin, jossa tarjontaa kohdennetaan jatkuvasti kysynnän mukaan.</w:t>
+      </w:r>
+    </w:p>
+    <w:p>
+      <w:pPr>
+        <w:pStyle w:val="Compact"/>
+        <w:numPr>
+          <w:numId w:val="1014"/>
+          <w:ilvl w:val="0"/>
+        </w:numPr>
+      </w:pPr>
       <w:r>
         <w:rPr>
           <w:b/>
@@ -4080,7 +4130,7 @@
         <w:t xml:space="preserve">Tulosperusteiset maatalouspalvelut</w:t>
       </w:r>
       <w:r>
-        <w:t xml:space="preserve">: IoT-ratkaisut voivat huomattavasti parantaa maatilojen tuotantoprosessien havainnoinin ja kontrolloinnin mahdollisuuksia. Tämä mahdollistaa maanviljelyn yhä suuremman siirtymisen pelkkien tuotteiden ja palveluiden myynnistä asiakkaille merkityksellisten ja mitattavien tulosten tuottamiseen, kuten sadon, säästetyn energian tai koneiden käytettävyysajan</w:t>
+        <w:t xml:space="preserve">: IoT -ratkaisut voivat huomattavasti parantaa maatilojen tuotantoprosessien havainnoinin ja kontrolloinnin mahdollisuuksia. Tämä mahdollistaa maanviljelyn yhä suuremman siirtymisen pelkkien tuotteiden ja palveluiden myynnistä asiakkaille merkityksellisten ja mitattavien tulosten tuottamiseen, kuten sadon, säästetyn energian tai koneiden käytettävyysajan</w:t>
       </w:r>
       <w:r>
         <w:t xml:space="preserve"> </w:t>
@@ -4091,15 +4141,15 @@
       <w:r>
         <w:t xml:space="preserve">.</w:t>
       </w:r>
-      <w:r>
-        <w:t xml:space="preserve"> </w:t>
-      </w:r>
-      <w:r>
-        <w:t xml:space="preserve">*</w:t>
-      </w:r>
-      <w:r>
-        <w:t xml:space="preserve"> </w:t>
-      </w:r>
+    </w:p>
+    <w:p>
+      <w:pPr>
+        <w:pStyle w:val="Compact"/>
+        <w:numPr>
+          <w:numId w:val="1014"/>
+          <w:ilvl w:val="0"/>
+        </w:numPr>
+      </w:pPr>
       <w:r>
         <w:rPr>
           <w:b/>
@@ -4107,17 +4157,20 @@
         <w:t xml:space="preserve">Kaupunkiviljely</w:t>
       </w:r>
       <w:r>
-        <w:t xml:space="preserve">: IoT-ratkaisut tukevat kontrolloitujen viljelytilojen sijoittamista kaupunkialueille kuluttajien läheisyyteen. Näissä ratkaisuissa yhdistetään edistyneiden anturi- ja toimilaiteteknologioiden IoT-sovelluksia uusien viljelymenetelmien kuten hydroponiikan kanssa.</w:t>
+        <w:t xml:space="preserve">: IoT -ratkaisut tukevat kontrolloitujen viljelytilojen sijoittamista kaupunkialueille kuluttajien läheisyyteen. Näissä ratkaisuissa yhdistetään edistyneiden anturi- ja toimilaiteteknologioiden IoT -sovelluksia uusien viljelymenetelmien kuten hydroponiikan kanssa.</w:t>
       </w:r>
       <w:r>
         <w:br w:type="textWrapping"/>
       </w:r>
-      <w:r>
-        <w:t xml:space="preserve">*</w:t>
-      </w:r>
-      <w:r>
-        <w:t xml:space="preserve"> </w:t>
-      </w:r>
+    </w:p>
+    <w:p>
+      <w:pPr>
+        <w:pStyle w:val="Compact"/>
+        <w:numPr>
+          <w:numId w:val="1014"/>
+          <w:ilvl w:val="0"/>
+        </w:numPr>
+      </w:pPr>
       <w:r>
         <w:rPr>
           <w:b/>
@@ -4125,17 +4178,17 @@
         <w:t xml:space="preserve">Notkeat ruokatehtaat</w:t>
       </w:r>
       <w:r>
-        <w:t xml:space="preserve">: IoT-ratkaisut mahdollistavat hajautetun ja joustavan ruoan prosessoinnin ruokaa havainnoivien antureiden, paikallisen tietojenkäsittelyn ja tiedonhankinnan sekä kytkettävyyden lisäämisellä ruoan prosessoinnin laitteisiin.</w:t>
-      </w:r>
-      <w:r>
-        <w:t xml:space="preserve"> </w:t>
-      </w:r>
-      <w:r>
-        <w:t xml:space="preserve">*</w:t>
-      </w:r>
-      <w:r>
-        <w:t xml:space="preserve"> </w:t>
-      </w:r>
+        <w:t xml:space="preserve">: IoT -ratkaisut mahdollistavat hajautetun ja joustavan ruoan prosessoinnin ruokaa havainnoivien antureiden, paikallisen tietojenkäsittelyn ja tiedonhankinnan sekä kytkettävyyden lisäämisellä ruoan prosessoinnin laitteisiin.</w:t>
+      </w:r>
+    </w:p>
+    <w:p>
+      <w:pPr>
+        <w:pStyle w:val="Compact"/>
+        <w:numPr>
+          <w:numId w:val="1014"/>
+          <w:ilvl w:val="0"/>
+        </w:numPr>
+      </w:pPr>
       <w:r>
         <w:rPr>
           <w:b/>
@@ -4143,7 +4196,7 @@
         <w:t xml:space="preserve">Virtuaaliset ruoan tuotantoketjut</w:t>
       </w:r>
       <w:r>
-        <w:t xml:space="preserve">: IoT-ratkaisut mahdollistavat ruoan tuotantoprosessien hallinnoinnin virtualisoinnin, mikä puolestaan mahdollistaa edistyneen etänä tehtävän suunnittelun, uudelleensuunnitelun, tarkkailun ja kontrolloinnin sekä uudet liiketoimintamallit.</w:t>
+        <w:t xml:space="preserve">: IoT -ratkaisut mahdollistavat ruoan tuotantoprosessien hallinnoinnin virtualisoinnin, mikä puolestaan mahdollistaa edistyneen etänä tehtävän suunnittelun, uudelleensuunnitelun, tarkkailun ja kontrolloinnin sekä uudet liiketoimintamallit.</w:t>
       </w:r>
     </w:p>
     <w:p>
@@ -4173,7 +4226,7 @@
         <w:t xml:space="preserve"> </w:t>
       </w:r>
       <w:r>
-        <w:t xml:space="preserve">mukaan tunnistus-, anturointi- ja tietoliikennetekniikat sekä väliohjelmistot. IoT-konsepti voidaan lähtökohtaisesti toteuttaa näiden teknologioiden integroinnilla. Tämä on selkeästi havaittavissa useissa esitetyissä AIoT-arkkitehtuureissa</w:t>
+        <w:t xml:space="preserve">mukaan tunnistus-, anturointi- ja tietoliikennetekniikat sekä väliohjelmistot. IoT -konsepti voidaan lähtökohtaisesti toteuttaa näiden teknologioiden integroinnilla. Tämä on selkeästi havaittavissa useissa esitetyissä AIoT -arkkitehtuureissa</w:t>
       </w:r>
       <w:r>
         <w:t xml:space="preserve"> </w:t>
@@ -4226,7 +4279,7 @@
         <w:t xml:space="preserve">(Atzori, Iera &amp; Morabito 2010; L. D. Xu, W. He &amp; S. Li 2014)</w:t>
       </w:r>
       <w:r>
-        <w:t xml:space="preserve">. Langattomassa tietoliikennetekniikassa käytettävien radiolaitteiden koko, paino ja energiankulutus ovat pienentyneet ja hinta laskenut huomattavasti. Tämä on mahdollistanut niiden sulauttamisen lähes kaikkiin esineisiin, mikä on osaltaan johtanut kehitystä IoT-konseptin suuntaan.</w:t>
+        <w:t xml:space="preserve">. Langattomassa tietoliikennetekniikassa käytettävien radiolaitteiden koko, paino ja energiankulutus ovat pienentyneet ja hinta laskenut huomattavasti. Tämä on mahdollistanut niiden sulauttamisen lähes kaikkiin esineisiin, mikä on osaltaan johtanut kehitystä IoT -konseptin suuntaan.</w:t>
       </w:r>
       <w:r>
         <w:t xml:space="preserve"> </w:t>
@@ -4279,7 +4332,7 @@
         <w:pStyle w:val="BodyText"/>
       </w:pPr>
       <w:r>
-        <w:t xml:space="preserve">Ympäristön valvontaa selkeästi pienempi osa julkaisuista käsittelee aktuointia kuten kastelujärjestelmien kontrollointia toimilaitteiden avulla. Näistä suuri osa käsittelee täsmäviljelyn järjestelmien toteutuksia AIoT-sovellusten avulla ja osa erityisesti täsmäviljelyn tietojärjestelmiä. Suurin osa toimilaitteista on käytössä kontrolloinnin tai logistiikan järjestelmissä.</w:t>
+        <w:t xml:space="preserve">Ympäristön valvontaa selkeästi pienempi osa julkaisuista käsittelee aktuointia kuten kastelujärjestelmien kontrollointia toimilaitteiden avulla. Näistä suuri osa käsittelee täsmäviljelyn järjestelmien toteutuksia AIoT -sovellusten avulla ja osa erityisesti täsmäviljelyn tietojärjestelmiä. Suurin osa toimilaitteista on käytössä kontrolloinnin tai logistiikan järjestelmissä.</w:t>
       </w:r>
       <w:r>
         <w:t xml:space="preserve"> </w:t>
@@ -4293,7 +4346,7 @@
         <w:pStyle w:val="BodyText"/>
       </w:pPr>
       <w:r>
-        <w:t xml:space="preserve">Laitteiden voimanlähteistä kirjallisuuskatsauksien käsittelemissä julkaisuissa käsitellään useiten aurinkopaneelien ja akkujen yhdistelmiä. Toisaalta jos laitteita käytetään toimilaitteina niiden voimanlähteenä käytetään useiten verkkovirtaa. Viimeaikaisissa tutkimuksissa on korostettu AIoT-laitteiden energiatehokkuuden merkitystä. Akkujen lataus ja vaihtaminen voi olla epäkäytännöllistä suurissa anturiverkkojärjestelmissä. Maanviljely-ympäristössä on usein saatavilla ympäristön energialähteitä, jolloin on luontevaa keskittyä erilaisten energiankeräinratkaisuiden kehittämiseen. Tutkimuksissa on muun muassa esitetty ratkaisuita, joilla aurinkoenergiaa voidaan hyödyntää suoraan aurinkokennosta ilman akkuja ja sähkömuuntajia tai maaperän kosteutta voidaan käyttää sensorilaitteiden energialähteenä. Tällaisten ns. self-power -laitteiden trendi on todennäköisesti kasvava. Laitteet voivat myös älykkäiden algoritmien avulla tehdä hajautettuja yhteistoiminnallisia alueellisia mittauksia, jolloin voidaan vähentää päällekkäisten mittausten aiheuttamaa energiankulutusta ja älykkäästi pitää yllä kattavan alueellisen mittauksen laatua.</w:t>
+        <w:t xml:space="preserve">Laitteiden voimanlähteistä kirjallisuuskatsauksien käsittelemissä julkaisuissa käsitellään useiten aurinkopaneelien ja akkujen yhdistelmiä. Toisaalta jos laitteita käytetään toimilaitteina niiden voimanlähteenä käytetään useiten verkkovirtaa. Viimeaikaisissa tutkimuksissa on korostettu AIoT -laitteiden energiatehokkuuden merkitystä. Akkujen lataus ja vaihtaminen voi olla epäkäytännöllistä suurissa anturiverkkojärjestelmissä. Maanviljely-ympäristössä on usein saatavilla ympäristön energialähteitä, jolloin on luontevaa keskittyä erilaisten energiankeräinratkaisuiden kehittämiseen. Tutkimuksissa on muun muassa esitetty ratkaisuita, joilla aurinkoenergiaa voidaan hyödyntää suoraan aurinkokennosta ilman akkuja ja sähkömuuntajia tai maaperän kosteutta voidaan käyttää sensorilaitteiden energialähteenä. Tällaisten ns. self-power -laitteiden trendi on todennäköisesti kasvava. Laitteet voivat myös älykkäiden algoritmien avulla tehdä hajautettuja yhteistoiminnallisia alueellisia mittauksia, jolloin voidaan vähentää päällekkäisten mittausten aiheuttamaa energiankulutusta ja älykkäästi pitää yllä kattavan alueellisen mittauksen laatua.</w:t>
       </w:r>
       <w:r>
         <w:t xml:space="preserve"> </w:t>
@@ -4307,7 +4360,7 @@
         <w:pStyle w:val="BodyText"/>
       </w:pPr>
       <w:r>
-        <w:t xml:space="preserve">Vastaavasti tietoliikennetekniikoista yleisimmin käytettyjä ovat langattomien henkilökohtaisten verkkojen protokolliin perustuvat ratkaisut. Matkapuhelinverkkoja käyttävät tietoliikenneratkaisut ovat toiseksi yleisimpiä. Jotkin julkaisuista käsittelevät myös NFC-lähitiedonsiirtoteknologian (engl. near-field communication) sovelluksia. Pienitehoiset tietoliikenneteknologiat kuten SigFox ja LoRa ovat kasvattaneet suosiotaan IoT-sovelluksissa pienen virrankulutuksensa, laajan kattavuusalueen ja suhteellisen edullisuutensa ansiosta.</w:t>
+        <w:t xml:space="preserve">Vastaavasti tietoliikennetekniikoista yleisimmin käytettyjä ovat yksityisiin langattomien verkkojen protokolliin perustuvat ratkaisut. Matkapuhelinverkkoja käyttävät tietoliikenneratkaisut ovat toiseksi yleisimpiä. Jotkin julkaisuista käsittelevät myös NFC-lähitiedonsiirtoteknologian (engl. near-field communication) sovelluksia. Pienitehoiset tietoliikenneteknologiat kuten SigFox ja LoRa ovat kasvattaneet suosiotaan IoT -sovelluksissa pienen virrankulutuksensa, laajan kattavuusalueen ja suhteellisen edullisuutensa ansiosta.</w:t>
       </w:r>
       <w:r>
         <w:t xml:space="preserve"> </w:t>
@@ -4319,7 +4372,7 @@
         <w:t xml:space="preserve"> </w:t>
       </w:r>
       <w:r>
-        <w:t xml:space="preserve">Teollisuuden anturiverkkojen käyttämien tietoliikenneprotokollien soveltuvuus sellaisenaan IoT-ratkaisuihin ei ole paras mahdollinen johtuen IoT-laitteiden heterogeenisyydestä laskentatehon, tietoliikennekapasiteetin ja tarvittavan verkon palvelunlaadun suhteen</w:t>
+        <w:t xml:space="preserve">Teollisuuden anturiverkkojen käyttämien tietoliikenneprotokollien soveltuvuus sellaisenaan IoT -ratkaisuihin ei ole paras mahdollinen johtuen IoT -laitteiden heterogeenisyydestä laskentatehon, tietoliikennekapasiteetin ja tarvittavan verkon palvelunlaadun suhteen</w:t>
       </w:r>
       <w:r>
         <w:t xml:space="preserve"> </w:t>
@@ -4368,7 +4421,7 @@
         <w:t xml:space="preserve"> </w:t>
       </w:r>
       <w:r>
-        <w:t xml:space="preserve">kirjallisuuskatsauksessa käsitellyistä julkaisuista suuri osa käytti omia tallennusratkaisuita, pilvipalveluiden käytön ollessa vähäisempää. Tekijöiden mukaan tämä johtuu omien tallennusratkaisuiden suosimisesta tutkimustyössä, vaikka pilvipalveluiden käyttö on avainasemassa IoT-järjestelmien toteutuksissa. Maatalouden tuottama data on yleensä hyvin heterogeenistä niin datan kuvaaman kohteen kuin datan tuotantotapojenkin osalta</w:t>
+        <w:t xml:space="preserve">kirjallisuuskatsauksessa käsitellyistä julkaisuista suuri osa käytti omia tallennusratkaisuita, pilvipalveluiden käytön ollessa vähäisempää. Tekijöiden mukaan tämä johtuu omien tallennusratkaisuiden suosimisesta tutkimustyössä, vaikka pilvipalveluiden käyttö on avainasemassa IoT -järjestelmien toteutuksissa. Maatalouden tuottama data on yleensä hyvin heterogeenistä niin datan kuvaaman kohteen kuin datan tuotantotapojenkin osalta</w:t>
       </w:r>
       <w:r>
         <w:t xml:space="preserve"> </w:t>
@@ -4385,7 +4438,7 @@
         <w:pStyle w:val="BodyText"/>
       </w:pPr>
       <w:r>
-        <w:t xml:space="preserve">Väliohjelmistot voivat toimia sovelluskerroksena tai ohjelmistoina järjestelmien osien välillä, IoT-ratkaisuissa usein laitteiden ja sovelluskerroksen välissä. Väliohjelmistoilla voidaan yksinkertaistaa sovelluskehitystä sekä helpottaa vanhojen teknologioiden integrointia uusien kanssa. Tämä voidaan tehdä abstraktoimalla laitteiden toiminnallisuuksia antaen sovelluskehittäjille geneerisiä ohjelmistokehityksen työkaluja laitteiden käsittelyyn, jolloin kehittäjien ei tarvitse keskittyä yksittäisten laitteiden teknisiin yksityiskohtiin. Geneerisillä työkaluilla voidaan näin väliohjelmistoa hyväksi käyttäen tuottaa sovelluksia, jotka ovat yhteensopivia kaikkien väliohjelmiston kanssa yhteensopivien laitteiden kanssa. Tämän lisäksi väliohjelmistojen avulla voidaan yhdistaa pilvipohjainen infrastruktuuri, palvelukeskeinen arkkitehtuuri ja anturiverkot geneerisellä tavalla, jolloin samoja toiminnallisuuksia voidaan hyödyntää useissa erilaisissa järjestelmissä. Näiden IoT-ratkaisuiden kehitykselle keskeisten vahvuuksien takia väliohjelmistot ovat keränneet kirjallisuudessa runsaasti huomiota.</w:t>
+        <w:t xml:space="preserve">Väliohjelmistot voivat toimia sovelluskerroksena tai ohjelmistoina järjestelmien osien välillä, IoT -ratkaisuissa usein laitteiden ja sovelluskerroksen välissä. Väliohjelmistoilla voidaan yksinkertaistaa sovelluskehitystä sekä helpottaa vanhojen teknologioiden integrointia uusien kanssa. Tämä voidaan tehdä abstraktoimalla laitteiden toiminnallisuuksia antaen sovelluskehittäjille geneerisiä ohjelmistokehityksen työkaluja laitteiden käsittelyyn, jolloin kehittäjien ei tarvitse keskittyä yksittäisten laitteiden teknisiin yksityiskohtiin. Geneerisillä työkaluilla voidaan näin väliohjelmistoa hyväksi käyttäen tuottaa sovelluksia, jotka ovat yhteensopivia kaikkien väliohjelmiston kanssa yhteensopivien laitteiden kanssa. Tämän lisäksi väliohjelmistojen avulla voidaan yhdistaa pilvipohjainen infrastruktuuri, palvelukeskeinen arkkitehtuuri ja anturiverkot geneerisellä tavalla, jolloin samoja toiminnallisuuksia voidaan hyödyntää useissa erilaisissa järjestelmissä. Näiden IoT -ratkaisuiden kehitykselle keskeisten vahvuuksien takia väliohjelmistot ovat keränneet kirjallisuudessa runsaasti huomiota.</w:t>
       </w:r>
       <w:r>
         <w:t xml:space="preserve"> </w:t>
@@ -4397,7 +4450,7 @@
         <w:t xml:space="preserve"> </w:t>
       </w:r>
       <w:r>
-        <w:t xml:space="preserve">Väliohjelmistot mahdollistavat osaltaan yleiskäyttöisen IoT-ratkaisuiden toteuttamista ja huomattava osa keskeisten kirjallisuuskatsausten julkaisuista käsittelee juuri yleiskäyttöisen IoT-pohjaisen tiedonhallintajärjestelmän kehittämistä. Näitä tietojärjestelmiä voidaan käyttää myös ennustamaan satokasvien kasvua mallinnuksien avulla</w:t>
+        <w:t xml:space="preserve">Väliohjelmistot mahdollistavat osaltaan yleiskäyttöisen IoT -ratkaisuiden toteuttamista ja huomattava osa keskeisten kirjallisuuskatsausten julkaisuista käsittelee juuri yleiskäyttöisen IoT -pohjaisen tiedonhallintajärjestelmän kehittämistä. Näitä tietojärjestelmiä voidaan käyttää myös ennustamaan satokasvien kasvua mallinnuksien avulla</w:t>
       </w:r>
       <w:r>
         <w:t xml:space="preserve"> </w:t>
@@ -4414,7 +4467,7 @@
         <w:pStyle w:val="BodyText"/>
       </w:pPr>
       <w:r>
-        <w:t xml:space="preserve">Tiedon julkaisu loppukäyttäjille toteutettiin selkeästi suurimmassa osassa julkaisuja web-pohjaisten ratkaisujen avulla, muiden ollessa mobiili- ja paikallisratkaisuita</w:t>
+        <w:t xml:space="preserve">Tiedon julkaisu loppukäyttäjille toteutettiin selkeästi suurimmassa osassa julkaisuja web-pohjaisten ratkaisujen avulla, osan ollessa mobiili- ja paikallisratkaisuita</w:t>
       </w:r>
       <w:r>
         <w:t xml:space="preserve"> </w:t>
@@ -4442,32 +4495,6 @@
         <w:pStyle w:val="BodyText"/>
       </w:pPr>
       <w:r>
-        <w:t xml:space="preserve">Muita keskeisiä aiheita käsitellyissä julkaisuissa ovat ruoan laadun parantaminen, ruoan turvallisuus ja jäljitettävyys, veden hallinta, maaseudun kehittäminen, kaupunkiviljely ja kuluttajien vuorovaikutus</w:t>
-      </w:r>
-      <w:r>
-        <w:t xml:space="preserve"> </w:t>
-      </w:r>
-      <w:r>
-        <w:t xml:space="preserve">(Verdouw, Wolfert &amp; Tekinerdogan 2016)</w:t>
-      </w:r>
-      <w:r>
-        <w:t xml:space="preserve">.</w:t>
-      </w:r>
-    </w:p>
-    <w:p>
-      <w:pPr>
-        <w:pStyle w:val="BodyText"/>
-      </w:pPr>
-      <w:r>
-        <w:rPr>
-          <w:b/>
-        </w:rPr>
-        <w:t xml:space="preserve">Tietoturva</w:t>
-      </w:r>
-      <w:r>
-        <w:t xml:space="preserve"> </w:t>
-      </w:r>
-      <w:r>
         <w:t xml:space="preserve">Talavera et al. (2017, s. 2017)</w:t>
       </w:r>
       <w:r>
@@ -4475,28 +4502,6 @@
       </w:r>
       <w:r>
         <w:t xml:space="preserve">kirjallisuuskatsauksssa suurin osa katsauksessa käsitellyistä julkaisuista ei nimenomaisesti ota kantaa tietoturvaan. Katsauksen tekijät löysivät vain yksittäisiä asiaa sivuavia julkaisuita.</w:t>
-      </w:r>
-    </w:p>
-    <w:p>
-      <w:pPr>
-        <w:pStyle w:val="BodyText"/>
-      </w:pPr>
-      <w:r>
-        <w:rPr>
-          <w:i/>
-        </w:rPr>
-        <w:t xml:space="preserve">missä vertailtaisiin visioita iof2020 ja tiekartan välillä?</w:t>
-      </w:r>
-    </w:p>
-    <w:p>
-      <w:pPr>
-        <w:pStyle w:val="BodyText"/>
-      </w:pPr>
-      <w:r>
-        <w:rPr>
-          <w:i/>
-        </w:rPr>
-        <w:t xml:space="preserve">Granell et al. (2016), 7 FI-WARE -hankkeessa toteutetut niin sanotut Generic Enabler - mitäihmettäneovat? - , jotka ovat sovellus- ja käyttötapausagnostisia. Lisäksi GE:t ovat riippumattomia sovellusaloista, kuten ympäristö-, maatalous- tai energia-ala. GE:t abstraktoivat pilvipalvelut, alatason IoT-ratkaisujen tekniset yksityiskohdat ja massadatan (Big Data) käsittelyn avoimien määrittelyjen ja ohjelmistorajapintojen avulla.</w:t>
       </w:r>
     </w:p>
     <w:p>
@@ -4524,7 +4529,7 @@
         <w:pStyle w:val="FirstParagraph"/>
       </w:pPr>
       <w:r>
-        <w:t xml:space="preserve">AIoT-ratkaisuiden sovellusalueiden luokittelu ja rajaukset vaihtelevat aineiston kirjallisuuskatsausten välillä, usein riippuen katsausten tekijöiden lähtökohdista, tutkimuskysymyksistä ja näkökulmista. Tässä osiossa käydään läpi keskeisimpien kirjallisuuskatsauksien jaottelut ja niihin luokiteltujen julkaisujen määrät. Tällä pyritään antamaan lukijalle yleiskuva katsausten keskeisistä teemoista ja niiden yleisyydestä. Koska luokittelut eivät ole keskenään yhteensopivia, niistä ei sellaisenaan voi tehdä määrällistä yhteenvetoa ja tämän takia ne esitellään tässä osiossa erillisinä.</w:t>
+        <w:t xml:space="preserve">AIoT -ratkaisuiden sovellusalueiden luokittelu ja rajaukset vaihtelevat aineiston kirjallisuuskatsausten välillä, riippuen katsausten tekijöiden lähtökohdista, tutkimuskysymyksistä ja näkökulmista. Tässä osiossa käydään läpi keskeisimpien kirjallisuuskatsauksien jaottelut ja niihin luokiteltujen julkaisujen määrät. Tällä pyritään antamaan lukijalle yleiskuva katsausten keskeisistä teemoista ja niiden yleisyydestä. Koska luokittelut eivät ole keskenään yhteensopivia, niistä ei sellaisenaan voi tehdä määrällistä yhteenvetoa ja tämän takia ne esitellään tässä osiossa erillisinä.</w:t>
       </w:r>
     </w:p>
     <w:p>
@@ -4547,13 +4552,147 @@
         <w:rPr>
           <w:b/>
         </w:rPr>
+        <w:t xml:space="preserve">kasvihuonetuotanto</w:t>
+      </w:r>
+      <w:r>
+        <w:t xml:space="preserve"> </w:t>
+      </w:r>
+      <w:r>
+        <w:t xml:space="preserve">37,</w:t>
+      </w:r>
+      <w:r>
+        <w:t xml:space="preserve"> </w:t>
+      </w:r>
+      <w:r>
+        <w:rPr>
+          <w:b/>
+        </w:rPr>
+        <w:t xml:space="preserve">peltotuotanto</w:t>
+      </w:r>
+      <w:r>
+        <w:t xml:space="preserve"> </w:t>
+      </w:r>
+      <w:r>
+        <w:t xml:space="preserve">17,</w:t>
+      </w:r>
+      <w:r>
+        <w:t xml:space="preserve"> </w:t>
+      </w:r>
+      <w:r>
+        <w:rPr>
+          <w:b/>
+        </w:rPr>
+        <w:t xml:space="preserve">kaupalliset järjestelmäratkaisut</w:t>
+      </w:r>
+      <w:r>
+        <w:t xml:space="preserve"> </w:t>
+      </w:r>
+      <w:r>
+        <w:t xml:space="preserve">14,</w:t>
+      </w:r>
+      <w:r>
+        <w:t xml:space="preserve"> </w:t>
+      </w:r>
+      <w:r>
+        <w:rPr>
+          <w:b/>
+        </w:rPr>
+        <w:t xml:space="preserve">tuotantoketju</w:t>
+      </w:r>
+      <w:r>
+        <w:t xml:space="preserve"> </w:t>
+      </w:r>
+      <w:r>
+        <w:t xml:space="preserve">11,</w:t>
+      </w:r>
+      <w:r>
+        <w:t xml:space="preserve"> </w:t>
+      </w:r>
+      <w:r>
+        <w:rPr>
+          <w:b/>
+        </w:rPr>
+        <w:t xml:space="preserve">väliohjelmisto</w:t>
+      </w:r>
+      <w:r>
+        <w:t xml:space="preserve"> </w:t>
+      </w:r>
+      <w:r>
+        <w:t xml:space="preserve">9 ja</w:t>
+      </w:r>
+      <w:r>
+        <w:t xml:space="preserve"> </w:t>
+      </w:r>
+      <w:r>
+        <w:rPr>
+          <w:b/>
+        </w:rPr>
         <w:t xml:space="preserve">valvonta ja kontrollointi</w:t>
       </w:r>
       <w:r>
         <w:t xml:space="preserve"> </w:t>
       </w:r>
       <w:r>
-        <w:t xml:space="preserve">7,</w:t>
+        <w:t xml:space="preserve">7. Lisäksi sovellusalueissa on myös eläintuotanto 13, joka jää opinnäytetyön aiheen ulkopuolelle eikä sitä käsitellä tässä kirjallisuuskatsauksessa.</w:t>
+      </w:r>
+    </w:p>
+    <w:p>
+      <w:pPr>
+        <w:pStyle w:val="BodyText"/>
+      </w:pPr>
+      <w:r>
+        <w:t xml:space="preserve">Verdouw, Wolfert &amp; Tekinerdogan (2016, s. 2016)</w:t>
+      </w:r>
+      <w:r>
+        <w:t xml:space="preserve"> </w:t>
+      </w:r>
+      <w:r>
+        <w:t xml:space="preserve">kirjallisuuskatsauksessa sovellusaluet ovat:</w:t>
+      </w:r>
+      <w:r>
+        <w:t xml:space="preserve"> </w:t>
+      </w:r>
+      <w:r>
+        <w:rPr>
+          <w:b/>
+        </w:rPr>
+        <w:t xml:space="preserve">tuotantoketju</w:t>
+      </w:r>
+      <w:r>
+        <w:t xml:space="preserve"> </w:t>
+      </w:r>
+      <w:r>
+        <w:t xml:space="preserve">68,</w:t>
+      </w:r>
+      <w:r>
+        <w:t xml:space="preserve"> </w:t>
+      </w:r>
+      <w:r>
+        <w:rPr>
+          <w:b/>
+        </w:rPr>
+        <w:t xml:space="preserve">peltotuotanto</w:t>
+      </w:r>
+      <w:r>
+        <w:t xml:space="preserve"> </w:t>
+      </w:r>
+      <w:r>
+        <w:t xml:space="preserve">33,</w:t>
+      </w:r>
+      <w:r>
+        <w:t xml:space="preserve"> </w:t>
+      </w:r>
+      <w:r>
+        <w:rPr>
+          <w:b/>
+        </w:rPr>
+        <w:t xml:space="preserve">maatalouden yleiset sovellukset</w:t>
+      </w:r>
+      <w:r>
+        <w:t xml:space="preserve"> </w:t>
+      </w:r>
+      <w:r>
+        <w:t xml:space="preserve">26,</w:t>
       </w:r>
       <w:r>
         <w:t xml:space="preserve"> </w:t>
@@ -4568,140 +4707,6 @@
         <w:t xml:space="preserve"> </w:t>
       </w:r>
       <w:r>
-        <w:t xml:space="preserve">37,</w:t>
-      </w:r>
-      <w:r>
-        <w:t xml:space="preserve"> </w:t>
-      </w:r>
-      <w:r>
-        <w:rPr>
-          <w:b/>
-        </w:rPr>
-        <w:t xml:space="preserve">peltotuotanto</w:t>
-      </w:r>
-      <w:r>
-        <w:t xml:space="preserve"> </w:t>
-      </w:r>
-      <w:r>
-        <w:t xml:space="preserve">17,</w:t>
-      </w:r>
-      <w:r>
-        <w:t xml:space="preserve"> </w:t>
-      </w:r>
-      <w:r>
-        <w:rPr>
-          <w:b/>
-        </w:rPr>
-        <w:t xml:space="preserve">tuotantoketju</w:t>
-      </w:r>
-      <w:r>
-        <w:t xml:space="preserve"> </w:t>
-      </w:r>
-      <w:r>
-        <w:t xml:space="preserve">11,</w:t>
-      </w:r>
-      <w:r>
-        <w:t xml:space="preserve"> </w:t>
-      </w:r>
-      <w:r>
-        <w:rPr>
-          <w:b/>
-        </w:rPr>
-        <w:t xml:space="preserve">väliohjelmisto</w:t>
-      </w:r>
-      <w:r>
-        <w:t xml:space="preserve"> </w:t>
-      </w:r>
-      <w:r>
-        <w:t xml:space="preserve">9 ja</w:t>
-      </w:r>
-      <w:r>
-        <w:t xml:space="preserve"> </w:t>
-      </w:r>
-      <w:r>
-        <w:rPr>
-          <w:b/>
-        </w:rPr>
-        <w:t xml:space="preserve">järjestelmät kaupalliset ratkaisut</w:t>
-      </w:r>
-      <w:r>
-        <w:t xml:space="preserve"> </w:t>
-      </w:r>
-      <w:r>
-        <w:t xml:space="preserve">14. Lisäksi sovellusalueissa on myös eläintuotanto 13, joka jää opinnäytetyön aiheen ulkopuolelle, eikä sitä käsitellä tässä kirjallisuuskatsauksessa.</w:t>
-      </w:r>
-    </w:p>
-    <w:p>
-      <w:pPr>
-        <w:pStyle w:val="BodyText"/>
-      </w:pPr>
-      <w:r>
-        <w:t xml:space="preserve">Verdouw, Wolfert &amp; Tekinerdogan (2016, s. 2016)</w:t>
-      </w:r>
-      <w:r>
-        <w:t xml:space="preserve"> </w:t>
-      </w:r>
-      <w:r>
-        <w:t xml:space="preserve">kirjallisuuskatsauksessa sovellusaluet ovat:</w:t>
-      </w:r>
-      <w:r>
-        <w:t xml:space="preserve"> </w:t>
-      </w:r>
-      <w:r>
-        <w:rPr>
-          <w:b/>
-        </w:rPr>
-        <w:t xml:space="preserve">tuotantoketju</w:t>
-      </w:r>
-      <w:r>
-        <w:t xml:space="preserve"> </w:t>
-      </w:r>
-      <w:r>
-        <w:t xml:space="preserve">68,</w:t>
-      </w:r>
-      <w:r>
-        <w:t xml:space="preserve"> </w:t>
-      </w:r>
-      <w:r>
-        <w:rPr>
-          <w:b/>
-        </w:rPr>
-        <w:t xml:space="preserve">peltotuotanto</w:t>
-      </w:r>
-      <w:r>
-        <w:t xml:space="preserve"> </w:t>
-      </w:r>
-      <w:r>
-        <w:t xml:space="preserve">33,</w:t>
-      </w:r>
-      <w:r>
-        <w:t xml:space="preserve"> </w:t>
-      </w:r>
-      <w:r>
-        <w:rPr>
-          <w:b/>
-        </w:rPr>
-        <w:t xml:space="preserve">maatalouden yleiset sovellukset</w:t>
-      </w:r>
-      <w:r>
-        <w:t xml:space="preserve"> </w:t>
-      </w:r>
-      <w:r>
-        <w:t xml:space="preserve">26,</w:t>
-      </w:r>
-      <w:r>
-        <w:t xml:space="preserve"> </w:t>
-      </w:r>
-      <w:r>
-        <w:rPr>
-          <w:b/>
-        </w:rPr>
-        <w:t xml:space="preserve">kasvihuonetuotanto</w:t>
-      </w:r>
-      <w:r>
-        <w:t xml:space="preserve"> </w:t>
-      </w:r>
-      <w:r>
         <w:t xml:space="preserve">14,</w:t>
       </w:r>
       <w:r>
@@ -4782,7 +4787,67 @@
         <w:t xml:space="preserve"> </w:t>
       </w:r>
       <w:r>
-        <w:t xml:space="preserve">tekemässä kirjallisuuskatsauksessa IoT-teknologioita käsittelevät tutkimukset on jaoteltu neljään teknologiasovellusten osa-alueeseen: valvonta, kontrollointi, logistiikka ja ennustus. Suurin osa katsauksessa käsitellyistä tutkimuksista keskittyi valvotaan, konrollointiin vastaavasti neljännes, logistiikan ja ennusteiden ollessa harvinaisempia tutkimuskohteita. Määrällisesti osa-alueita käsittelevät tutkimukset jakautuvat seuraavasti: valvontaa käsitteleviä tutkimuksia on 46, kontrollointia käsitteleviä 17, logistiikkaa 5 ja ennustusta 4.</w:t>
+        <w:t xml:space="preserve">tekemässä kirjallisuuskatsauksessa IoT -teknologioita käsittelevät tutkimukset on jaoteltu neljään teknologiasovellusten osa-alueeseen: valvonta, kontrollointi, logistiikka ja ennustus. Suurin osa katsauksessa käsitellyistä tutkimuksista keskittyi</w:t>
+      </w:r>
+      <w:r>
+        <w:t xml:space="preserve"> </w:t>
+      </w:r>
+      <w:r>
+        <w:rPr>
+          <w:b/>
+        </w:rPr>
+        <w:t xml:space="preserve">valvotaan</w:t>
+      </w:r>
+      <w:r>
+        <w:t xml:space="preserve"> </w:t>
+      </w:r>
+      <w:r>
+        <w:t xml:space="preserve">(46),</w:t>
+      </w:r>
+      <w:r>
+        <w:t xml:space="preserve"> </w:t>
+      </w:r>
+      <w:r>
+        <w:rPr>
+          <w:b/>
+        </w:rPr>
+        <w:t xml:space="preserve">konrollointiin</w:t>
+      </w:r>
+      <w:r>
+        <w:t xml:space="preserve"> </w:t>
+      </w:r>
+      <w:r>
+        <w:t xml:space="preserve">(17) vastaavasti neljännes,</w:t>
+      </w:r>
+      <w:r>
+        <w:t xml:space="preserve"> </w:t>
+      </w:r>
+      <w:r>
+        <w:rPr>
+          <w:b/>
+        </w:rPr>
+        <w:t xml:space="preserve">logistiikan</w:t>
+      </w:r>
+      <w:r>
+        <w:t xml:space="preserve"> </w:t>
+      </w:r>
+      <w:r>
+        <w:t xml:space="preserve">(5) ja</w:t>
+      </w:r>
+      <w:r>
+        <w:t xml:space="preserve"> </w:t>
+      </w:r>
+      <w:r>
+        <w:rPr>
+          <w:b/>
+        </w:rPr>
+        <w:t xml:space="preserve">ennusteiden</w:t>
+      </w:r>
+      <w:r>
+        <w:t xml:space="preserve"> </w:t>
+      </w:r>
+      <w:r>
+        <w:t xml:space="preserve">(4) ollessa harvinaisempia tutkimuskohteita.</w:t>
       </w:r>
     </w:p>
     <w:p>
@@ -4891,7 +4956,7 @@
         <w:t xml:space="preserve"> </w:t>
       </w:r>
       <w:r>
-        <w:t xml:space="preserve">Viime aikoina perinteinen anturiverkko on kehittynyt IoT-ystävälliseksi ratkaisuksi yleisten tietoliikennestandardien avulla, mahdollistaen internet-yhteydet ja älykkään analytiikan käyttöönoton, pyrkien parantamaan valvontaa ja/tai kontrollointia</w:t>
+        <w:t xml:space="preserve">Viime aikoina perinteinen anturiverkko on kehittynyt IoT -ystävälliseksi ratkaisuksi yleisten tietoliikennestandardien avulla, mahdollistaen internet-yhteydet ja älykkään analytiikan käyttöönoton, pyrkien parantamaan valvontaa ja/tai kontrollointia</w:t>
       </w:r>
       <w:r>
         <w:t xml:space="preserve"> </w:t>
@@ -4923,7 +4988,7 @@
         <w:pStyle w:val="BodyText"/>
       </w:pPr>
       <w:r>
-        <w:t xml:space="preserve">IoT-perustainen älykäs maanviljelytoiminta tuottaa lisäarvoa viljelijöille auttamalla heitä merkityksellisen tiedon keräämisessä satokasveista ja tilan toiminnasta käyttämällä anturilaitteita. Osa</w:t>
+        <w:t xml:space="preserve">IoT -perustainen älykäs maanviljelytoiminta tuottaa lisäarvoa viljelijöille auttamalla heitä merkityksellisen tiedon keräämisessä satokasveista ja tilan toiminnasta käyttämällä anturilaitteita. Osa</w:t>
       </w:r>
       <w:r>
         <w:t xml:space="preserve"> </w:t>
@@ -4935,7 +5000,7 @@
         <w:t xml:space="preserve"> </w:t>
       </w:r>
       <w:r>
-        <w:t xml:space="preserve">tekemän kirjallisuuskatsauksen käsittelemistä IoT-järjestelmistä kykeni näyttämään, käsittelemään ja analysoimaan tietoa käyttämällä pilvipalveluita uusien näkemysten ja suositusten tuottamiseen paremman päätöksenteon mahdollistamiseksi.</w:t>
+        <w:t xml:space="preserve">tekemän kirjallisuuskatsauksen käsittelemistä IoT -järjestelmistä kykeni näyttämään, käsittelemään ja analysoimaan tietoa käyttämällä pilvipalveluita uusien näkemysten ja suositusten tuottamiseen paremman päätöksenteon mahdollistamiseksi.</w:t>
       </w:r>
       <w:r>
         <w:t xml:space="preserve"> </w:t>
@@ -5002,7 +5067,7 @@
         <w:t xml:space="preserve"> </w:t>
       </w:r>
       <w:r>
-        <w:t xml:space="preserve">vastaavasti luokittelivat valvonnan osa-alueen ratkaisut niiden toiminnallisuuksien mukaan ja yhdessä kontrolloinnin ratkaisujen kanssa: tarkkailuun ja jossain tapauksissa varoitusten tuottamiseen havaintojen perusteella; tarkkailuun analytiikan ja kontrolloinnin kanssa; järjestelmän tekemien suositusten ja/tai täysautomaattisen kontrollin kanssa; sekä tarkkailuun laskentatehoa vaativien anturityyppien ja tehokkaampien anturilaitteiden kanssa. Kasvihuone- ja -tehdassovelluksia käsittelevistä julkaisuista useat keskittyvät vain paikallisena tai etänä toteutettuun tarkkailuun, jonka tuottamaa tietoa voidaan esittää useilla visuaalisilla tavoilla.</w:t>
+        <w:t xml:space="preserve">vastaavasti luokittelivat valvonnan osa-alueen ratkaisut niiden toiminnallisuuksien mukaan ja yhdessä kontrolloinnin ratkaisujen kanssa: tarkkailuun ja jossain tapauksissa varoitusten tuottamiseen havaintojen perusteella; tarkkailuun analytiikan ja kontrolloinnin kanssa; järjestelmän tekemien suositusten ja/tai täysautomaattisen kontrollin kanssa; sekä tarkkailuun laskentatehoa vaativien anturityyppien ja tehokkaampien anturilaitteiden kanssa. Kasvihuone- ja -tehdassovelluksia käsittelevistä julkaisuista useat keskittyvät vain paikallisena tai etänä toteutettuun tarkkailuun, jonka tuottamaa tietoa voidaan esittää käyttäjille eri tavoilla kuten verkkosivujen tai mobiilisovelluksien avulla.</w:t>
       </w:r>
     </w:p>
     <w:p>
@@ -5022,7 +5087,7 @@
         <w:t xml:space="preserve"> </w:t>
       </w:r>
       <w:r>
-        <w:t xml:space="preserve">kirjallisuuskatsauksessa käsittelevissä julkaisuissa keskitytään yleensä ilmasto-olosuhteiden ja maaperän mittaamiseen. Usein julkaisuissa käytetään maaperämittauksissa useita antureita eri syvyyksillä. Useissa julkaisuissa optisia antureita on käytetty kasvien heijastuskyvyn mittaamiseen tai lämpötilan etävalvontaan, mutta myös pellon yleistilanteen kartoittamiseen. Osassa julkaisuista on havaittu, että peltotuotannon sovelluksissa maanalaiset anturiverkot voivat tuottaa huomattavia etuja. Kehitys sulautettujen laitteiden teknologioissa sekä niiden hintojen aleneminen on mahdollistanut tehokkaiden anturilaitteiden käytön ja paikallisen tiedonkäsittelyn sumutietojenkäsittelynä. Kuvantamisdataa tuottavia anturilaitteita käytetään julkaisuissa tavallisina turvakameroina, eläinten tunkeutumisen havaitsemiseksi, hyönteisten tai haittakasvien uhkien havaitsemiseksi ja satokasvien kasvun tarkkailuun. Peltotuotannon sovellusten julkaisuissa on myös käsitelty IoT-ratkaisuiden ja paikkatietojärjestelmien integraatiota jos täsmällinen paikkatieto on ollut tarpeellinen.</w:t>
+        <w:t xml:space="preserve">kirjallisuuskatsauksessa käsittelevissä julkaisuissa keskitytään yleensä ilmasto-olosuhteiden ja maaperän mittaamiseen. Usein julkaisuissa käytetään maaperämittauksissa useita antureita eri syvyyksillä. Useissa julkaisuissa optisia antureita on käytetty kasvien heijastuskyvyn mittaamiseen tai lämpötilan etävalvontaan, mutta myös pellon yleistilanteen kartoittamiseen. Osassa julkaisuista on havaittu, että peltotuotannon sovelluksissa maanalaiset anturiverkot voivat tuottaa huomattavia etuja. Kehitys sulautettujen laitteiden teknologioissa sekä niiden hintojen aleneminen on mahdollistanut tehokkaiden anturilaitteiden käytön ja paikallisen tiedonkäsittelyn sumutietojenkäsittelynä. Kuvantamisdataa tuottavia anturilaitteita käytetään julkaisuissa tavallisina turvakameroina, eläinten tunkeutumisen havaitsemiseksi, hyönteisten tai haittakasvien uhkien havaitsemiseksi ja satokasvien kasvun tarkkailuun. Peltotuotannon sovellusten julkaisuissa on myös käsitelty IoT -ratkaisuiden ja paikkatietojärjestelmien integraatiota jos täsmällinen paikkatieto on ollut tarpeellinen.</w:t>
       </w:r>
       <w:r>
         <w:t xml:space="preserve"> </w:t>
@@ -5036,7 +5101,7 @@
         <w:pStyle w:val="BodyText"/>
       </w:pPr>
       <w:r>
-        <w:t xml:space="preserve">Viimeaikaisissa tutkimuksissa ympäristön tarkkailu- ja mittausratkaisuihin on lisätty toiminnallisuuksia päätöksenteon ja hallinnoinnin tueksi. Esimerkiksi on esitetty automaattisen kasvitautineuvontapalvelun järjestelmäkehikko, joka integroi maatalousneuvonnan puhelinpalvelun ja IoT-pilvipalvelun. Järjestelmä käsittelee automaattisesti viljelijän lähettämiä kuvia kasvitaudista ja antaa diagnoosin sekä toimenpidesuosituksen kyseisen kasvitaudin hoitamiseksi.</w:t>
+        <w:t xml:space="preserve">Viimeaikaisissa tutkimuksissa ympäristön tarkkailu- ja mittausratkaisuihin on lisätty toiminnallisuuksia päätöksenteon ja hallinnoinnin tueksi. Esimerkiksi on esitetty automaattisen kasvitautineuvontapalvelun järjestelmäkehikko, joka integroi maatalousneuvonnan puhelinpalvelun ja IoT -pilvipalvelun. Järjestelmä käsittelee automaattisesti viljelijän lähettämiä kuvia kasvitaudista ja antaa diagnoosin sekä toimenpidesuosituksen kyseisen kasvitaudin hoitamiseksi.</w:t>
       </w:r>
       <w:r>
         <w:t xml:space="preserve"> </w:t>
@@ -5169,22 +5234,13 @@
         <w:pStyle w:val="BodyText"/>
       </w:pPr>
       <w:r>
-        <w:rPr>
-          <w:i/>
-        </w:rPr>
-        <w:t xml:space="preserve">Tämä jää vähän irtonaiseksi nyt:</w:t>
-      </w:r>
-      <w:r>
-        <w:t xml:space="preserve"> </w:t>
-      </w:r>
-      <w:r>
         <w:t xml:space="preserve">Talavera et al. (2017, s. 2017)</w:t>
       </w:r>
       <w:r>
         <w:t xml:space="preserve"> </w:t>
       </w:r>
       <w:r>
-        <w:t xml:space="preserve">kirjallisuuskatsauksessa käsitellyissä julkaisuissa käytettyjen toimilaitteiden tyypit vaihtelevat huomattavasti. Toimilaitteiden tyypit jakautuivat seuraavasti: kastelu 72.22 %, lannoitus 5.56 %, kasvinsuojelu 5.56%, valaistus 5.56 %, pääsyn hallinta 5.56 %. Lisäksi osa katsauksessa käsitellyistä julkaisuista käytti toimilaitteita logistiikassa 5.56 %.</w:t>
+        <w:t xml:space="preserve">kirjallisuuskatsauksessa käsitellyissä julkaisuissa kontrollointijärjestelmien käyttämien toimilaitteiden tyypit vaihtelevat huomattavasti. Toimilaitteiden tyypit jakautuivat seuraavasti: kastelu 72.22 %, lannoitus 5.56 %, kasvinsuojelu 5.56%, valaistus 5.56 %, pääsyn hallinta 5.56 %. Lisäksi osa katsauksessa käsitellyistä julkaisuista käytti toimilaitteita logistiikassa 5.56 %.</w:t>
       </w:r>
     </w:p>
     <w:p>
@@ -5198,22 +5254,7 @@
         <w:t xml:space="preserve"> </w:t>
       </w:r>
       <w:r>
-        <w:t xml:space="preserve">kirjallisuuskatsauksessa käsitellyissä julkaisuissa viidessä</w:t>
-      </w:r>
-      <w:r>
-        <w:t xml:space="preserve"> </w:t>
-      </w:r>
-      <w:r>
-        <w:rPr>
-          <w:i/>
-        </w:rPr>
-        <w:t xml:space="preserve">Kuinka suuri määrä kokonaisuudesta?</w:t>
-      </w:r>
-      <w:r>
-        <w:t xml:space="preserve"> </w:t>
-      </w:r>
-      <w:r>
-        <w:t xml:space="preserve">pyritään tuottamaan täysautomatisoitu kontrollointi, joissa kontrollikäskyt on tuotettu anturidatasta tehdyn analytiikan tulosten perusteella. Näin pyritään toteuttamaan täysautomatisoitu kierto anturien tekemästä havainnosta analytiikan kautta tehtyyn päätökseen, joka toteutetaan toimilaitteilla. Lopulta tapahtunutta muutosta viljely-ympäristössä tarkastellaan antureilla, jolloin kierto alkaa taas alusta. Kahdessa julkaisuista on toteutettu kasvihuoneissa langattomaan anturi- ja toimilaiteverkkoon perustuva yhden tai useamman toimilaitejärjelmän kuten ilmastointi- ja kastelujärjestelmän kontrollointi. Näissä järjestelmiä voidaa kontrolloida etäisesti kahdella tavalla: joko viljelijän toimesta käsisäätöisesti tai järjestelmän hallinnoijan toimesta ja päätöksentekojärjestelmän avustamana. Kahdessa julkaisussa esitellyt järjestelmät sisältävät peltotuotannon etävalvonnan, varoitukset ja kontrolloinnin. Kasvihuoneissa tai vastaavissa hallituissa ympäristöissä vastaavia järjestelmiä käsitteleviä julkaisuja on kolme. Yhdessä julkaisussa on toteutettu myös integroitu tuholaistorjunta (IPM).</w:t>
+        <w:t xml:space="preserve">kirjallisuuskatsauksessa käsitellyistä julkaisuista viidessä pyritään tuottamaan täysautomatisoitu kontrollointijärjestelmä, joissa kontrollikäskyt on tuotettu anturidatasta tehdyn analytiikan tulosten perusteella. Näin pyritään toteuttamaan täysautomatisoitu kierto anturien tekemästä havainnosta analytiikan kautta tehtyyn päätökseen, joka toteutetaan toimilaitteilla. Lopulta tapahtunutta muutosta viljely-ympäristössä tarkastellaan antureilla, jolloin kierto alkaa taas alusta. Kahdessa julkaisuista on toteutettu kasvihuoneissa langattomaan anturi- ja toimilaiteverkkoon perustuva yhden tai useamman toimilaitejärjelmän kuten ilmastointi- ja kastelujärjestelmän kontrollointi. Näissä järjestelmiä voidaa kontrolloida etäisesti kahdella tavalla: joko viljelijän toimesta käsisäätöisesti tai järjestelmän hallinnoijan toimesta ja päätöksentekojärjestelmän avustamana. Kahdessa julkaisussa esitellyt järjestelmät sisältävät peltotuotannon etävalvonnan, varoitukset ja kontrolloinnin. Kasvihuoneissa tai vastaavissa hallituissa ympäristöissä vastaavia järjestelmiä käsitteleviä julkaisuja on kolme. Yhdessä julkaisussa on toteutettu myös integroitu tuholaistorjunta (IPM).</w:t>
       </w:r>
     </w:p>
     <w:p>
@@ -5231,7 +5272,7 @@
         <w:pStyle w:val="FirstParagraph"/>
       </w:pPr>
       <w:r>
-        <w:t xml:space="preserve">Logistiikan osa-alueen julkaisut keskittyvät fyysisten kokonaisuuksien virtaukseen ja siihen liittyvään informaatioon tuottajalta kuluttajalle kulutuskysynnän tyydyttämiseksi. Tähän ketjuun sisältyy maataloustuotanto, hankinta, kuljetus, varastointi, lastaus, käsittely, pakkaus, jakelu sekä niihin liittyvät toiminnat. Maatalouden logistiikan tavoitteisiin kuuluivat muun muassa maataloustuotteiden arvon lisäys, jakelukustannuksien vähentäminen, kuljetustehokkuuden lisäys, tarpeettoman hävikin vähentäminen sekä jossakin määrin riskien välttäminen. Ruuan turvallisuuden ja laaduntarkkailun IoT-ratkaisut logistiikassa ovat yleistymässä vastauksena yritysten ja kuluttajien vaatimuksiin reaaliaikaisesta tiedosta ruokaketjusta sekä ruoan</w:t>
+        <w:t xml:space="preserve">Logistiikan osa-alueen julkaisut keskittyvät fyysisten kokonaisuuksien virtaukseen ja siihen liittyvään informaatioon tuottajalta kuluttajalle kulutuskysynnän tyydyttämiseksi. Tähän ketjuun sisältyy maataloustuotanto, hankinta, kuljetus, varastointi, lastaus, käsittely, pakkaus, jakelu sekä niihin liittyvät toiminnat. Maatalouden logistiikan tavoitteisiin kuuluivat muun muassa maataloustuotteiden arvon lisäys, jakelukustannuksien vähentäminen, kuljetustehokkuuden lisäys, tarpeettoman hävikin vähentäminen sekä jossakin määrin riskien välttäminen. Ruuan turvallisuuden ja laaduntarkkailun IoT -ratkaisut logistiikassa ovat yleistymässä vastauksena yritysten ja kuluttajien vaatimuksiin reaaliaikaisesta tiedosta ruokaketjusta sekä ruoan</w:t>
       </w:r>
       <w:r>
         <w:t xml:space="preserve"> </w:t>
@@ -5263,7 +5304,7 @@
         <w:pStyle w:val="BodyText"/>
       </w:pPr>
       <w:r>
-        <w:t xml:space="preserve">RFID-tunniste on ruoan tuotantoketjuissa yleisin käytössä oleva IoT-teknologia, jonka avulla voidaan seurata maatalouden tuotteiden liikkumista tuotantoketjussa. IoT-paradigman mukaisesti viimeaikaisissa julkaisuissa on yhdistetty useita antureita rikastamaan kerättävää tietoa tuotteen tilasta aina kun tuotteen RFID-tunniste luetaan ja tallennetaan.</w:t>
+        <w:t xml:space="preserve">RFID-tunniste on ruoan tuotantoketjuissa yleisin käytössä oleva IoT -teknologia, jonka avulla voidaan seurata maatalouden tuotteiden liikkumista tuotantoketjussa. IoT -paradigman mukaisesti viimeaikaisissa julkaisuissa on yhdistetty useita antureita rikastamaan kerättävää tietoa tuotteen tilasta aina kun tuotteen RFID-tunniste luetaan ja tallennetaan.</w:t>
       </w:r>
       <w:r>
         <w:t xml:space="preserve"> </w:t>
@@ -5277,7 +5318,7 @@
         <w:pStyle w:val="BodyText"/>
       </w:pPr>
       <w:r>
-        <w:t xml:space="preserve">IoT:n yleiseen luonteeseen kuuluu ratkaisujen hajautuneisuus sekä asynkroninen ja heterogeeninen tietovirta. Tästä johtuen ruoan tuotantoketjun palveluissa nimeäminen ja nimeämiskäytännöt ovat tärkeitä tiedon tarkalle ja nopealle löytämiselle. IoT-infrastruktuurin toteutuminen johtaa tuotantoketjujen virtualisointiin, koska tarkkailun ei enää tarvitse tapahtua fyysisesti varsinaisen tuotannon lähellä.</w:t>
+        <w:t xml:space="preserve">IoT:n yleiseen luonteeseen kuuluu ratkaisujen hajautuneisuus sekä asynkroninen ja heterogeeninen tietovirta. Tästä johtuen ruoan tuotantoketjun palveluissa nimeäminen ja nimeämiskäytännöt ovat tärkeitä tiedon tarkalle ja nopealle löytämiselle. IoT -infrastruktuurin toteutuminen johtaa tuotantoketjujen virtualisointiin, koska tarkkailun ei enää tarvitse tapahtua fyysisesti varsinaisen tuotannon lähellä.</w:t>
       </w:r>
       <w:r>
         <w:t xml:space="preserve"> </w:t>
@@ -5291,7 +5332,7 @@
         <w:pStyle w:val="BodyText"/>
       </w:pPr>
       <w:r>
-        <w:t xml:space="preserve">Useiden IoT-teknologioiden kehitys ja kypsyminen yhdistettynä niiden kestävyyden paranemiseen on mahdollistanut tutkijoille anturimoduleita ja ohjelmistoinfrastruktuureita soveltavien kokonaisten tuotantoketjujen seurantajärjestelmien kehittämisen. Näiden seurantajärjestelmien käyttämät ohjelmistot voivat sijaita keskitetysti yhdessä pilvipalvelussa tai ne voivat toimia hajautetusti eri sidosryhmien kesken.</w:t>
+        <w:t xml:space="preserve">Useiden IoT -teknologioiden kehitys ja kypsyminen yhdistettynä niiden kestävyyden paranemiseen on mahdollistanut tutkijoille anturimoduleita ja ohjelmistoinfrastruktuureita soveltavien kokonaisten tuotantoketjujen seurantajärjestelmien kehittämisen. Näiden seurantajärjestelmien käyttämät ohjelmistot voivat sijaita keskitetysti yhdessä pilvipalvelussa tai ne voivat toimia hajautetusti eri sidosryhmien kesken.</w:t>
       </w:r>
       <w:r>
         <w:t xml:space="preserve">(Tzounis et al. 2017)</w:t>
@@ -5314,7 +5355,7 @@
         <w:t xml:space="preserve"> </w:t>
       </w:r>
       <w:r>
-        <w:t xml:space="preserve">Moderni maatalous on toimintatavoiltaan tyypillisesti yhä teollisempaa, jolloin ruoan turvallisuuden ja laadun takaamiseksi standardisointimekanismeja tulisi ottaa käyttöön kaikissa tuotantoketjun vaiheissa. Ruoan laadun ja turvallisuuden tarpeet ovat kasvattaneet yleistä kiinnostusta ruokaketjun jäljitettävyysjärjestelmiä kohtaan. Ruoan tuotantoketjua voitaisiin IoT-teknologioiden avulla tarkkailla pellosta pöytään asti: täsmäviljelystä ruoan tuotantoon, prosessointiin, varastointiin, jakeluun ja kulutukseen. Tulevaisuudessa on odotettavissa turvallisempien, tehokkaampien ja kestävämpien ruoan tuotantoketjujen toteutuminen, minkä lisäksi tuotantoketjuista saatava massadata mahdollistaisi data-analyysiin perustuvan liiketoimintaprosessien ja päätöksenteon parantamisen.</w:t>
+        <w:t xml:space="preserve">Moderni maatalous on toimintatavoiltaan tyypillisesti yhä teollisempaa, jolloin ruoan turvallisuuden ja laadun takaamiseksi standardisointimekanismeja tulisi ottaa käyttöön kaikissa tuotantoketjun vaiheissa. Ruoan laadun ja turvallisuuden tarpeet ovat kasvattaneet yleistä kiinnostusta ruokaketjun jäljitettävyysjärjestelmiä kohtaan. Ruoan tuotantoketjua voitaisiin IoT -teknologioiden avulla tarkkailla pellosta pöytään asti: täsmäviljelystä ruoan tuotantoon, prosessointiin, varastointiin, jakeluun ja kulutukseen. Tulevaisuudessa on odotettavissa turvallisempien, tehokkaampien ja kestävämpien ruoan tuotantoketjujen toteutuminen, minkä lisäksi tuotantoketjuista saatava massadata mahdollistaisi data-analyysiin perustuvan liiketoimintaprosessien ja päätöksenteon parantamisen.</w:t>
       </w:r>
       <w:r>
         <w:t xml:space="preserve"> </w:t>
@@ -5334,7 +5375,7 @@
         <w:t xml:space="preserve"> </w:t>
       </w:r>
       <w:r>
-        <w:t xml:space="preserve">kirjallisuuskatsauksessa ruoan tuotantoketjun ratkaisut keskittyvät joko tuotantoketjun liiketoiminnan puoleen tai siinä sovellettaviin teknologioihin. Muutamat julkaisut pyrkivät esittämään ratkaisuita molempien puolien kattamiseen. Tuotannon valvonnan lisäksi katsauksessa kahdessa julkaisussa on mallinnuksien avulla analysoitu ruoan tuotantoketjujen ongelmia ja pyritty ratkaisemaan niitä IoT-teknologioiden avulla. Osassa julkaisuja pyritään tuotantoketjun kokonaisvaltaisen tiedonhallintajärjestelmän tuottamiseen tai tuotantojärjestelmän suunnitteluun taloudellisen tuoton maksimoimisen lähtökohdasta.</w:t>
+        <w:t xml:space="preserve">kirjallisuuskatsauksessa ruoan tuotantoketjun ratkaisut keskittyvät joko tuotantoketjun liiketoiminnan puoleen tai siinä sovellettaviin teknologioihin. Muutamat julkaisut pyrkivät esittämään ratkaisuita molempien puolien kattamiseen. Tuotannon valvonnan lisäksi katsauksessa kahdessa julkaisussa on mallinnuksien avulla analysoitu ruoan tuotantoketjujen ongelmia ja pyritty ratkaisemaan niitä IoT -teknologioiden avulla. Osassa julkaisuja pyritään tuotantoketjun kokonaisvaltaisen tiedonhallintajärjestelmän tuottamiseen tai tuotantojärjestelmän suunnitteluun taloudellisen tuoton maksimoimisen lähtökohdasta.</w:t>
       </w:r>
     </w:p>
     <w:p>
@@ -5348,7 +5389,7 @@
         <w:t xml:space="preserve"> </w:t>
       </w:r>
       <w:r>
-        <w:t xml:space="preserve">kirjallisuuskatsauksen käsittelemistä julkaisuista selkeästi suurin osa keskittyy tuotantoketjun IoT-ratkaisuihin. Näistä suurin osa (29/68) keskittyy ruoan turvallisuuteen ja laatuun, mikä tekijöiden mukaan voi johtua Kiinassa tapahtuneista ruokatuotannon kriiseistä ja skandaaleista. Useissa (14) julkaisuissa pyrittiin konkreettisen tuotantoketjun tarkkailujärjestelmän kehittämiseen. Tarkkailujärjestelmiin liittyen kolmessa julkaisussa keskitytään tuotantoketjun vaara-analyyseihin ja aikaisten varoitusten tuottamiseen. Toiseksi eniten katsauksessa tuotantoketjuun liittyvistä julkaisuista (26) keskittyy erilaisiin seurannan ja jäljittämisen IoT-ratkaisuihin. Lisäksi useat julkaisut liittyvät kylmäketjun logistiikkaan sen olosuhteiden valvontaan, osa niistä erityisesti läpinäkyvyyteen ja luottamukseen. Osa julkaisuista käsittelee tuotantoketjun kestävyyttä ympäristön kannalta kuten saastuttavuutta. Muita julkaisuissa käsiteltyjä aiheita ovat sosiaalinen media yhdessä sähköisen kaupankäynnin kanssa, tuoteinventaarion hallinta, tuotteiden säilyvyys, kuluttajien vuorovaikutus ja virtualisaatio.</w:t>
+        <w:t xml:space="preserve">kirjallisuuskatsauksen käsittelemistä julkaisuista selkeästi suurin osa keskittyy tuotantoketjun IoT -ratkaisuihin. Näistä suurin osa (29/68) keskittyy ruoan turvallisuuteen ja laatuun, mikä tekijöiden mukaan voi johtua Kiinassa tapahtuneista ruokatuotannon kriiseistä ja skandaaleista. Useissa (14) julkaisuissa pyrittiin konkreettisen tuotantoketjun tarkkailujärjestelmän kehittämiseen. Tarkkailujärjestelmiin liittyen kolmessa julkaisussa keskitytään tuotantoketjun vaara-analyyseihin ja aikaisten varoitusten tuottamiseen. Toiseksi eniten katsauksessa tuotantoketjuun liittyvistä julkaisuista (26) keskittyy erilaisiin seurannan ja jäljittämisen IoT -ratkaisuihin. Lisäksi useat julkaisut liittyvät kylmäketjun logistiikkaan sen olosuhteiden valvontaan, osa niistä erityisesti läpinäkyvyyteen ja luottamukseen. Osa julkaisuista käsittelee tuotantoketjun kestävyyttä ympäristön kannalta kuten saastuttavuutta. Muita julkaisuissa käsiteltyjä aiheita ovat sosiaalinen media yhdessä sähköisen kaupankäynnin kanssa, tuoteinventaarion hallinta, tuotteiden säilyvyys, kuluttajien vuorovaikutus ja virtualisaatio.</w:t>
       </w:r>
     </w:p>
     <w:p>
@@ -5380,7 +5421,7 @@
         <w:pStyle w:val="FirstParagraph"/>
       </w:pPr>
       <w:r>
-        <w:t xml:space="preserve">Kerätyn datan perusteella ja mallinnuksen sekä älykkäiden algoritmien avulla voidaan muodostaa näkemyksiä tuotannon prosessien tilasta, tehdä sekä päätelmiä vallitsevasta tilanteesta että ennusteita tulevista mahdollisuuksista. Ennusteista voidaan saada aikaisia varoituksia satokasveihin kohdistuvista uhkista kuten kasvitaudeista ja hyönteisinvaasioista. Varoitusten lisäksi ennusteiden perusteella voidaan tuottaa myös kasvien reaktioihin perustuvia automatiikan kontrollikäskyjä. Vaikka ennusteiden tekemiseen tarvittavat algoritmit vaativat enemmän laskentatehoa kuin verkon reunalla toimivissa anturilaitteissa yleensä on saatavilla, voidaan IoT-mallin mukaisesti raskaampi laskenta kohdistaa pilvipalveluihin tai hajauttaa useiden laitteiden toteutettavaksi.</w:t>
+        <w:t xml:space="preserve">Kerätyn datan perusteella ja mallinnuksen sekä älykkäiden algoritmien avulla voidaan muodostaa näkemyksiä tuotannon prosessien tilasta, tehdä sekä päätelmiä vallitsevasta tilanteesta että ennusteita tulevista mahdollisuuksista. Ennusteista voidaan saada aikaisia varoituksia satokasveihin kohdistuvista uhkista kuten kasvitaudeista ja hyönteisinvaasioista. Varoitusten lisäksi ennusteiden perusteella voidaan tuottaa myös kasvien reaktioihin perustuvia automatiikan kontrollikäskyjä. Vaikka ennusteiden tekemiseen tarvittavat algoritmit vaativat enemmän laskentatehoa kuin verkon reunalla toimivissa anturilaitteissa yleensä on saatavilla, voidaan IoT -mallin mukaisesti raskaampi laskenta kohdistaa pilvipalveluihin tai hajauttaa useiden laitteiden toteutettavaksi.</w:t>
       </w:r>
       <w:r>
         <w:t xml:space="preserve"> </w:t>
@@ -5418,7 +5459,7 @@
         <w:t xml:space="preserve"> </w:t>
       </w:r>
       <w:r>
-        <w:t xml:space="preserve">katsauksessa useat julkaisuista käsittelivät viljelyn tarkkailun ja kontrollintijärjestelmien toiminnan tukemista kasvien kasvua ennustavilla mallinnusjärjestelmillä.</w:t>
+        <w:t xml:space="preserve">katsauksessa useat julkaisuista käsittelevät viljelyn tarkkailun ja kontrollintijärjestelmien toiminnan tukemista kasvien kasvua ennustavilla mallinnusjärjestelmillä.</w:t>
       </w:r>
     </w:p>
     <w:p>
@@ -5470,7 +5511,7 @@
         <w:t xml:space="preserve"> </w:t>
       </w:r>
       <w:r>
-        <w:t xml:space="preserve">kirjallisuuskatsauksessa mainittiin myös Microsoftin vuonna 2015 julkaisema kokonaisvaltainen maanviljelyn IoT-ratkaisu FarmBeats, joka kattaa UA-laitteiden ja anturien tarvitsemat toiminnot, liitettävyyden tuen ja pilvipalvelut koneoppimiseen perustuvaa analytiikkaa ja ennusteiden tuottamista varten</w:t>
+        <w:t xml:space="preserve">kirjallisuuskatsauksessa mainittiin myös Microsoftin vuonna 2015 julkaisema kokonaisvaltainen maanviljelyn IoT -ratkaisu FarmBeats, joka kattaa UA-laitteiden ja anturien tarvitsemat toiminnot, liitettävyyden tuen ja pilvipalvelut koneoppimiseen perustuvaa analytiikkaa ja ennusteiden tuottamista varten</w:t>
       </w:r>
       <w:r>
         <w:t xml:space="preserve"> </w:t>
@@ -5534,7 +5575,7 @@
         <w:pStyle w:val="BodyText"/>
       </w:pPr>
       <w:r>
-        <w:t xml:space="preserve">ICT- ja erityisesti IoT-teknologiat muuttavat maataloutta nopealla tahdilla. Suuren mittakaavan käyttöönottojen kautta näillä teknologioilla on selkeä potentiaali tuottaa huomattavia etuja tehokkaan ja kestävän maanviljelyn muodossa, varmistamalla ruokaturvaa pienempien ympäristövaikutusten kautta sekä takaamalla terveellisen ja turvallisen ruoantuotannon. Etujen saavuttamiseksi vaaditaan useiden IoT:n teknisten ja yhteiskunnallisten haasteiden ja esteiden voittamista. Nämä haasteet voivat kuitenkin tuottaa myös uusia mahdollisuuksia teknologiselle kehitykselle ja arvon tuottamiselle.</w:t>
+        <w:t xml:space="preserve">ICT- ja erityisesti IoT -teknologiat muuttavat maataloutta nopealla tahdilla. Suuren mittakaavan käyttöönottojen kautta näillä teknologioilla on selkeä potentiaali tuottaa huomattavia etuja tehokkaan ja kestävän maanviljelyn muodossa, varmistamalla ruokaturvaa pienempien ympäristövaikutusten kautta sekä takaamalla terveellisen ja turvallisen ruoantuotannon. Etujen saavuttamiseksi vaaditaan useiden IoT:n teknisten ja yhteiskunnallisten haasteiden ja esteiden voittamista. Nämä haasteet voivat kuitenkin tuottaa myös uusia mahdollisuuksia teknologiselle kehitykselle ja arvon tuottamiselle.</w:t>
       </w:r>
       <w:r>
         <w:t xml:space="preserve"> </w:t>
@@ -5558,7 +5599,7 @@
         <w:pStyle w:val="FirstParagraph"/>
       </w:pPr>
       <w:r>
-        <w:t xml:space="preserve">AIoT:n alalla vahva standardisaatio parantaisi eri valmistajien laitteiden ja järjestelmien välistä yhteentoimivuutta. Valtava kirjo erilaisia IoT-laitteita ja niiden tuottamaa heterogeenistä dataa asettavat huomattavia haasteita standardisaatiolle, jonka avulla niiden yhteentoimivuutta voitaisiin edistää. Yksi tärkeimmistä avoimista haasteista on olemassaolevien IoT-ratkaisuiden integraatio avoimilla IoT-arkkitehtuureilla, alustoilla ja standardeilla. Vahvan standardisaation mahdollistaman yhteistoiminnallisuuden avulla koko IoT-teknologiapaketin tietoturva vahvistuisi; alkaen kentällä olevista laitteista pilvipalveluihin ja loppukäyttäjän käyttöliittymiin asti.</w:t>
+        <w:t xml:space="preserve">AIoT:n alalla vahva standardisaatio parantaisi eri valmistajien laitteiden ja järjestelmien välistä yhteentoimivuutta. Valtava kirjo erilaisia IoT -laitteita ja niiden tuottamaa heterogeenistä dataa asettavat huomattavia haasteita standardisaatiolle, jonka avulla niiden yhteentoimivuutta voitaisiin edistää. Yksi tärkeimmistä avoimista haasteista on olemassaolevien IoT -ratkaisuiden integraatio avoimilla IoT -arkkitehtuureilla, alustoilla ja standardeilla. Vahvan standardisaation mahdollistaman yhteistoiminnallisuuden avulla koko IoT -teknologiapaketin tietoturva vahvistuisi; alkaen kentällä olevista laitteista pilvipalveluihin ja loppukäyttäjän käyttöliittymiin asti.</w:t>
       </w:r>
       <w:r>
         <w:t xml:space="preserve"> </w:t>
@@ -5572,7 +5613,7 @@
         <w:pStyle w:val="BodyText"/>
       </w:pPr>
       <w:r>
-        <w:t xml:space="preserve">IoT-teknologiapaketin yhteentoimivuuden edistämiseksi on tarvetta investoinneille yhteisen infrastruktuurin rakentamiseen, jotta datan siirtely ja integraatio mahdollistuisi. Tämän kautta mahdollistuisi dataa hyödyntävien sovelluksien kehittäminen. Tällä hetkellä on yleistä, että maatilakohtainen data pysyy yhden yrityksen hallussa mikä asettaa esteitä integroivalle sovelluskehitykselle. Keskeinen näihin sovelluksiin liittyvä kysymys on, tulevatko ne olemaan suljettuja ja omisteisia vai avoimia järjestelmiä. Sovellusinfrastruktuurien kuten alustapalveluiden ja standardien jatkokehitys sekä niiden käyttöönotto organisaatioissa on kriittinen tekijä näiden kahden skenaarion</w:t>
+        <w:t xml:space="preserve">IoT -teknologiapaketin yhteentoimivuuden edistämiseksi on tarvetta investoinneille yhteisen infrastruktuurin rakentamiseen, jotta datan siirtely ja integraatio mahdollistuisi. Tämän kautta mahdollistuisi dataa hyödyntävien sovelluksien kehittäminen. Tällä hetkellä on yleistä, että maatilakohtainen data pysyy yhden yrityksen hallussa mikä asettaa esteitä integroivalle sovelluskehitykselle. Keskeinen näihin sovelluksiin liittyvä kysymys on, tulevatko ne olemaan suljettuja ja omisteisia vai avoimia järjestelmiä. Sovellusinfrastruktuurien kuten alustapalveluiden ja standardien jatkokehitys sekä niiden käyttöönotto organisaatioissa on kriittinen tekijä näiden kahden skenaarion</w:t>
       </w:r>
       <w:r>
         <w:t xml:space="preserve"> </w:t>
@@ -5604,7 +5645,7 @@
         <w:pStyle w:val="BodyText"/>
       </w:pPr>
       <w:r>
-        <w:t xml:space="preserve">Yhteen toimittajaan lukittumisen, järjestelmien yhteensopimattomuuden jne. riskien takia suljetut arkkitehtuurit, alustat ja standardit asettavat esteitä AIoT-ratkaisuiden laajamittaiselle omaksumiselle. Yksi maatalous- ja ruokatuotantosektorin haasteista on uusien avoimien ja maailmanlaajuisten standardien määrittely sekä niiden jatkuva linjaaminen nykyisten IT- ja maatalousalan standardisointihankkeiden kanssa. Lisäksi AIoT:n haasteita käsiteltäessä tulisi painottaa päätöksenteon avustamista sovellustasolla. Päätöksenteon avustamisen avulla voidaan realisoida AIoT-ratkaisujen tarjoamia etuja, mutta sen toteuttamiseksi tarvitaan väljästi kytkettyjä, modulaarisia, rajapintaperustaisia ohjelmistoympäristöjä, jotka mahdollistavat anturidatan keräämisen ja heterogeenisistä lähteistä kerätyn datan vuorovaikutteisuuden. Tämä tarve korostuu pienissä ja keskisuurissa maatalousyrityksissä, jotka muodostavat suurimman osan alan ja tuotantoketjujen toimijoista.</w:t>
+        <w:t xml:space="preserve">Yhteen toimittajaan lukittumisen, järjestelmien yhteensopimattomuuden jne. riskien takia suljetut arkkitehtuurit, alustat ja standardit asettavat esteitä AIoT -ratkaisuiden laajamittaiselle omaksumiselle. Yksi maatalous- ja ruokatuotantosektorin haasteista on uusien avoimien ja maailmanlaajuisten standardien määrittely sekä niiden jatkuva linjaaminen nykyisten IT- ja maatalousalan standardisointihankkeiden kanssa. Lisäksi AIoT:n haasteita käsiteltäessä tulisi painottaa päätöksenteon avustamista sovellustasolla. Päätöksenteon avustamisen avulla voidaan realisoida AIoT -ratkaisujen tarjoamia etuja, mutta sen toteuttamiseksi tarvitaan väljästi kytkettyjä, modulaarisia, rajapintaperustaisia ohjelmistoympäristöjä, jotka mahdollistavat anturidatan keräämisen ja heterogeenisistä lähteistä kerätyn datan vuorovaikutteisuuden. Tämä tarve korostuu pienissä ja keskisuurissa maatalousyrityksissä, jotka muodostavat suurimman osan alan ja tuotantoketjujen toimijoista.</w:t>
       </w:r>
       <w:r>
         <w:t xml:space="preserve"> </w:t>
@@ -5616,7 +5657,7 @@
         <w:t xml:space="preserve"> </w:t>
       </w:r>
       <w:r>
-        <w:t xml:space="preserve">Yleisen palvelukeskeisen arkkitehtuurin kehittäminen IoT-järjestelmille mainitaan</w:t>
+        <w:t xml:space="preserve">Yleisen palvelukeskeisen arkkitehtuurin kehittäminen IoT -järjestelmille mainitaan</w:t>
       </w:r>
       <w:r>
         <w:t xml:space="preserve"> </w:t>
@@ -5680,7 +5721,7 @@
         <w:pStyle w:val="BodyText"/>
       </w:pPr>
       <w:r>
-        <w:t xml:space="preserve">Maatalouden IoT-sovelluksissa on selkeä tarve ratkaisuille, jotka huomioivat sekä kokonaisvaltaisen tietoturvan että kentällä käytettävien laitteiden fyysisen turvallisuuden ja eheyden. Luotettavan kokonaisvaltaisen tietoturvan, yksityisyyden suojan ja datan omistajuuden ratkaisujen saatavuuden varmistaminen on ylipäätään huomattava haaste. Erityisen haastavaksi tämän tekee maatalouden toimintaympäristössä vaatimus ratkaisujen soveltuvuudesta dynaamisten ja monimutkaisten sidosryhmien verkostojen tarpeisiin, kun sidosryhmiin kuuluu valtava määrä hyvin pieniä yrityksiä, suuria monikansallisia konserneja sekä viranomaisia joiden kaikkien tulisi toimia yhteistyössä.</w:t>
+        <w:t xml:space="preserve">Maatalouden IoT -sovelluksissa on selkeä tarve ratkaisuille, jotka huomioivat sekä kokonaisvaltaisen tietoturvan että kentällä käytettävien laitteiden fyysisen turvallisuuden ja eheyden. Luotettavan kokonaisvaltaisen tietoturvan, yksityisyyden suojan ja datan omistajuuden ratkaisujen saatavuuden varmistaminen on ylipäätään huomattava haaste. Erityisen haastavaksi tämän tekee maatalouden toimintaympäristössä vaatimus ratkaisujen soveltuvuudesta dynaamisten ja monimutkaisten sidosryhmien verkostojen tarpeisiin, kun sidosryhmiin kuuluu valtava määrä hyvin pieniä yrityksiä, suuria monikansallisia konserneja sekä viranomaisia joiden kaikkien tulisi toimia yhteistyössä.</w:t>
       </w:r>
       <w:r>
         <w:t xml:space="preserve"> </w:t>
@@ -5694,7 +5735,7 @@
         <w:pStyle w:val="BodyText"/>
       </w:pPr>
       <w:r>
-        <w:t xml:space="preserve">Sidosryhmien tietojen turvallisuus, autenttisuus, luottamuksellisuus ja yksityisyyden suoja tulisi varmistaa siirryttäessä perinteisistä toimintamalleista IoT-sovellusten käyttöön. IoT:n tietoturva kiteytyy kolmeen vaatimukseen: tunnistus, luottamuksellisuus ja käyttöokeuksien hallinta. IoT-ratkaisut tulisi suojata ulkoisia hyökkäyksiä vastaan havaintotasolla, turvata datan kerääminen tietoliikennetasolla ja vastaavasti sovellustasolla tarjota eritellyt vakuudet siitä, että vain valtuutetuilla tahoilla on pääsy ja oikeudet muuttaa tietoja.</w:t>
+        <w:t xml:space="preserve">Sidosryhmien tietojen turvallisuus, autenttisuus, luottamuksellisuus ja yksityisyyden suoja tulisi varmistaa siirryttäessä perinteisistä toimintamalleista IoT -sovellusten käyttöön. IoT:n tietoturva kiteytyy kolmeen vaatimukseen: tunnistus, luottamuksellisuus ja käyttöokeuksien hallinta. IoT -ratkaisut tulisi suojata ulkoisia hyökkäyksiä vastaan havaintotasolla, turvata datan kerääminen tietoliikennetasolla ja vastaavasti sovellustasolla tarjota eritellyt vakuudet siitä, että vain valtuutetuilla tahoilla on pääsy ja oikeudet muuttaa tietoja.</w:t>
       </w:r>
       <w:r>
         <w:t xml:space="preserve"> </w:t>
@@ -5727,7 +5768,7 @@
         <w:t xml:space="preserve"> </w:t>
       </w:r>
       <w:r>
-        <w:t xml:space="preserve">Tietoturvan takaaminen on usein haasteellisempaa IoT-ratkaisuiden kuin perinteisten tietojärjestelmien tapauksessa, koska hyökkäysvektoreita on huomattavasti enemmän. Lisäksi IoT-ratkaisuiden tietoturva tarvitsee vielä kehitystä tietoturvan ja yksityisyyden määrittelyssä sosiaalisista, lainsäädännöllisistä ja kulttuurillisista näkökulmista, samoin kuin yleisten luottamuksen ja maineen mekanismien tapauksessa.</w:t>
+        <w:t xml:space="preserve">Tietoturvan takaaminen on usein haasteellisempaa IoT -ratkaisuiden kuin perinteisten tietojärjestelmien tapauksessa, koska hyökkäysvektoreita on huomattavasti enemmän. Lisäksi IoT -ratkaisuiden tietoturva tarvitsee vielä kehitystä tietoturvan ja yksityisyyden määrittelyssä sosiaalisista, lainsäädännöllisistä ja kulttuurillisista näkökulmista, samoin kuin yleisten luottamuksen ja maineen mekanismien tapauksessa.</w:t>
       </w:r>
       <w:r>
         <w:t xml:space="preserve"> </w:t>
@@ -5793,7 +5834,7 @@
         <w:pStyle w:val="BodyText"/>
       </w:pPr>
       <w:r>
-        <w:t xml:space="preserve">IoT-sovelluksissa yleensä käytettäville laitteille langattomien tietoliikenneyhteyksien tietoturvan toteuttaminen voi olla haastavaa. IoT-järjestelmät voivat helposti altistua palvelunestohyökkäykselle, valtuudettomalle pääsy-yritykselle, väliintulohyökkäykselle ja/tai haittaohjelmainjektiolle jotka kohdistuvat ja vaikuttavat järjestelmän luottamuksellisuuteen ja tiedon eheyteen. Todentaminen, tunkeutumisen havaitseminen ja pääsynhallinta voivat tarjota ratkaisuita tietoliikennetason uhkia vastaan.</w:t>
+        <w:t xml:space="preserve">IoT -sovelluksissa yleensä käytettäville laitteille langattomien tietoliikenneyhteyksien tietoturvan toteuttaminen voi olla haastavaa. IoT -järjestelmät voivat helposti altistua palvelunestohyökkäykselle, valtuudettomalle pääsy-yritykselle, väliintulohyökkäykselle ja/tai haittaohjelmainjektiolle jotka kohdistuvat ja vaikuttavat järjestelmän luottamuksellisuuteen ja tiedon eheyteen. Todentaminen, tunkeutumisen havaitseminen ja pääsynhallinta voivat tarjota ratkaisuita tietoliikennetason uhkia vastaan.</w:t>
       </w:r>
       <w:r>
         <w:t xml:space="preserve"> </w:t>
@@ -5807,7 +5848,7 @@
         <w:pStyle w:val="BodyText"/>
       </w:pPr>
       <w:r>
-        <w:t xml:space="preserve">Sovelluskerros IoT-arkkitehtuurien usein ylimpänä tasona on lähellä pilvipalveluita. Sovelluskerroksen tietoturvakysymykset ovat samankaltaisia pilvipalveluiden vastaavien kanssa kuten tietoturva, yksityisyyden suoja, varmuuskopiointi ja tietojen pelastus. Myös sovelluskerroksessa hallintamekanismien tulee hallinnoida tiedon käyttöoikeuksia, sen omistajuutta ja pääsyoikeuksia tietoihin sekä fyysisisten käyttäjien tapauksessa että laitteiden, järjestelmien ja organisaatioiden välillä.</w:t>
+        <w:t xml:space="preserve">Sovelluskerros IoT -arkkitehtuurien usein ylimpänä tasona on lähellä pilvipalveluita. Sovelluskerroksen tietoturvakysymykset ovat samankaltaisia pilvipalveluiden vastaavien kanssa kuten tietoturva, yksityisyyden suoja, varmuuskopiointi ja tietojen pelastus. Myös sovelluskerroksessa hallintamekanismien tulee hallinnoida tiedon käyttöoikeuksia, sen omistajuutta ja pääsyoikeuksia tietoihin sekä fyysisisten käyttäjien tapauksessa että laitteiden, järjestelmien ja organisaatioiden välillä.</w:t>
       </w:r>
       <w:r>
         <w:t xml:space="preserve"> </w:t>
@@ -5819,7 +5860,7 @@
         <w:t xml:space="preserve"> </w:t>
       </w:r>
       <w:r>
-        <w:t xml:space="preserve">IoT-ratkaisut tarvitsisivat pilviperusteisen tietoturvapalvelun, joka sisältäisi pääsynhallinnan, salauksen ja protokollien arvioinnin, identiteetinhallinnan, ja auditoinnin toiminnot</w:t>
+        <w:t xml:space="preserve">IoT -ratkaisut tarvitsisivat pilviperusteisen tietoturvapalvelun, joka sisältäisi pääsynhallinnan, salauksen ja protokollien arvioinnin, identiteetinhallinnan, ja auditoinnin toiminnot</w:t>
       </w:r>
       <w:r>
         <w:t xml:space="preserve"> </w:t>
@@ -5860,7 +5901,7 @@
         <w:t xml:space="preserve"> </w:t>
       </w:r>
       <w:r>
-        <w:t xml:space="preserve">käsittelivät kirjallisuuskatsauksessaan AIoT-ratkaisuiden tietoturvaa laajasti ja erityisesti järjestelmäkehityksen näkökulmasta.</w:t>
+        <w:t xml:space="preserve">käsittelivät kirjallisuuskatsauksessaan AIoT -ratkaisuiden tietoturvaa laajasti ja erityisesti järjestelmäkehityksen näkökulmasta.</w:t>
       </w:r>
     </w:p>
     <w:p>
@@ -5878,7 +5919,7 @@
         <w:pStyle w:val="FirstParagraph"/>
       </w:pPr>
       <w:r>
-        <w:t xml:space="preserve">AIoT-järjestelmien kehityksen keskeisiä haasteita on energiatehokkaiden IoT-teknologioiden, laitteiden ja tietoliikenneyhteyksien kehittäminen nimenomaisesti maatalouden tarpeisiin</w:t>
+        <w:t xml:space="preserve">AIoT -järjestelmien kehityksen keskeisiä haasteita on energiatehokkaiden IoT -teknologioiden, laitteiden ja tietoliikenneyhteyksien kehittäminen nimenomaisesti maatalouden tarpeisiin</w:t>
       </w:r>
       <w:r>
         <w:t xml:space="preserve"> </w:t>
@@ -5887,7 +5928,7 @@
         <w:t xml:space="preserve">(Sundmaeker et al. 2016; Verdouw, Wolfert &amp; Tekinerdogan 2016)</w:t>
       </w:r>
       <w:r>
-        <w:t xml:space="preserve">. Tämä koskee erityisesti laitteita, jotka ovat tyypillisiä AIoT-ratkaisuille: jotka eivät ole yhteydessä sähköverkkoon, joita käytetään ulkona ja joita ei huolleta säännöllisesti. Energiatehokkuuteen liittyvä virrankulutus on</w:t>
+        <w:t xml:space="preserve">. Tämä koskee erityisesti laitteita, jotka ovat tyypillisiä AIoT -ratkaisuille: jotka eivät ole yhteydessä sähköverkkoon, joita käytetään ulkona ja joita ei huolleta säännöllisesti. Energiatehokkuuteen liittyvä virrankulutus on</w:t>
       </w:r>
       <w:r>
         <w:t xml:space="preserve"> </w:t>
@@ -5899,7 +5940,7 @@
         <w:t xml:space="preserve"> </w:t>
       </w:r>
       <w:r>
-        <w:t xml:space="preserve">kirjallisuuskatsauksessa useiden tutkimusten mukaan suurin IoT-laitteiden elinkaarta rajoittava tekijä. Laitteiden elinkaarta voitaisiin heidän mukaansa pidentää virrankulutusta vähentämällä, lisäämällä energiakeräimiä sekä käyttämällä vaihtoehtoisia tehon varastointilaitteita akkujen sijaan. Vastaavasti</w:t>
+        <w:t xml:space="preserve">kirjallisuuskatsauksessa useiden tutkimusten mukaan suurin IoT -laitteiden elinkaarta rajoittava tekijä. Laitteiden elinkaarta voitaisiin heidän mukaansa pidentää virrankulutusta vähentämällä, lisäämällä energiakeräimiä sekä käyttämällä vaihtoehtoisia tehon varastointilaitteita akkujen sijaan. Vastaavasti</w:t>
       </w:r>
       <w:r>
         <w:t xml:space="preserve"> </w:t>
@@ -5919,7 +5960,7 @@
         <w:pStyle w:val="BodyText"/>
       </w:pPr>
       <w:r>
-        <w:t xml:space="preserve">Langattomien anturiverkkojen kehittämisen haasteena on useiden voimanlähteiden energiakeräimien sekä aikaisempaa energiatehokkaampien antureiden kehittäminen akuttomien WSN-ratkaisuiden mahdollistamiseksi. Nämä ovat erityisen tärkeitä AIoT-ratkaisuille koska laitteiden akkujen lataus tai vaihtaminen ei ole aina käytännöllistä, samalla kun energialähteitä kuten aurinko- ja tuulienergiaa on usein saatavilla käyttöympäristöstä.</w:t>
+        <w:t xml:space="preserve">Langattomien anturiverkkojen kehittämisen haasteena on useiden voimanlähteiden energiakeräimien sekä aikaisempaa energiatehokkaampien antureiden kehittäminen akuttomien WSN-ratkaisuiden mahdollistamiseksi. Nämä ovat erityisen tärkeitä AIoT -ratkaisuille koska laitteiden akkujen lataus tai vaihtaminen ei ole aina käytännöllistä, samalla kun energialähteitä kuten aurinko- ja tuulienergiaa on usein saatavilla käyttöympäristöstä.</w:t>
       </w:r>
       <w:r>
         <w:t xml:space="preserve"> </w:t>
@@ -5943,7 +5984,7 @@
         <w:t xml:space="preserve"> </w:t>
       </w:r>
       <w:r>
-        <w:t xml:space="preserve">mukaan AIoT-ratkaisuiden fyysisen laite-/havaintokerroksen laitteiden tulee pysyä aktiivisina ja toimia luotettavasti pitkiä aikoja usein rajatun akkukapasiteetin varassa. Matala virrankulutus on myös heidän mukaansa tarpeellinen, koska akkujen vaihtoa ei ole tiheällä aikavälillä käytännöllistä toteuttaa. Energiankeräimillä kuten aurinkokennoilla tai tuuliturbiineilla voidaan rajatussa määrin pienentää tätä ongelmaa, mutta laitteen energiankulutuksen tulee olla suunniteltu energiankeräimen mukaan.</w:t>
+        <w:t xml:space="preserve">mukaan AIoT -ratkaisuiden fyysisen laite-/havaintokerroksen laitteiden tulee pysyä aktiivisina ja toimia luotettavasti pitkiä aikoja usein rajatun akkukapasiteetin varassa. Matala virrankulutus on myös heidän mukaansa tarpeellinen, koska akkujen vaihtoa ei ole tiheällä aikavälillä käytännöllistä toteuttaa. Energiankeräimillä kuten aurinkokennoilla tai tuuliturbiineilla voidaan rajatussa määrin pienentää tätä ongelmaa, mutta laitteen energiankulutuksen tulee olla suunniteltu energiankeräimen mukaan.</w:t>
       </w:r>
     </w:p>
     <w:p>
@@ -5974,7 +6015,7 @@
         <w:pStyle w:val="BodyText"/>
       </w:pPr>
       <w:r>
-        <w:t xml:space="preserve">Energiankulutuksen hallinnan lisäksi todennäköisesti kasvava trendi IoT-ratkaisuissa on ns. self-powered laitteiden yleistyminen. Esimerkiksi maaperän kosteutta on käytetty laitteiden energianlähteenä, jolloin laitteita voidaan ottaa käyttöön laajamittaisesti ilman energiankeräimiä tai -varastointilaitteita. Anturidatan hankitaan on myös kehitetty pilviperustainen päätöksentekomekaniikka, jonka avulla hajautetuista anturilaitteista voidaan kerätä dataa automaattisesti valitsemalla tietyt anturilaitteet kutakin mittausta varten. Tämän avulla voidaan tehokkaasti tarkkailla suuria maantieteellisiä alueita, välttäen päällekkäisen datan lataaminen useilta lähekkäisiltä anturilaitteilta. Näin järjestelmä pyrkii ylläpitämään alueellisen mittauksen laatua ja vähentämään yksittäisten anturilaitteiden virrankulutusta.</w:t>
+        <w:t xml:space="preserve">Energiankulutuksen hallinnan lisäksi todennäköisesti kasvava trendi IoT -ratkaisuissa on ns. self-powered laitteiden yleistyminen. Esimerkiksi maaperän kosteutta on käytetty laitteiden energianlähteenä, jolloin laitteita voidaan ottaa käyttöön laajamittaisesti ilman energiankeräimiä tai -varastointilaitteita. Anturidatan hankitaan on myös kehitetty pilviperustainen päätöksentekomekaniikka, jonka avulla hajautetuista anturilaitteista voidaan kerätä dataa automaattisesti valitsemalla tietyt anturilaitteet kutakin mittausta varten. Tämän avulla voidaan tehokkaasti tarkkailla suuria maantieteellisiä alueita, välttäen päällekkäisen datan lataaminen useilta lähekkäisiltä anturilaitteilta. Näin järjestelmä pyrkii ylläpitämään alueellisen mittauksen laatua ja vähentämään yksittäisten anturilaitteiden virrankulutusta.</w:t>
       </w:r>
       <w:r>
         <w:t xml:space="preserve"> </w:t>
@@ -5998,7 +6039,7 @@
         <w:pStyle w:val="FirstParagraph"/>
       </w:pPr>
       <w:r>
-        <w:t xml:space="preserve">AIoT-ratkaisuiden haastava toimintaympäristö asettaa laitteiden lujatekoisuudelle ja kestävyydelle huomattavan kovia vaatimuksia. Havaintotason laitteiden tulee kestää muun muassa auringon säteilyä, suuria lämpötilavaihteluita, sadetta, ilmankosteutta, tuulta ja tärinää</w:t>
+        <w:t xml:space="preserve">AIoT -ratkaisuiden haastava toimintaympäristö asettaa laitteiden lujatekoisuudelle ja kestävyydelle huomattavan kovia vaatimuksia. Havaintotason laitteiden tulee kestää muun muassa auringon säteilyä, suuria lämpötilavaihteluita, sadetta, ilmankosteutta, tuulta ja tärinää</w:t>
       </w:r>
       <w:r>
         <w:t xml:space="preserve"> </w:t>
@@ -6019,7 +6060,7 @@
         <w:t xml:space="preserve"> </w:t>
       </w:r>
       <w:r>
-        <w:t xml:space="preserve">mukaan kaupallisten IoT-ratkaisuiden tulisi kestää huomattavia muutoksia lämpötilassa, kosteudessa ja valaistuksessa kestääkseen sekä vuodenaikojen muutokset että maailmanlaajuisen käyttöympäristön ilmaston vaihtelevuuden. Myös</w:t>
+        <w:t xml:space="preserve">mukaan kaupallisten IoT -ratkaisuiden tulisi kestää huomattavia muutoksia lämpötilassa, kosteudessa ja valaistuksessa kestääkseen sekä vuodenaikojen muutokset että maailmanlaajuisen käyttöympäristön ilmaston vaihtelevuuden. Myös</w:t>
       </w:r>
       <w:r>
         <w:t xml:space="preserve"> </w:t>
@@ -6031,7 +6072,7 @@
         <w:t xml:space="preserve"> </w:t>
       </w:r>
       <w:r>
-        <w:t xml:space="preserve">mukaan IoT-laitteita on haastavaa kehittää vaativiin olosuhteisiin ja luonnon objekteille (kasvit, eläimet, maaperä, pilaantuvat ruokatuotteet) joihin itseensä laitteiden upottamista tai yhdistämistä voidaan toteuttaa vain rajatusti. Kypsien teknologioiden sovelluksista maataloudessa on jo paljon kokemusta, mutta uusien AIoT-teknologioiden sovelluksissa on vielä haasteita.</w:t>
+        <w:t xml:space="preserve">mukaan IoT -laitteita on haastavaa kehittää vaativiin olosuhteisiin ja luonnon objekteille (kasvit, eläimet, maaperä, pilaantuvat ruokatuotteet) joihin itseensä laitteiden upottamista tai yhdistämistä voidaan toteuttaa vain rajatusti. Kypsien teknologioiden sovelluksista maataloudessa on jo paljon kokemusta, mutta uusien AIoT -teknologioiden sovelluksissa on vielä haasteita.</w:t>
       </w:r>
     </w:p>
     <w:p>
@@ -6067,7 +6108,7 @@
         <w:t xml:space="preserve">(Atzori, Iera &amp; Morabito 2010; Sundmaeker et al. 2016; Verdouw, Wolfert &amp; Tekinerdogan 2016; Vermesan &amp; Friess 2011, s. 174)</w:t>
       </w:r>
       <w:r>
-        <w:t xml:space="preserve">. Suuren mittakaavan AIoT-laitteiden käyttöönotot edellyttävät tietoliikenneverkkojen arkkitehtuurin uudistamista, jotta verkot voisivat sopeutua IoT-järjestelmien datan tuotannon muotoihin ja vaihtelevaan tietoliikennemäärään</w:t>
+        <w:t xml:space="preserve">. Suuren mittakaavan AIoT -laitteiden käyttöönotot edellyttävät tietoliikenneverkkojen arkkitehtuurin uudistamista, jotta verkot voisivat sopeutua IoT -järjestelmien datan tuotannon muotoihin ja vaihtelevaan tietoliikennemäärään</w:t>
       </w:r>
       <w:r>
         <w:t xml:space="preserve"> </w:t>
@@ -6126,7 +6167,7 @@
         <w:pStyle w:val="FirstParagraph"/>
       </w:pPr>
       <w:r>
-        <w:t xml:space="preserve">Datan tuottaminen ja kerääminen on IoT-ratkaisuiden ensimmäinen askel. Varsinainen tavoite on tuottaa arvoa datasta merkityksellisen ja toimintakelpoisen tiedon muodossa. Tästä näkökulmasta katsottuna maatalousalan tietopalvelut ovat vielä kehityksen alkuvaiheessa. Lyhyen aikavälin kehitys kohdistuu yleensä päätöksenteon tukemisen järjestelmiin. Edistyneempien ennustavaan mallinnukseen ja kysyntäperusteiseen tuotannon suunnitteluun kykenevien data-analytiikan ratkaisuiden kehittäminen on maatalousalalla vielä avoin haaste.</w:t>
+        <w:t xml:space="preserve">Datan tuottaminen ja kerääminen on IoT -ratkaisuiden ensimmäinen askel. Varsinainen tavoite on tuottaa arvoa datasta merkityksellisen ja toimintakelpoisen tiedon muodossa. Tästä näkökulmasta katsottuna maatalousalan tietopalvelut ovat vielä kehityksen alkuvaiheessa. Lyhyen aikavälin kehitys kohdistuu yleensä päätöksenteon tukemisen järjestelmiin. Edistyneempien ennustavaan mallinnukseen ja kysyntäperusteiseen tuotannon suunnitteluun kykenevien data-analytiikan ratkaisuiden kehittäminen on maatalousalalla vielä avoin haaste.</w:t>
       </w:r>
       <w:r>
         <w:t xml:space="preserve"> </w:t>
@@ -6177,10 +6218,10 @@
       <w:pPr>
         <w:pStyle w:val="Heading4"/>
       </w:pPr>
-      <w:bookmarkStart w:id="85" w:name="aiot-ekosysteemin-laajentamisen-haasteet"/>
+      <w:bookmarkStart w:id="85" w:name="aiot--ekosysteemin-laajentamisen-haasteet"/>
       <w:bookmarkEnd w:id="85"/>
       <w:r>
-        <w:t xml:space="preserve">AIoT-ekosysteemin laajentamisen haasteet</w:t>
+        <w:t xml:space="preserve">AIoT -ekosysteemin laajentamisen haasteet</w:t>
       </w:r>
     </w:p>
     <w:p>
@@ -6194,7 +6235,7 @@
         <w:t xml:space="preserve"> </w:t>
       </w:r>
       <w:r>
-        <w:t xml:space="preserve">huomasivat kirjallisuuskatsauksessaan, että kirjallisuudessa on huomattava aukko IoT-ratkaisujen yksinkertaisien prototyyppien kehittämisestä tosielämän ratkaisuiksi. Tosielämän ratkaisujen laajan omaksunnan saavuttamiseksi AIoT-ratkaisujen kehityksen haasteena puolestaan on sovittaa ratkaisut toimimaan hyvin erilaisissa käyttöympäristöissä. Järjestelmien tulisi toimia erilaisissa ilmasto-olosuhteissa, maaperissä ja erilaisten satokasvien kanssa.</w:t>
+        <w:t xml:space="preserve">huomasivat kirjallisuuskatsauksessaan, että kirjallisuudessa on huomattava aukko IoT -ratkaisujen yksinkertaisien prototyyppien kehittämisestä tosielämän ratkaisuiksi. Tosielämän ratkaisujen laajan omaksunnan saavuttamiseksi AIoT -ratkaisujen kehityksen haasteena puolestaan on sovittaa ratkaisut toimimaan hyvin erilaisissa käyttöympäristöissä. Järjestelmien tulisi toimia erilaisissa ilmasto-olosuhteissa, maaperissä ja erilaisten satokasvien kanssa.</w:t>
       </w:r>
       <w:r>
         <w:t xml:space="preserve"> </w:t>
@@ -6208,7 +6249,7 @@
         <w:pStyle w:val="BodyText"/>
       </w:pPr>
       <w:r>
-        <w:t xml:space="preserve">Tähän asti useiden AIoT-teknologioiden käyttöönotto on suurelta osin rajoittunut aikaisten omaksujien piiriin. Kehityshaasteena on saada teknologioiden omaksunta laajenemaan tämän piirin ulkopuolelle nykyisten sovellusten yksinkertaistamisella ja järjestelmien hankintahintojen alentamisella. Tällä voidaan pyrkiä varmistamaan sopivuus ja käytettävyys suurimmalle osalle sekä viljelijöitä että ruoka-alan yrityksiä. Toisaalta itse järjestelmien kehittämisen lisäksi AIoT-teknologioiden käyttöönoton edistämiseksi tarvitaan uusien teknologioiden mahdollistamien liiketoimintamallien systemaattisia taloudellisia analyysejä. Näiden liiketoimintamallien ja analyysien tulisi olla selkeästi myös pienille yrityksille sopivia sekä näyttää millaisia mahdollisuuksia uudet teknologioiat tarjoavat juuri heille.</w:t>
+        <w:t xml:space="preserve">Tähän asti useiden AIoT -teknologioiden käyttöönotto on suurelta osin rajoittunut aikaisten omaksujien piiriin. Kehityshaasteena on saada teknologioiden omaksunta laajenemaan tämän piirin ulkopuolelle nykyisten sovellusten yksinkertaistamisella ja järjestelmien hankintahintojen alentamisella. Tällä voidaan pyrkiä varmistamaan sopivuus ja käytettävyys suurimmalle osalle sekä viljelijöitä että ruoka-alan yrityksiä. Toisaalta itse järjestelmien kehittämisen lisäksi AIoT -teknologioiden käyttöönoton edistämiseksi tarvitaan uusien teknologioiden mahdollistamien liiketoimintamallien systemaattisia taloudellisia analyysejä. Näiden liiketoimintamallien ja analyysien tulisi olla selkeästi myös pienille yrityksille sopivia sekä näyttää millaisia mahdollisuuksia uudet teknologioiat tarjoavat juuri heille.</w:t>
       </w:r>
       <w:r>
         <w:t xml:space="preserve"> </w:t>
@@ -6232,7 +6273,7 @@
         <w:pStyle w:val="FirstParagraph"/>
       </w:pPr>
       <w:r>
-        <w:t xml:space="preserve">Erityisesti ruoan jäljitettävyyden ja ruoan turvallisuuden käyttötapauksissa IoT-järjestelmien kehityksessä on selkeä haaste sekä uudentyyppisten anturi- ja tietoliikenneratkaisuiden kehittämiseksi että kustannustehokkuuden parantamiseksi. Nykyiset bioanturit, samoin kuin RFID- ja NFC-tunnisteet eivät aina ole sopivia ratkaisuita verrattaessa anturin kustannuksia mitattavan ruokatuotteen hintaan, erityisesti jos pyritään havannoimaan yksittäisiä tuotteita.</w:t>
+        <w:t xml:space="preserve">Erityisesti ruoan jäljitettävyyden ja ruoan turvallisuuden käyttötapauksissa IoT -järjestelmien kehityksessä on selkeä haaste sekä uudentyyppisten anturi- ja tietoliikenneratkaisuiden kehittämiseksi että kustannustehokkuuden parantamiseksi. Nykyiset bioanturit, samoin kuin RFID- ja NFC-tunnisteet eivät aina ole sopivia ratkaisuita verrattaessa anturin kustannuksia mitattavan ruokatuotteen hintaan, erityisesti jos pyritään havannoimaan yksittäisiä tuotteita.</w:t>
       </w:r>
       <w:r>
         <w:t xml:space="preserve"> </w:t>
@@ -6261,7 +6302,7 @@
         <w:pStyle w:val="BodyText"/>
       </w:pPr>
       <w:r>
-        <w:t xml:space="preserve">IoT-järjestelmissä käytettävät tietoliikkenneratkaisut ovat hyvin heterogeenisiä. On selkeä tarve yleisesti hyväksytylle tietoliikennealustalle, joka abstrahoisi IoT-järjestelmissä käytettyjen tietoliikenneteknologioiden toiminnallisuudet ja tarjoaisi läpinäkyvän nimeämispalvelun erilaisille sovelluksille</w:t>
+        <w:t xml:space="preserve">IoT -järjestelmissä käytettävät tietoliikkenneratkaisut ovat hyvin heterogeenisiä. On selkeä tarve yleisesti hyväksytylle tietoliikennealustalle, joka abstrahoisi IoT -järjestelmissä käytettyjen tietoliikenneteknologioiden toiminnallisuudet ja tarjoaisi läpinäkyvän nimeämispalvelun erilaisille sovelluksille</w:t>
       </w:r>
       <w:r>
         <w:t xml:space="preserve"> </w:t>
@@ -6270,7 +6311,7 @@
         <w:t xml:space="preserve">(L. D. Xu, W. He &amp; S. Li 2014; Vermesan &amp; Friess 2011)</w:t>
       </w:r>
       <w:r>
-        <w:t xml:space="preserve">. Heterogeenisten tietoliikenneverkkojen integraation lisäksi IoT-tietoliikenneratkaisun tulisi mahdollistaa laitteiden automaattinen sopeutuminen kulloinkin saatavilla oleviin verkkoihin ja niissä vallitseviin olosuhteisiin</w:t>
+        <w:t xml:space="preserve">. Heterogeenisten tietoliikenneverkkojen integraation lisäksi IoT -tietoliikenneratkaisun tulisi mahdollistaa laitteiden automaattinen sopeutuminen kulloinkin saatavilla oleviin verkkoihin ja niissä vallitseviin olosuhteisiin</w:t>
       </w:r>
       <w:r>
         <w:t xml:space="preserve"> </w:t>
@@ -6287,7 +6328,7 @@
         <w:pStyle w:val="BodyText"/>
       </w:pPr>
       <w:r>
-        <w:t xml:space="preserve">On haastavaa kehittää verkkoteknologioita ja standardeja, jotka mahdollistaisivat tehokkaan tiedonsiirron suurelle määrälle dataa tuottavia laitteita erilaisissa IoT-verkoissa. Erityisesti IoT-laitteiden osoitteiden, tunnistamisen ja optimoinnin mahdollistaminen ja hallinta arkkitehtuuri- ja protokollatasoilla on vielä avoin haaste. Samoin yleisen palvelukuvauskielen/terminologian puute vaikeuttaa palvelukehitystä ja fyysisten laitteiden resurssien integrointia palveluihin.</w:t>
+        <w:t xml:space="preserve">On haastavaa kehittää verkkoteknologioita ja standardeja, jotka mahdollistaisivat tehokkaan tiedonsiirron suurelle määrälle dataa tuottavia laitteita erilaisissa IoT -verkoissa. Erityisesti IoT -laitteiden osoitteiden, tunnistamisen ja optimoinnin mahdollistaminen ja hallinta arkkitehtuuri- ja protokollatasoilla on vielä avoin haaste. Samoin yleisen palvelukuvauskielen/terminologian puute vaikeuttaa palvelukehitystä ja fyysisten laitteiden resurssien integrointia palveluihin.</w:t>
       </w:r>
       <w:r>
         <w:t xml:space="preserve"> </w:t>
@@ -6316,7 +6357,7 @@
         <w:pStyle w:val="BodyText"/>
       </w:pPr>
       <w:r>
-        <w:t xml:space="preserve">Vaikka sulautettujen järjestelmien yksikköhinnat ovat laskeneet, korkealuokkaisten anturien ja toimilaitteiden yksikköhinnoille ei ole käynyt samoin. Jotta satoja, mahdollisesti tuhansia laiteyksikköjä käsittävien IoT-ratkaisuiden käyttöönotto mahdollistuisi, tulisi laitteistojen yleiskustannusten, internetyhteyksien sekä kansainvälisten data roaming -maksujen edelleen laskea.</w:t>
+        <w:t xml:space="preserve">Vaikka sulautettujen järjestelmien yksikköhinnat ovat laskeneet, korkealuokkaisten anturien ja toimilaitteiden yksikköhinnoille ei ole käynyt samoin. Jotta satoja, mahdollisesti tuhansia laiteyksikköjä käsittävien IoT -ratkaisuiden käyttöönotto mahdollistuisi, tulisi laitteistojen yleiskustannusten, internetyhteyksien sekä kansainvälisten data roaming -maksujen edelleen laskea.</w:t>
       </w:r>
       <w:r>
         <w:t xml:space="preserve"> </w:t>
@@ -6330,7 +6371,7 @@
         <w:pStyle w:val="BodyText"/>
       </w:pPr>
       <w:r>
-        <w:t xml:space="preserve">Suurempi mittakaava vaatii laitteilta myös enemmän tietojenkäsittelykykyä ja älykkyyttä, jotta laitteet kykenisivät tarvittaessa konfiguroimaan ja hallinnoimaan toimintojaan itsenäisesti. IoT-ratkaisujen lupaamia etuja ei voida täysin saavuttaa ilman huomattavaa lisäystä verkon reunalla olevien laitteiden tietojenkäsittely- ja laskentakyvyssä.</w:t>
+        <w:t xml:space="preserve">Suurempi mittakaava vaatii laitteilta myös enemmän tietojenkäsittelykykyä ja älykkyyttä, jotta laitteet kykenisivät tarvittaessa konfiguroimaan ja hallinnoimaan toimintojaan itsenäisesti. IoT -ratkaisujen lupaamia etuja ei voida täysin saavuttaa ilman huomattavaa lisäystä verkon reunalla olevien laitteiden tietojenkäsittely- ja laskentakyvyssä.</w:t>
       </w:r>
       <w:r>
         <w:t xml:space="preserve"> </w:t>
@@ -6344,7 +6385,7 @@
         <w:pStyle w:val="BodyText"/>
       </w:pPr>
       <w:r>
-        <w:t xml:space="preserve">AIoT-ratkaisuiden ohjelmistokehityksen haasteena on ottaa käyttöön ohjelmistokehityksen parhaita käytänteitä. Järjestelmien mittakaavan kasvaessa ja elinkaaren pidentyessä tuotetun datan analysoinnitiin, ohjelmakoodin paranteluun sekä uusien ominaisuuksien lisäämiseen käytettävä aika ja vaiva kasvavat räjähdysmäisesti jos ohjelmistoa ei ole alun perin suunniteltu ja dokumentoitu parhaiden käytänteiden mukaisesti.</w:t>
+        <w:t xml:space="preserve">AIoT -ratkaisuiden ohjelmistokehityksen haasteena on ottaa käyttöön ohjelmistokehityksen parhaita käytänteitä. Järjestelmien mittakaavan kasvaessa ja elinkaaren pidentyessä tuotetun datan analysoinnitiin, ohjelmakoodin paranteluun sekä uusien ominaisuuksien lisäämiseen käytettävä aika ja vaiva kasvavat räjähdysmäisesti jos ohjelmistoa ei ole alun perin suunniteltu ja dokumentoitu parhaiden käytänteiden mukaisesti.</w:t>
       </w:r>
       <w:r>
         <w:t xml:space="preserve"> </w:t>
@@ -6401,7 +6442,7 @@
         <w:pStyle w:val="BodyText"/>
       </w:pPr>
       <w:r>
-        <w:t xml:space="preserve">AIoT-järjestelmiä tulisi lähtökohtaisesti kehittää yhteensopiviksi vanhan, olemassaolevan infrastruktuurin ja tietojärjestelmien kanssa</w:t>
+        <w:t xml:space="preserve">AIoT -järjestelmiä tulisi lähtökohtaisesti kehittää yhteensopiviksi vanhan, olemassaolevan infrastruktuurin ja tietojärjestelmien kanssa</w:t>
       </w:r>
       <w:r>
         <w:t xml:space="preserve"> </w:t>
@@ -6410,7 +6451,7 @@
         <w:t xml:space="preserve">(L. D. Xu, W. He &amp; S. Li 2014; Talavera et al. 2017; Vermesan &amp; Friess 2011)</w:t>
       </w:r>
       <w:r>
-        <w:t xml:space="preserve">. Samoin kuin teollisuusautomaatiossa, on tärkeää kehittää ratkaisuita jotka sopivat asiakkaan olemassaolevaan infrastruktuuriin kuten erikoislaitteisiin, työkoneisiin ja ohjelmistoihin. Käytettävyydeltään IoT-laitteiden asentamisen ja hallinoinnin tulisi olla niin selkeää ja yksinkertaista, että tavalliset käyttäjät pystyvät käyttämään niitä ilman erityisosaamista.</w:t>
+        <w:t xml:space="preserve">. Samoin kuin teollisuusautomaatiossa, on tärkeää kehittää ratkaisuita jotka sopivat asiakkaan olemassaolevaan infrastruktuuriin kuten erikoislaitteisiin, työkoneisiin ja ohjelmistoihin. Käytettävyydeltään IoT -laitteiden asentamisen ja hallinoinnin tulisi olla niin selkeää ja yksinkertaista, että tavalliset käyttäjät pystyvät käyttämään niitä ilman erityisosaamista.</w:t>
       </w:r>
       <w:r>
         <w:t xml:space="preserve"> </w:t>
@@ -6422,7 +6463,7 @@
         <w:t xml:space="preserve"> </w:t>
       </w:r>
       <w:r>
-        <w:t xml:space="preserve">Lisäksi integraatio voi usein vaatia uusien väliohjelmistojen kehittämistä ja IoT-laitteiden tuottama data ei ilman tehokasta analytiikkaa ja ymmärrystä todennäköisesti tuota merkityksellistä lisäarvoa</w:t>
+        <w:t xml:space="preserve">Lisäksi integraatio voi usein vaatia uusien väliohjelmistojen kehittämistä ja IoT -laitteiden tuottama data ei ilman tehokasta analytiikkaa ja ymmärrystä todennäköisesti tuota merkityksellistä lisäarvoa</w:t>
       </w:r>
       <w:r>
         <w:t xml:space="preserve"> </w:t>
@@ -6468,7 +6509,7 @@
         <w:pStyle w:val="BodyText"/>
       </w:pPr>
       <w:r>
-        <w:t xml:space="preserve">Vaikka vain vaatimattomimmat ennusteet IoT-laitteiden käyttöönotosta toteutuisivat, laitteiden kierrätysstrategia tulisi suunnitella osana uutta ratkaisua ja sen elinkaarta ympäristövaikutusten minimoimiseksi.</w:t>
+        <w:t xml:space="preserve">Vaikka vain vaatimattomimmat ennusteet IoT -laitteiden käyttöönotosta toteutuisivat, laitteiden kierrätysstrategia tulisi suunnitella osana uutta ratkaisua ja sen elinkaarta ympäristövaikutusten minimoimiseksi.</w:t>
       </w:r>
       <w:r>
         <w:t xml:space="preserve"> </w:t>
@@ -6482,7 +6523,7 @@
         <w:pStyle w:val="BodyText"/>
       </w:pPr>
       <w:r>
-        <w:t xml:space="preserve">Muihin teollisuudenaloihin verrattuna maatalouden tuotteisiin on usein vaikeampaa liittää IoT-laitteita. Ruokatuotteiden kanssa tämä vaatisi usein lisäpakkausta, jotta voitaisiin varmistaa ettei laitteista ole haittaa kuluttajille tai ympäristölle. Tämä lisäisi kustannuksia ja tuotteen hintaa, jolloin yleiset IoT:n potentiaalit eivät aina ole käytännöllisesti ja yhteismitallisesti siirrettävissä ruokatuotteisiin.</w:t>
+        <w:t xml:space="preserve">Muihin teollisuudenaloihin verrattuna maatalouden tuotteisiin on usein vaikeampaa liittää IoT -laitteita. Ruokatuotteiden kanssa tämä vaatisi usein lisäpakkausta, jotta voitaisiin varmistaa ettei laitteista ole haittaa kuluttajille tai ympäristölle. Tämä lisäisi kustannuksia ja tuotteen hintaa, jolloin yleiset IoT:n potentiaalit eivät aina ole käytännöllisesti ja yhteismitallisesti siirrettävissä ruokatuotteisiin.</w:t>
       </w:r>
       <w:r>
         <w:t xml:space="preserve"> </w:t>
@@ -6506,15 +6547,15 @@
         <w:pStyle w:val="FirstParagraph"/>
       </w:pPr>
       <w:r>
-        <w:t xml:space="preserve">Teknisten haasteiden ohella AIoT-ratkaisuiden kehityksessä on useita haasteita, joista keskeisimpiä ovat uusien liiketoimintamallien kehittäminen, yhteisölliset haasteet, poliikan ja säännöstelyn haasteet ja sidosryhmien haasteet.</w:t>
-      </w:r>
-    </w:p>
-    <w:p>
-      <w:pPr>
-        <w:pStyle w:val="BodyText"/>
-      </w:pPr>
-      <w:r>
-        <w:t xml:space="preserve">Liiketoimintaprosessien monimutkaisuus ja sidosryhmien moninaisuus asettavat omat haasteensa IoT-ratkaisuiden kehittämiselle sekä tekniikan että liiketoiminnan osa-alueilla</w:t>
+        <w:t xml:space="preserve">Teknisten haasteiden ohella AIoT -ratkaisuiden kehityksessä on useita haasteita, joista keskeisimpiä ovat uusien liiketoimintamallien kehittäminen, yhteisölliset haasteet, poliikan ja säännöstelyn haasteet ja sidosryhmien haasteet.</w:t>
+      </w:r>
+    </w:p>
+    <w:p>
+      <w:pPr>
+        <w:pStyle w:val="BodyText"/>
+      </w:pPr>
+      <w:r>
+        <w:t xml:space="preserve">Liiketoimintaprosessien monimutkaisuus ja sidosryhmien moninaisuus asettavat omat haasteensa IoT -ratkaisuiden kehittämiselle sekä tekniikan että liiketoiminnan osa-alueilla</w:t>
       </w:r>
       <w:r>
         <w:t xml:space="preserve"> </w:t>
@@ -6531,7 +6572,7 @@
         <w:pStyle w:val="BodyText"/>
       </w:pPr>
       <w:r>
-        <w:t xml:space="preserve">Erityisesti suuren mittakaavan ratkaisuiden osalta tarvitaan vielä lisää tutkimusta miten uusia liiketoimintamalleja tulee kehittää jotta voidaan varmistua IoT-ratkaisuille perustuvan liiketoiminnan kestävyydestä sekä ratkaisuiden tuottajille että käyttäjille. Käyttäjien näkökulmasta mitattavissa olevien hyötyjen tulee kompensoida hankinnan ja käytön kustannukset. AIoT-ratkaisuiden hankintakustannukset ovat usein laajemman käyttöönoton este varsinkin pienikokoisille maatiloille.</w:t>
+        <w:t xml:space="preserve">Erityisesti suuren mittakaavan ratkaisuiden osalta tarvitaan vielä lisää tutkimusta miten uusia liiketoimintamalleja tulee kehittää jotta voidaan varmistua IoT -ratkaisuille perustuvan liiketoiminnan kestävyydestä sekä ratkaisuiden tuottajille että käyttäjille. Käyttäjien näkökulmasta mitattavissa olevien hyötyjen tulee kompensoida hankinnan ja käytön kustannukset. AIoT -ratkaisuiden hankintakustannukset ovat usein laajemman käyttöönoton este varsinkin pienikokoisille maatiloille.</w:t>
       </w:r>
       <w:r>
         <w:t xml:space="preserve"> </w:t>
@@ -6559,7 +6600,7 @@
         <w:pStyle w:val="BodyText"/>
       </w:pPr>
       <w:r>
-        <w:t xml:space="preserve">Samoin yhteisöllisissä haasteissa AIoT-teknologioiden tulisi vielä selkeästi näyttää toteen hyödyllisyytensä. Tuotetun tiedon tulisi olla hyödyllistä ja käytettävää viljelijöille ja muille ruoan tuotantoketjun toimijoille. Teknologioiden hyödyt tulisi tuoda esille tosielämän käyttötapauksissa, joista tiedon ja tietoisuuden levittäminen on haastavaa hyvin pirstaleisella alalla. Yhteisöllisenä haasteena AIoT-teknologioiden leviämiselle on myös niiden käyttäjiltään vaatima tietoteknisten taitojen taso. Tähän haasteeseen vastaamiseen vaadittaisiin koulutukseen panostamista, jotta digitaalisen kuilun syntyminen maatalouden alalla voitaisiin välttää.</w:t>
+        <w:t xml:space="preserve">Samoin yhteisöllisissä haasteissa AIoT -teknologioiden tulisi vielä selkeästi näyttää toteen hyödyllisyytensä. Tuotetun tiedon tulisi olla hyödyllistä ja käytettävää viljelijöille ja muille ruoan tuotantoketjun toimijoille. Teknologioiden hyödyt tulisi tuoda esille tosielämän käyttötapauksissa, joista tiedon ja tietoisuuden levittäminen on haastavaa hyvin pirstaleisella alalla. Yhteisöllisenä haasteena AIoT -teknologioiden leviämiselle on myös niiden käyttäjiltään vaatima tietoteknisten taitojen taso. Tähän haasteeseen vastaamiseen vaadittaisiin koulutukseen panostamista, jotta digitaalisen kuilun syntyminen maatalouden alalla voitaisiin välttää.</w:t>
       </w:r>
       <w:r>
         <w:t xml:space="preserve"> </w:t>
@@ -6573,7 +6614,7 @@
         <w:pStyle w:val="BodyText"/>
       </w:pPr>
       <w:r>
-        <w:t xml:space="preserve">Politiikka ja säännöstely ovat keskeisessä asemassa AIoT-innovaatioiden omaksunnan leviämisessä. Poliittisten linjausten ja säännöstelyn tulisi madaltaa olemassaolevia esteitä, esimerkiksi viljelijöiden datan yksityisyyden suojaamiseksi sekä nopeiden tietoliikenneyhteyksien rakentamisen ja tietoteknisten taitojen koulutuksen edistämiseksi.</w:t>
+        <w:t xml:space="preserve">Politiikka ja säännöstely ovat keskeisessä asemassa AIoT -innovaatioiden omaksunnan leviämisessä. Poliittisten linjausten ja säännöstelyn tulisi madaltaa olemassaolevia esteitä, esimerkiksi viljelijöiden datan yksityisyyden suojaamiseksi sekä nopeiden tietoliikenneyhteyksien rakentamisen ja tietoteknisten taitojen koulutuksen edistämiseksi.</w:t>
       </w:r>
       <w:r>
         <w:t xml:space="preserve"> </w:t>
@@ -6587,7 +6628,7 @@
         <w:pStyle w:val="BodyText"/>
       </w:pPr>
       <w:r>
-        <w:t xml:space="preserve">Sidosryhmien kohtaamat haasteet liittyvät maatalousalan sidosryhmäverkoston dynaamiseen muutostilaan, missä uudet toimijat ottavat vakiintuneiden toimijoiden rooleja maatalouden datan ja tiedon käsittelyssä. AIoT-ratkaisuiden vaikutukset voivat johtaa organisatorisiin ongelmiin ja muutoksiin maataloudessa ja tuotantokejuissa.</w:t>
+        <w:t xml:space="preserve">Sidosryhmien kohtaamat haasteet liittyvät maatalousalan sidosryhmäverkoston dynaamiseen muutostilaan, missä uudet toimijat ottavat vakiintuneiden toimijoiden rooleja maatalouden datan ja tiedon käsittelyssä. AIoT -ratkaisuiden vaikutukset voivat johtaa organisatorisiin ongelmiin ja muutoksiin maataloudessa ja tuotantokejuissa.</w:t>
       </w:r>
       <w:r>
         <w:t xml:space="preserve"> </w:t>
@@ -6600,10 +6641,10 @@
       <w:pPr>
         <w:pStyle w:val="Heading3"/>
       </w:pPr>
-      <w:bookmarkStart w:id="88" w:name="esitetyt-aiot-arkkitehtuurit"/>
+      <w:bookmarkStart w:id="88" w:name="esitetyt-aiot--arkkitehtuurit"/>
       <w:bookmarkEnd w:id="88"/>
       <w:r>
-        <w:t xml:space="preserve">Esitetyt AIoT-arkkitehtuurit</w:t>
+        <w:t xml:space="preserve">Esitetyt AIoT -arkkitehtuurit</w:t>
       </w:r>
     </w:p>
     <w:p>
@@ -6611,7 +6652,7 @@
         <w:pStyle w:val="FirstParagraph"/>
       </w:pPr>
       <w:r>
-        <w:t xml:space="preserve">Katsauksen aineistossa on esitetty useita erilaisia arkkitehtuurimalleja yhteenvetona IoT-järjestelmien toteutuksista. Näillä arkkitehtuureilla pyritään havainnollistamaan järjestelmien osien kuten anturilaitteiden, tietoverkkojen, yhdyskäytävien, ohjelmistojen, pilvipalveluiden jne. toiminnallisuuksia ja keskinäisiä riippuvuuksia.</w:t>
+        <w:t xml:space="preserve">Katsauksen aineistossa on esitetty useita erilaisia arkkitehtuurimalleja yhteenvetona IoT -järjestelmien toteutuksista. Näillä arkkitehtuureilla pyritään havainnollistamaan järjestelmien osien kuten anturilaitteiden, tietoverkkojen, yhdyskäytävien, ohjelmistojen, pilvipalveluiden jne. toiminnallisuuksia ja keskinäisiä riippuvuuksia.</w:t>
       </w:r>
     </w:p>
     <w:p>
@@ -6628,7 +6669,7 @@
         <w:t xml:space="preserve">(Blank, Bartolein, Meyer, Ostermeier &amp; Rostanin 2013)</w:t>
       </w:r>
       <w:r>
-        <w:t xml:space="preserve">. Esineiden käsittely palveluina voi kuitenkin olla huomattava haaste IoT-arkkitehtuureille vaaditun laskentatehon ja hinnan asettamien rajoitusten takia</w:t>
+        <w:t xml:space="preserve">. Esineiden käsittely palveluina voi kuitenkin olla huomattava haaste IoT -arkkitehtuureille vaaditun laskentatehon ja hinnan asettamien rajoitusten takia</w:t>
       </w:r>
       <w:r>
         <w:t xml:space="preserve"> </w:t>
@@ -6649,7 +6690,7 @@
         <w:t xml:space="preserve"> </w:t>
       </w:r>
       <w:r>
-        <w:t xml:space="preserve">mukaan palvelukeskeinen arkkitehtuuri kuitenkin sopii hyvin IoT-ratkaisuiden suunnitteluun, koska se mahdollistaa heterogeenisten järjestelmien ja laitteiden integroinnin. Samoin</w:t>
+        <w:t xml:space="preserve">mukaan palvelukeskeinen arkkitehtuuri kuitenkin sopii hyvin IoT -ratkaisuiden suunnitteluun, koska se mahdollistaa heterogeenisten järjestelmien ja laitteiden integroinnin. Samoin</w:t>
       </w:r>
       <w:r>
         <w:t xml:space="preserve"> </w:t>
@@ -6661,15 +6702,15 @@
         <w:t xml:space="preserve"> </w:t>
       </w:r>
       <w:r>
-        <w:t xml:space="preserve">arvioivat palvelukeskeisen arkkitehtuurin olevan hyvin tehokas lähestymistapa IoT- ja pilviteknologioihin perustuvien palveluiden tuottamiseen.</w:t>
-      </w:r>
-    </w:p>
-    <w:p>
-      <w:pPr>
-        <w:pStyle w:val="BodyText"/>
-      </w:pPr>
-      <w:r>
-        <w:t xml:space="preserve">Kokonaisuutena IoT-järjestelmien arkkitehtuurien tulee ottaa huomioon erilaiset arkkitehtuurimallit, tietoliikenneratkaisut, älykkäät laitteet, verkkopalvelut ja -sovellukset, liiketoimintamallit ja -prosessit, yhteistoiminnallisen tiedonkäsittelyn ratkaisut, tietoturva jne. Lisäksi arkkitehtuurin tulee huomioida suunniteltavan ratkaisun jatkettavuus, skaalautuvuus, modulaarisuus ja yhteistoiminnallisuus heterogeenisten laitteiden kanssa. Samoin on otettava huomioon, että laitteet voivat liikkua ja saattavat toimia vuorovaikutuksessa muuttuvan ympäristön kanssa. Tällöin myös arkkitehtuurin ja sen mukaan rakennetun järjestelmän tulee voida sopeutua muutoksiin.</w:t>
+        <w:t xml:space="preserve">arvioivat palvelukeskeisen arkkitehtuurin olevan hyvin tehokas lähestymistapa IoT - ja pilviteknologioihin perustuvien palveluiden tuottamiseen.</w:t>
+      </w:r>
+    </w:p>
+    <w:p>
+      <w:pPr>
+        <w:pStyle w:val="BodyText"/>
+      </w:pPr>
+      <w:r>
+        <w:t xml:space="preserve">Kokonaisuutena IoT -järjestelmien arkkitehtuurien tulee ottaa huomioon erilaiset arkkitehtuurimallit, tietoliikenneratkaisut, älykkäät laitteet, verkkopalvelut ja -sovellukset, liiketoimintamallit ja -prosessit, yhteistoiminnallisen tiedonkäsittelyn ratkaisut, tietoturva jne. Lisäksi arkkitehtuurin tulee huomioida suunniteltavan ratkaisun jatkettavuus, skaalautuvuus, modulaarisuus ja yhteistoiminnallisuus heterogeenisten laitteiden kanssa. Samoin on otettava huomioon, että laitteet voivat liikkua ja saattavat toimia vuorovaikutuksessa muuttuvan ympäristön kanssa. Tällöin myös arkkitehtuurin ja sen mukaan rakennetun järjestelmän tulee voida sopeutua muutoksiin.</w:t>
       </w:r>
       <w:r>
         <w:t xml:space="preserve"> </w:t>
@@ -6683,7 +6724,7 @@
         <w:pStyle w:val="BodyText"/>
       </w:pPr>
       <w:r>
-        <w:t xml:space="preserve">Kansainvälinen televiestintäliitto (engl. International Telecommunication Union, ITU) on suosituksessaan ITU-T Y.2060 kuvaillut nelikerroksisen IoT-referenssiarkkitehtuurin. Suositus määrittelee IoT:n tietoyhteiskunnan globaalina infrastruktuurina, joka mahdollistaa edistyneet palvelut yhdistämällä esineet tieto- ja viestintäteknologioiden avulla. Kerrokset on jaoteltu sovelluskerrokseen, palvelu- ja sovellustuen kerrokseen, tietoliikenne- ja laitekerrokseen.</w:t>
+        <w:t xml:space="preserve">Kansainvälinen televiestintäliitto (engl. International Telecommunication Union, ITU) on suosituksessaan ITU-T Y.2060 kuvaillut nelikerroksisen IoT -referenssiarkkitehtuurin. Suositus määrittelee IoT:n tietoyhteiskunnan globaalina infrastruktuurina, joka mahdollistaa edistyneet palvelut yhdistämällä esineet tieto- ja viestintäteknologioiden avulla. Kerrokset on jaoteltu sovelluskerrokseen, palvelu- ja sovellustuen kerrokseen, tietoliikenne- ja laitekerrokseen.</w:t>
       </w:r>
       <w:r>
         <w:t xml:space="preserve"> </w:t>
@@ -6721,7 +6762,7 @@
         <w:t xml:space="preserve"> </w:t>
       </w:r>
       <w:r>
-        <w:t xml:space="preserve">jaottelevat IoT-arkkitehtuurin laite-, verkko- ja sovelluskerroksiin.</w:t>
+        <w:t xml:space="preserve">jaottelevat IoT -arkkitehtuurin laite-, verkko- ja sovelluskerroksiin.</w:t>
       </w:r>
       <w:r>
         <w:t xml:space="preserve"> </w:t>
@@ -6745,7 +6786,7 @@
         <w:t xml:space="preserve"> </w:t>
       </w:r>
       <w:r>
-        <w:t xml:space="preserve">esittivät IoT-arkkitehtuurin jakautuvan havaintokerrokseen, tietoliikenne- ja sovelluskerrokseen, samoin kuin</w:t>
+        <w:t xml:space="preserve">esittivät IoT -arkkitehtuurin jakautuvan havaintokerrokseen, tietoliikenne- ja sovelluskerrokseen, samoin kuin</w:t>
       </w:r>
       <w:r>
         <w:t xml:space="preserve"> </w:t>
@@ -6766,7 +6807,7 @@
         <w:t xml:space="preserve"> </w:t>
       </w:r>
       <w:r>
-        <w:t xml:space="preserve">mukaan IoT-arkkitehtuurin ylin kerros, joka on lähinnä käyttäjää ja joka käyttää väliohjelmistokerroksen palveluita. Viime vuosina julkaistut väliohjelmistokerroksen arkkitehtuurit on yleensä suunniteltu palvelukeskeinen arkkitehtuurin mallin mukaisesti. Vaikka tätä varten yleisesti hyväksyttyä arkkitehtuurimallia ei ole, esitetyt arkkitehtuurit käsittelevät keskenään samankaltaisia toimintoja kuten laitteiden toiminnallisuuksien ja tietoliikennetoimintojen abstraktointia.</w:t>
+        <w:t xml:space="preserve">mukaan IoT -arkkitehtuurin ylin kerros, joka on lähinnä käyttäjää ja joka käyttää väliohjelmistokerroksen palveluita. Viime vuosina julkaistut väliohjelmistokerroksen arkkitehtuurit on yleensä suunniteltu palvelukeskeinen arkkitehtuurin mallin mukaisesti. Vaikka tätä varten yleisesti hyväksyttyä arkkitehtuurimallia ei ole, esitetyt arkkitehtuurit käsittelevät keskenään samankaltaisia toimintoja kuten laitteiden toiminnallisuuksien ja tietoliikennetoimintojen abstraktointia.</w:t>
       </w:r>
     </w:p>
     <w:p>
@@ -6795,7 +6836,7 @@
         <w:t xml:space="preserve">(ks. Kaloxylos et al. 2013, s. 56–57)</w:t>
       </w:r>
       <w:r>
-        <w:t xml:space="preserve">. Tämän arkkitehtuurin tavoitteena on mahdollistaa yhteiskäytettävyys erilaisten palveluiden ja sidosryhmien välillä, toisin kuin muissa esitetyissä arkkitehtuureissa jossa keskitytään IoT-järjestelmien toiminnalliseen kuvailuun. Arkkitehtuurin avulla pyritään tuottamaan alustapalvelu (engl. Platform as a Service, PAAS) jolla ruokaketjun eri alojen sidosryhmät voivat toimia yhdessä.</w:t>
+        <w:t xml:space="preserve">. Tämän arkkitehtuurin tavoitteena on mahdollistaa yhteiskäytettävyys erilaisten palveluiden ja sidosryhmien välillä, toisin kuin muissa esitetyissä arkkitehtuureissa jossa keskitytään IoT -järjestelmien toiminnalliseen kuvailuun. Arkkitehtuurin avulla pyritään tuottamaan alustapalvelu (engl. Platform as a Service, PAAS) jolla ruokaketjun eri alojen sidosryhmät voivat toimia yhdessä.</w:t>
       </w:r>
     </w:p>
     <w:p>
@@ -6822,10 +6863,10 @@
       <w:pPr>
         <w:pStyle w:val="Heading3"/>
       </w:pPr>
-      <w:bookmarkStart w:id="91" w:name="haastattelujen-tuloksien-kuvailu-teemojen-mukaan-ryhmiteltyinä"/>
+      <w:bookmarkStart w:id="91" w:name="haastattelujen-tuloksien-kuvaus-teemojen-mukaan-ryhmiteltyinä"/>
       <w:bookmarkEnd w:id="91"/>
       <w:r>
-        <w:t xml:space="preserve">Haastattelujen tuloksien kuvailu teemojen mukaan ryhmiteltyinä</w:t>
+        <w:t xml:space="preserve">Haastattelujen tuloksien kuvaus teemojen mukaan ryhmiteltyinä</w:t>
       </w:r>
     </w:p>
     <w:p>
@@ -7056,7 +7097,7 @@
         <w:t xml:space="preserve"> </w:t>
       </w:r>
       <w:r>
-        <w:t xml:space="preserve">puolestaan on AIoT-ratkaisuissa keskeisessä asemassa analysoitavan tiedon lähteenä. Analyyseissä voidaan yhdistää anturien tuottamaa dataa paikkatietoihin ja tuottaa tiedon havainnollistamiseksi karttoja, joita voidaan puolestaan yhdistää muun muassa satelliiteilla tai UA-laitteilla tuotettuun</w:t>
+        <w:t xml:space="preserve">puolestaan on AIoT -ratkaisuissa keskeisessä asemassa analysoitavan tiedon lähteenä. Analyyseissä voidaan yhdistää anturien tuottamaa dataa paikkatietoihin ja tuottaa tiedon havainnollistamiseksi karttoja, joita voidaan puolestaan yhdistää muun muassa satelliiteilla tai UA-laitteilla tuotettuun</w:t>
       </w:r>
       <w:r>
         <w:t xml:space="preserve"> </w:t>
@@ -7341,7 +7382,7 @@
         <w:t xml:space="preserve">tietoliikenteen haasteet</w:t>
       </w:r>
       <w:r>
-        <w:t xml:space="preserve">. Langattoman tietoliikenteen kehitys on peltoviljelyn AIoT-sovelluksien keskeinen mahdollistaja. Kasvihuoneissa on voitu soveltaa kiinteitä verkkoja ja suurelta osin tämän takia kasvihuoneteknologia on peltoviljelyteknologioita edellä. Tällä hetkellä suuri osa Suomessa käytössä olevasta maatalousautomaatiosta käyttää tiedonsiirtoon matkapuhelinverkkoa ja SMS-viestejä, mitkä voivat muodostua kalliiksi viljelijöille laitteiden määrän kasvaessa korkeiden liittymähintojen takia. Lisäksi useiden peltojen sijainti syrjäisillä laaksopaikoilla on usein verkkojen katvealueella. Vaikka dataa pystytään keräämään suuria määriä, sen siirtämiseen tarvittavaa infrastruktuuria ei vielä ole</w:t>
+        <w:t xml:space="preserve">. Langattoman tietoliikenteen kehitys on peltoviljelyn AIoT -sovelluksien keskeinen mahdollistaja. Kasvihuoneissa on voitu soveltaa kiinteitä verkkoja ja suurelta osin tämän takia kasvihuoneteknologia on peltoviljelyteknologioita edellä. Tällä hetkellä suuri osa Suomessa käytössä olevasta maatalousautomaatiosta käyttää tiedonsiirtoon matkapuhelinverkkoa ja SMS-viestejä, mitkä voivat muodostua kalliiksi viljelijöille laitteiden määrän kasvaessa korkeiden liittymähintojen takia. Lisäksi useiden peltojen sijainti syrjäisillä laaksopaikoilla on usein verkkojen katvealueella. Vaikka dataa pystytään keräämään suuria määriä, sen siirtämiseen tarvittavaa infrastruktuuria ei vielä ole</w:t>
       </w:r>
       <w:r>
         <w:t xml:space="preserve"> </w:t>
@@ -7522,7 +7563,7 @@
         <w:pStyle w:val="BodyText"/>
       </w:pPr>
       <w:r>
-        <w:t xml:space="preserve">Lämpökartalla yleinen teknologioiden omaksunta on haastatteluihin 2 ja 5 painottumisen takia lähimpänä päätöksenteon avustamista, viljelyprosessien tehostamista ja tuotantojärjestelmien integraatiota. Teknologioiden omaksunnan laajuuden lähin koodi lämpökartalla puolestaan on aidot IoT-järjestelmät, jotka painottuvat haastatteluun 3. Asteittaisen omaksunnan koodi taas on lähimpänä tietojärjestelmien käytettävyyttä, mikä vaikuttaa usein järjestelmien omaksuntaan.</w:t>
+        <w:t xml:space="preserve">Lämpökartalla yleinen teknologioiden omaksunta on haastatteluihin 2 ja 5 painottumisen takia lähimpänä päätöksenteon avustamista, viljelyprosessien tehostamista ja tuotantojärjestelmien integraatiota. Teknologioiden omaksunnan laajuuden lähin koodi lämpökartalla puolestaan on aidot IoT -järjestelmät, jotka painottuvat haastatteluun 3. Asteittaisen omaksunnan koodi taas on lähimpänä tietojärjestelmien käytettävyyttä, mikä vaikuttaa usein järjestelmien omaksuntaan.</w:t>
       </w:r>
     </w:p>
     <w:p>
@@ -8002,7 +8043,7 @@
         <w:t xml:space="preserve"> </w:t>
       </w:r>
       <w:r>
-        <w:t xml:space="preserve">ovat yleisimmin haastatteluaineistosta havaitut teknologioita käsittelevät asiasisällöt. Useat IoT-ratkaisut perustuvat antureiden tuottaman tiedon käsittelyyn ja anturiteknologia on yksi niiden keskeisiä mahdollistajia. Teollisuusautomaatiota käsiteltiin haastatteluissa 1 ja 3. Maatalousautomaatiossa voitaisiin soveltaa teollisuudessa kehitettyja ratkaisuita, mikä vähentäisi niiden tuotantokustannuksia huomattavasti verrattuna maatalouteen erikoistuneiden laitteiden kehittämiseen. C.C.n mukaan laitteiden hankintahinnat olisi saatava alemmas, jotta niiden käyttöönotto olisi taloudellisesti kannattavaa</w:t>
+        <w:t xml:space="preserve">ovat yleisimmin haastatteluaineistosta havaitut teknologioita käsittelevät asiasisällöt. Useat IoT -ratkaisut perustuvat antureiden tuottaman tiedon käsittelyyn ja anturiteknologia on yksi niiden keskeisiä mahdollistajia. Teollisuusautomaatiota käsiteltiin haastatteluissa 1 ja 3. Maatalousautomaatiossa voitaisiin soveltaa teollisuudessa kehitettyja ratkaisuita, mikä vähentäisi niiden tuotantokustannuksia huomattavasti verrattuna maatalouteen erikoistuneiden laitteiden kehittämiseen. C.C.n mukaan laitteiden hankintahinnat olisi saatava alemmas, jotta niiden käyttöönotto olisi taloudellisesti kannattavaa</w:t>
       </w:r>
       <w:r>
         <w:t xml:space="preserve"> </w:t>
@@ -8037,10 +8078,10 @@
         <w:rPr>
           <w:b/>
         </w:rPr>
-        <w:t xml:space="preserve">aitoja IoT-ratkaisuita</w:t>
-      </w:r>
-      <w:r>
-        <w:t xml:space="preserve">, jotka ovat vielä harvinaisia. Aidolla IoT-ratkaisulla tarkoitetaan ratkaisua, jolla on anturiperustaisen datan tuottamisen ja verkon yli siirtämisen lisäksi kyky ympäristöönsä vaikuttamiseen esimerkiksi toimilaitteilla datan analytiikan perusteella. Markkinoilla on C.C.n mukaan saatavilla useita laitteita joihin on lisätty joitakin IoT-toiminnallisuuksia, mutta laitteet, joiden toimintaan voi vaikuttaa verkon ylitse anturoinnin lisäksi ovat harvinaisia</w:t>
+        <w:t xml:space="preserve">aitoja IoT -ratkaisuita</w:t>
+      </w:r>
+      <w:r>
+        <w:t xml:space="preserve">, jotka ovat vielä harvinaisia. Aidolla IoT -ratkaisulla tarkoitetaan ratkaisua, jolla on anturiperustaisen datan tuottamisen ja verkon yli siirtämisen lisäksi kyky ympäristöönsä vaikuttamiseen esimerkiksi toimilaitteilla datan analytiikan perusteella. Markkinoilla on C.C.n mukaan saatavilla useita laitteita joihin on lisätty joitakin IoT -toiminnallisuuksia, mutta laitteet, joiden toimintaan voi vaikuttaa verkon ylitse anturoinnin lisäksi ovat harvinaisia</w:t>
       </w:r>
       <w:r>
         <w:t xml:space="preserve"> </w:t>
@@ -8067,7 +8108,7 @@
         <w:t xml:space="preserve">(Polvinen 2017c)</w:t>
       </w:r>
       <w:r>
-        <w:t xml:space="preserve">. Aidoksi IoT-ratkaisuksi luettava ValtraSmart on Valtran ensimmäinen telemetria- ja IoT-järjestelmä ja se on saanut E.E.n mukaan hyvän vastaanoton markkinoilla</w:t>
+        <w:t xml:space="preserve">. Aidoksi IoT -ratkaisuksi luettava ValtraSmart on Valtran ensimmäinen telemetria- ja IoT -järjestelmä ja se on saanut E.E.n mukaan hyvän vastaanoton markkinoilla</w:t>
       </w:r>
       <w:r>
         <w:t xml:space="preserve"> </w:t>
@@ -8108,7 +8149,7 @@
         <w:t xml:space="preserve">(Polvinen 2017a)</w:t>
       </w:r>
       <w:r>
-        <w:t xml:space="preserve">. Samoin IoT-laitteeseen liittyvän palvelun toiminnan päättyessä laitteista tulee usein hyödyttömiä, eikä näin riskialttiita laitteita voida ottaa toimintakriittisen järjestelmän osiksi – ainakaan jos järjestelmän toiminta on riippuvainen kyseisestä laitteesta</w:t>
+        <w:t xml:space="preserve">. Samoin IoT -laitteeseen liittyvän palvelun toiminnan päättyessä laitteista tulee usein hyödyttömiä, eikä näin riskialttiita laitteita voida ottaa toimintakriittisen järjestelmän osiksi – ainakaan jos järjestelmän toiminta on riippuvainen kyseisestä laitteesta</w:t>
       </w:r>
       <w:r>
         <w:t xml:space="preserve"> </w:t>
@@ -8205,7 +8246,7 @@
         <w:t xml:space="preserve"> </w:t>
       </w:r>
       <w:r>
-        <w:t xml:space="preserve">ja järjestelmät. Asiasisällössä käsiteltiin erilaisia alustapalveluita aina anturidatan analytiikkasta viljelijöiden sosiaaliseen verkostoisumiseen asti. Haastatteluissa mainittiin maataloustoiminnassa syntyvän datan käsittelyn ja verkostoitumisen alustapalveluista Farmobile ja Farmer’s Business Network, jotka toimivat USA:ssa. Datan jakamisen esteenä on Suomen toimintaympäristössä vielä alustapalvelun puuttuminen ja datan saatavuus viljelyjärjestelmistä. Viljelytoiminnassa syntynytta dataa ei mitenkään systemaattisesti käytetä hyväksi. Alustaratkaisuille ja palveluille jotka mahdollistaisivat tiedon vaihdannan, analytiikan, vertailut ja yhteisen liiketoiminnan voisi olla kysyntää ja haastatteluissa pohdittiin palveluiden visioita mahdollisina toteuttaa. Tällä hetkellä keskitytään eri tahojen eri tarkoituksiin keräämien tietojen integroimiseen eri toimijoiden kesken, mutta tietojen integraatiossa on vielä suuria ongelmia. Esimerkiksi meneillään olevassa Agrirouter-projektissa pyritään yhdistämään erilaiset toimijat, FMISt, IoT-toiminnot, telemetriatoimittajat ja ISOBUS-koneet. Tulevaisuudessa laajamittainen yhteen toimivien järjestelmien käyttöönotto on riippuvainen alustojen kehityksestä ja saatavuudesta ja todennäköisesti viiden vuoden kuluttua järjestelmien välisiä ja dataa integroivia ratkaisuita on jo yleisessä käytössä. Järjestelmäintegraation, datan käsittelyn ja alustojen yhteisten ekosysteemien onnistunut toteutuminen tulisi muuttamaan maataloustyön luonnetta.</w:t>
+        <w:t xml:space="preserve">ja järjestelmät. Asiasisällössä käsiteltiin erilaisia alustapalveluita aina anturidatan analytiikkasta viljelijöiden sosiaaliseen verkostoisumiseen asti. Haastatteluissa mainittiin maataloustoiminnassa syntyvän datan käsittelyn ja verkostoitumisen alustapalveluista Farmobile ja Farmer’s Business Network, jotka toimivat USA:ssa. Datan jakamisen esteenä on Suomen toimintaympäristössä vielä alustapalvelun puuttuminen ja datan saatavuus viljelyjärjestelmistä. Viljelytoiminnassa syntynytta dataa ei mitenkään systemaattisesti käytetä hyväksi. Alustaratkaisuille ja palveluille jotka mahdollistaisivat tiedon vaihdannan, analytiikan, vertailut ja yhteisen liiketoiminnan voisi olla kysyntää ja haastatteluissa pohdittiin palveluiden visioita mahdollisina toteuttaa. Tällä hetkellä keskitytään eri tahojen eri tarkoituksiin keräämien tietojen integroimiseen eri toimijoiden kesken, mutta tietojen integraatiossa on vielä suuria ongelmia. Esimerkiksi meneillään olevassa Agrirouter-projektissa pyritään yhdistämään erilaiset toimijat, FMISt, IoT -toiminnot, telemetriatoimittajat ja ISOBUS-koneet. Tulevaisuudessa laajamittainen yhteen toimivien järjestelmien käyttöönotto on riippuvainen alustojen kehityksestä ja saatavuudesta ja todennäköisesti viiden vuoden kuluttua järjestelmien välisiä ja dataa integroivia ratkaisuita on jo yleisessä käytössä. Järjestelmäintegraation, datan käsittelyn ja alustojen yhteisten ekosysteemien onnistunut toteutuminen tulisi muuttamaan maataloustyön luonnetta.</w:t>
       </w:r>
       <w:r>
         <w:t xml:space="preserve"> </w:t>
@@ -8231,7 +8272,7 @@
         <w:t xml:space="preserve">telemetria</w:t>
       </w:r>
       <w:r>
-        <w:t xml:space="preserve">n havaintoja oli tiedonkäsittelyn alustapalveluiden jälkeen eniten. Etähavainnointina se on tärkeä toiminnallisuus lähes kaikissa AIoT-ratkaisuissa. Maanviljelyn sovelluksissa pyritään telemetrian avulla lisäämään työtehoa työkoneiden ennakoivan huollon ja vikadiagnostiikan avulla. Telemetriapalveluista saadaan analytiikan avulla tietoa paitsi koneiden myös tuotantoprosessien tilasta, jolloin toimintaa voidaan optimoida parempien tulosten saavuttamiseksi.</w:t>
+        <w:t xml:space="preserve">n havaintoja oli tiedonkäsittelyn alustapalveluiden jälkeen eniten. Etähavainnointina se on tärkeä toiminnallisuus lähes kaikissa AIoT -ratkaisuissa. Maanviljelyn sovelluksissa pyritään telemetrian avulla lisäämään työtehoa työkoneiden ennakoivan huollon ja vikadiagnostiikan avulla. Telemetriapalveluista saadaan analytiikan avulla tietoa paitsi koneiden myös tuotantoprosessien tilasta, jolloin toimintaa voidaan optimoida parempien tulosten saavuttamiseksi.</w:t>
       </w:r>
       <w:r>
         <w:t xml:space="preserve"> </w:t>
@@ -8266,7 +8307,7 @@
         <w:pStyle w:val="BodyText"/>
       </w:pPr>
       <w:r>
-        <w:t xml:space="preserve">Yleinen osa AIoT-ratkaisuita ovat myös</w:t>
+        <w:t xml:space="preserve">Yleinen osa AIoT -ratkaisuita ovat myös</w:t>
       </w:r>
       <w:r>
         <w:t xml:space="preserve"> </w:t>
@@ -8278,7 +8319,7 @@
         <w:t xml:space="preserve">anturiverkot</w:t>
       </w:r>
       <w:r>
-        <w:t xml:space="preserve">, joissa mittauksia tehdään laajalta alueelta. Haastatteluaineistossa anturiverkot on havaittu vain kolmeen kertaan. C.C.n mukaan mittausverkon rakentaminen maatilan toimintaa mittaroimaan on haaste, johon vastaamista IoT-laitteet voisivat helpottaa. Vielä tällä hetkellä peltoviljelyssä anturiverkkoja on käytössä lähinnä vain tutkimuskäytössä ja tilatasolla anturointi rajoittuu</w:t>
+        <w:t xml:space="preserve">, joissa mittauksia tehdään laajalta alueelta. Haastatteluaineistossa anturiverkot on havaittu vain kolmeen kertaan. C.C.n mukaan mittausverkon rakentaminen maatilan toimintaa mittaroimaan on haaste, johon vastaamista IoT -laitteet voisivat helpottaa. Vielä tällä hetkellä peltoviljelyssä anturiverkkoja on käytössä lähinnä vain tutkimuskäytössä ja tilatasolla anturointi rajoittuu</w:t>
       </w:r>
       <w:r>
         <w:t xml:space="preserve"> </w:t>
@@ -8607,7 +8648,7 @@
         <w:t xml:space="preserve">(Polvinen 2017b, 2017c)</w:t>
       </w:r>
       <w:r>
-        <w:t xml:space="preserve">. Viljelytoiminnan tehostamisen lisäksi IoT-ratkaisuilla voidaan pyrkiä koko tuotantoketjun toiminnan parantamiseen. Tuotantoketjun mittaroinnissa pyritään usein ympäristöystävällisempään ja/tai tehokkaampaan toimintaan.</w:t>
+        <w:t xml:space="preserve">. Viljelytoiminnan tehostamisen lisäksi IoT -ratkaisuilla voidaan pyrkiä koko tuotantoketjun toiminnan parantamiseen. Tuotantoketjun mittaroinnissa pyritään usein ympäristöystävällisempään ja/tai tehokkaampaan toimintaan.</w:t>
       </w:r>
       <w:r>
         <w:t xml:space="preserve"> </w:t>
@@ -8971,7 +9012,7 @@
         <w:t xml:space="preserve"> </w:t>
       </w:r>
       <w:r>
-        <w:t xml:space="preserve">puolestaan eniten havaintoja on asiasisällöillä jotka käsittelevät ISOBUS-standardia, sensoriteknologioita ja teknologioiden omaksunnan laajuutta. Useita havaintoja on myös asiasisällöillä aidot IoT-järjestelmät ja laitteet, telemetriaratkaisut ja langattomat tietoliikennetekniikat. Haastattelussa keskeisiä yksilöllisiä, yli yhdesti havaittuja asiasisältöjä ovat ohjelmistotuotanto, ohjelmistojen tekijänoikeudet ja kolmannen osapuolen ohjelmistokehitys, tuotantoketjun valvonta ja tuotevastuu, sääasemat ja anturiverkot, laitteiden hintojen halpeneminen, tiedostoformaatit ja EU-maataloustuki. Kokonaisuudessaan haastattelun sisältö painottuu maatalouden tuotantoon, siinä käytettäviin laitteisiin ja teknologioihin, tietoliikenneratkaisuihin ja teollisuusautomaation soveltamiseen maataloudessa.</w:t>
+        <w:t xml:space="preserve">puolestaan eniten havaintoja on asiasisällöillä jotka käsittelevät ISOBUS-standardia, sensoriteknologioita ja teknologioiden omaksunnan laajuutta. Useita havaintoja on myös asiasisällöillä aidot IoT -järjestelmät ja laitteet, telemetriaratkaisut ja langattomat tietoliikennetekniikat. Haastattelussa keskeisiä yksilöllisiä, yli yhdesti havaittuja asiasisältöjä ovat ohjelmistotuotanto, ohjelmistojen tekijänoikeudet ja kolmannen osapuolen ohjelmistokehitys, tuotantoketjun valvonta ja tuotevastuu, sääasemat ja anturiverkot, laitteiden hintojen halpeneminen, tiedostoformaatit ja EU-maataloustuki. Kokonaisuudessaan haastattelun sisältö painottuu maatalouden tuotantoon, siinä käytettäviin laitteisiin ja teknologioihin, tietoliikenneratkaisuihin ja teollisuusautomaation soveltamiseen maataloudessa.</w:t>
       </w:r>
     </w:p>
     <w:p>
@@ -9075,7 +9116,7 @@
         <w:pStyle w:val="FirstParagraph"/>
       </w:pPr>
       <w:r>
-        <w:t xml:space="preserve">Haastatteluissa A.A. kuvaili maatalouden yleistä tilannetta AIoT:n näkökulmasta hyvin hajanaiseksi ja pirstaleiseksi. Samaan tapaan C.C.:n mielestä yleistilanne on hyvin sekava ja B.B. kuvaili peltokasvituotannon tavoitetilan olevan useiden teknisten rajoitteiden takana. D.D.:n mukaan tällä hetkellä on jo saatavilla useita AIoT-teknologiaratkaisuita, mutta näiden järjestelmien välinen vapaa ja avoin yhteistyö ja dataintegraatio on vielä vaikeaa. E.E. puolestaan näkee, että AIoT:n teknologiaratkaisuissa ja maatalouden digitalisaatiossa ollaan murroksen partaalla.</w:t>
+        <w:t xml:space="preserve">Haastatteluissa A.A. kuvaili maatalouden yleistä tilannetta AIoT:n näkökulmasta hyvin hajanaiseksi ja pirstaleiseksi. Samaan tapaan C.C.:n mielestä yleistilanne on hyvin sekava ja B.B. kuvaili peltokasvituotannon tavoitetilan olevan useiden teknisten rajoitteiden takana. D.D.:n mukaan tällä hetkellä on jo saatavilla useita AIoT -teknologiaratkaisuita, mutta näiden järjestelmien välinen vapaa ja avoin yhteistyö ja dataintegraatio on vielä vaikeaa. E.E. puolestaan näkee, että AIoT:n teknologiaratkaisuissa ja maatalouden digitalisaatiossa ollaan murroksen partaalla.</w:t>
       </w:r>
       <w:r>
         <w:t xml:space="preserve"> </w:t>
@@ -9203,7 +9244,7 @@
         <w:t xml:space="preserve"> </w:t>
       </w:r>
       <w:r>
-        <w:t xml:space="preserve">Vastaavasti C.C. kertoi AIoT-ratkaisuita on kaupallisina tuotteina saatavilla vähän ja kentällä käytössä olevissa ratkaisuissa voi lähinnä olla joitain varsinaisten IoT-ratkaisuiden piirteitä ja toiminnallisuuksia</w:t>
+        <w:t xml:space="preserve">Vastaavasti C.C. kertoi AIoT -ratkaisuita on kaupallisina tuotteina saatavilla vähän ja kentällä käytössä olevissa ratkaisuissa voi lähinnä olla joitain varsinaisten IoT -ratkaisuiden piirteitä ja toiminnallisuuksia</w:t>
       </w:r>
       <w:r>
         <w:t xml:space="preserve"> </w:t>
@@ -9220,7 +9261,7 @@
         <w:pStyle w:val="BodyText"/>
       </w:pPr>
       <w:r>
-        <w:t xml:space="preserve">Vaikka meneillään on E.E.n mukaan IoT-teknologioiden yleistymisen aalto, laitteita jotka olisi alunperin suunniteltu IoT-laitteiksi on C.C.n mukaan aika vähän. Näillä tarkoitetaan laitteita, joilla on oma verkko-osoite, josta voidaan sekä kerätä dataa että jonka toimintaan voidaan vaikuttaa verkon ylitse. Oikeiksi IoT-ratkaisuiksi luokiteltavien tuotteiden yleistymistä odotetaan C.C.n mukaan tapahtuvaksi lähiaikoina.</w:t>
+        <w:t xml:space="preserve">Vaikka meneillään on E.E.n mukaan IoT -teknologioiden yleistymisen aalto, laitteita jotka olisi alunperin suunniteltu IoT -laitteiksi on C.C.n mukaan aika vähän. Näillä tarkoitetaan laitteita, joilla on oma verkko-osoite, josta voidaan sekä kerätä dataa että jonka toimintaan voidaan vaikuttaa verkon ylitse. Oikeiksi IoT -ratkaisuiksi luokiteltavien tuotteiden yleistymistä odotetaan C.C.n mukaan tapahtuvaksi lähiaikoina.</w:t>
       </w:r>
       <w:r>
         <w:t xml:space="preserve"> </w:t>
@@ -9246,7 +9287,7 @@
         <w:t xml:space="preserve"> </w:t>
       </w:r>
       <w:r>
-        <w:t xml:space="preserve">Tämän kaltainen peltokasvintuotannon tavoitetila on myös B.B.n mukaan monien teknisten rajoitteiden takana. Erityisen ongelmalliseksi hän näkee tietoliikenneverkkojen puutteet: Dataa pystytään kyllä keräämään pellolta suuria määriä, mutta sen siirtämiseen ei ole tarvittavaa infrastruktuuria. Hänen ymmärryksensä mukaan datan suuri määrä on järjestelmien välisen reaaliaikaisen tiedonsiirron este ja nopeat tietoliikenneyhteydet edistäisivät AIoT-ratkaisuiden tuotekehitystä huomattavasti.</w:t>
+        <w:t xml:space="preserve">Tämän kaltainen peltokasvintuotannon tavoitetila on myös B.B.n mukaan monien teknisten rajoitteiden takana. Erityisen ongelmalliseksi hän näkee tietoliikenneverkkojen puutteet: Dataa pystytään kyllä keräämään pellolta suuria määriä, mutta sen siirtämiseen ei ole tarvittavaa infrastruktuuria. Hänen ymmärryksensä mukaan datan suuri määrä on järjestelmien välisen reaaliaikaisen tiedonsiirron este ja nopeat tietoliikenneyhteydet edistäisivät AIoT -ratkaisuiden tuotekehitystä huomattavasti.</w:t>
       </w:r>
       <w:r>
         <w:t xml:space="preserve"> </w:t>
@@ -9333,7 +9374,7 @@
         <w:t xml:space="preserve"> </w:t>
       </w:r>
       <w:r>
-        <w:t xml:space="preserve">A.A. valottaa viljelijöiden yksilöllisten tarpeiden taustaa korostamalla maatilojen yksilöllisiä toimintaympäristöjä: maatilat ovat tuotantosuunniltaan, tilakooltaan, henkilöstöltään, historialtaan, teknologiatasoltaan ja teknologiaorientoitumiseltaan hyvin erilaisia. Samalla kun osa viljelijöistä aktiivisesti etsii ja ottaa käyttöön uusia teknologioita toimintansa tehostamiseksi, osa taas ei ottaisi niitä käyttöön vaikka niitä tarjottaisiin valmiina ratkaisuina.</w:t>
+        <w:t xml:space="preserve">vaihtelevat tapauskohtaisesti. A.A. valottaa viljelijöiden yksilöllisten tarpeiden taustaa korostamalla maatilojen yksilöllisiä toimintaympäristöjä: maatilat ovat tuotantosuunniltaan, tilakooltaan, henkilöstöltään, historialtaan, teknologiatasoltaan ja teknologiaorientoitumiseltaan hyvin erilaisia. Samalla kun osa viljelijöistä aktiivisesti etsii ja ottaa käyttöön uusia teknologioita toimintansa tehostamiseksi, osa taas ei ottaisi niitä käyttöön vaikka niitä tarjottaisiin valmiina ratkaisuina.</w:t>
       </w:r>
       <w:r>
         <w:t xml:space="preserve"> </w:t>
@@ -9345,7 +9386,7 @@
         <w:t xml:space="preserve"> </w:t>
       </w:r>
       <w:r>
-        <w:t xml:space="preserve">E.E. kuitenkin korosti, että hänen kohtaamansa viljelijät haluavat ymmärtää miten heidän omaa toimintaansa voidaan parantaa: miten nykyisestä peltopinta-alasta pystyttäisiin tuottamaan enemmän, tehokkaammin ja/tai pienemmillä kustannuksilla. Hänen mukaansa tähän on kaksi selkeästi esillä olevaa lähestymistapaa: i) laitteiden tuottaman tiedon hyödyntäminen ja ii) viljelyprosessien parantaminen maatilan tiedonhallintajärjestelmän analytiikan avulla. Eli miten lopputuotetta voitaisiin tehdä enemmän tai tehokkaammin.</w:t>
+        <w:t xml:space="preserve">E.E. kuitenkin korosti, että hänen kohtaamansa viljelijät haluavat ymmärtää miten heidän omaa toimintaansa voidaan parantaa: miten nykyisestä peltopinta-alasta pystyttäisiin tuottamaan enemmän, tehokkaammin ja/tai pienemmillä kustannuksilla. Hänen mukaansa tähän on kaksi selkeästi esillä olevaa lähestymistapaa: 1) laitteiden tuottaman tiedon hyödyntäminen ja 2) viljelyprosessien parantaminen maatilan tiedonhallintajärjestelmän analytiikan avulla. Eli miten lopputuotetta voitaisiin tehdä enemmän tai tehokkaammin.</w:t>
       </w:r>
       <w:r>
         <w:t xml:space="preserve"> </w:t>
@@ -9374,13 +9415,13 @@
         <w:rPr>
           <w:b/>
         </w:rPr>
-        <w:t xml:space="preserve">Ensimmäiset AIoT-ratkaisut</w:t>
-      </w:r>
-      <w:r>
-        <w:t xml:space="preserve"> </w:t>
-      </w:r>
-      <w:r>
-        <w:t xml:space="preserve">E.E. kertoi, että AIoTn ja maatalouden digitalisaation projekteihin panostetaan voimakkaasti useissa yrityksissä. Telemetriatuotteiden, maatilan tiedonhallintajärjestelmien ja laitteiden käytön osa-alueet on yleisesti katsottu prioriteeteiksi ja ne edustavat maatalouden uuden teknologia-aallon huippua. Esimerkiksi Valtra on lähdössä kaupallistamaan ensimmäistä telemetria- ja IoT-ratkaisua, mikä on saanut hyvän vastaanoton. Asiakkaiden arvioiden mukaan ratkaisu ei ole vain hyödyllinen lisä vaan toiminnalle vastaisuudessa ehdottoman tarpeellinen. Ratkaisulla pyritään helpottamaan viljelijän työtä toimintaympäristössä, missä hänen tulee ymmärtää kasvibiologiaa ja meteorologiaa, koneiden huoltoa ja operointia, liiketoimintaa jne. sekä hallita näihin liittyviä toimintoja päivittäisessä työskentelyssä. Samalla Valtra laitevalmistajana pyrkii laitteiden tuottaman tiedon avulla läheisempään yhteistyöhön viljelijöiden kanssa. Lisäksi pyritään tekemään aikaisempaa parempaa ja asiakaslähtöisempää tuotekehitystä. Näin IoT-ympäristön kehittymisestä on hyötyä koko maataloudelle, samoin kuin siitä on molemminpuolinen hyöty sekä laitevalmistajille että heidän asiakkailleen.</w:t>
+        <w:t xml:space="preserve">Ensimmäiset AIoT -ratkaisut</w:t>
+      </w:r>
+      <w:r>
+        <w:t xml:space="preserve"> </w:t>
+      </w:r>
+      <w:r>
+        <w:t xml:space="preserve">ovat jo otettavissa käyttöön valmiina tuotteina. E.E. kertoi, että AIoTn ja maatalouden digitalisaation projekteihin panostetaan voimakkaasti useissa yrityksissä. Telemetriatuotteiden, maatilan tiedonhallintajärjestelmien ja laitteiden käytön osa-alueet on yleisesti katsottu prioriteeteiksi ja ne edustavat maatalouden uuden teknologia-aallon huippua. Esimerkiksi Valtra on lähdössä kaupallistamaan ensimmäistä telemetria- ja IoT -ratkaisua, mikä on saanut hyvän vastaanoton. Asiakkaiden arvioiden mukaan ratkaisu ei ole vain hyödyllinen lisä vaan toiminnalle vastaisuudessa ehdottoman tarpeellinen. Ratkaisulla pyritään helpottamaan viljelijän työtä toimintaympäristössä, missä hänen tulee ymmärtää kasvibiologiaa ja meteorologiaa, koneiden huoltoa ja operointia, liiketoimintaa jne. sekä hallita näihin liittyviä toimintoja päivittäisessä työskentelyssä. Samalla Valtra laitevalmistajana pyrkii laitteiden tuottaman tiedon avulla läheisempään yhteistyöhön viljelijöiden kanssa. Lisäksi pyritään tekemään aikaisempaa parempaa ja asiakaslähtöisempää tuotekehitystä. Näin IoT -ympäristön kehittymisestä on hyötyä koko maataloudelle, samoin kuin siitä on molemminpuolinen hyöty sekä laitevalmistajille että heidän asiakkailleen.</w:t>
       </w:r>
       <w:r>
         <w:t xml:space="preserve"> </w:t>
@@ -9403,7 +9444,7 @@
         <w:t xml:space="preserve"> </w:t>
       </w:r>
       <w:r>
-        <w:t xml:space="preserve">Uusien teknologiaratkaisuiden levitessä ja tilakokojen kasvaessa D.D. kehotti kiinnittämään huomiota viljelijän toiminnan luonteen muuttumiseen: rooli peltotöiden suorittajasta on muuttumassa</w:t>
+        <w:t xml:space="preserve">on kohti yhä korkeamman tason päätöksentekoa ja hallinnointia. Uusien teknologiaratkaisuiden levitessä ja tilakokojen kasvaessa D.D. kehotti kiinnittämään huomiota viljelijän toiminnan luonteen muuttumiseen: rooli peltotöiden suorittajasta on muuttumassa</w:t>
       </w:r>
       <w:r>
         <w:t xml:space="preserve"> </w:t>
@@ -9421,7 +9462,7 @@
         <w:t xml:space="preserve"> </w:t>
       </w:r>
       <w:r>
-        <w:t xml:space="preserve">ja tilan toiminnan hallinnoijaksi. Robotin suorittaessa peltotyön viljelijän puolesta viljelijä voi päätyä kauemmas itse pellosta ja pellolla vallitsevasta tilanteesta. Tämä voi vaikuttaa i) pitkällä tähtäimellä negatiivisesti viljelijän ammattitaitoon ja ii) lyhyellä aikavälillä viljelijän tilannetietoisuuteen pelloilla vallitsevasta tilanteesta.</w:t>
+        <w:t xml:space="preserve">ja tilan toiminnan hallinnoijaksi. Robotin suorittaessa peltotyön viljelijän puolesta viljelijä voi päätyä kauemmas itse pellosta ja pellolla vallitsevasta tilanteesta. Tämä voi vaikuttaa sekä pitkällä tähtäimellä negatiivisesti viljelijän ammattitaitoon että lyhyellä aikavälillä viljelijän tilannetietoisuuteen pelloilla vallitsevasta tilanteesta.</w:t>
       </w:r>
       <w:r>
         <w:t xml:space="preserve"> </w:t>
@@ -9434,10 +9475,10 @@
       <w:pPr>
         <w:pStyle w:val="Heading4"/>
       </w:pPr>
-      <w:bookmarkStart w:id="104" w:name="aiot-teknologioiden-omaksumisen-tilanne-suomessa"/>
+      <w:bookmarkStart w:id="104" w:name="aiot--teknologioiden-omaksumisen-tilanne-suomessa"/>
       <w:bookmarkEnd w:id="104"/>
       <w:r>
-        <w:t xml:space="preserve">AIoT-teknologioiden omaksumisen tilanne Suomessa</w:t>
+        <w:t xml:space="preserve">AIoT -teknologioiden omaksumisen tilanne Suomessa</w:t>
       </w:r>
     </w:p>
     <w:p>
@@ -9445,7 +9486,7 @@
         <w:pStyle w:val="FirstParagraph"/>
       </w:pPr>
       <w:r>
-        <w:t xml:space="preserve">C.C.n mukaan Suomessa on länsimaisen kulttuuriympäristön osana käytettävissä samat teknologiat kuin muuallakin, mutta Suomi ei ole AIoT-ratkaisujen omaksunnan edelläkävijä. Teknologioiden käyttöönoton nopeutta ja laajuutta ohjaa niiden soveltuvuus Suomen ympäristöön. Esimerkkinä maatalouden perusteknologiasta Suomessa käytetään samoja traktoreita ja leikkuupuimureita kuin kaikkialla maailmassa, mutta Keski-Eurooppaan ja USA:han verraten hieman pienikokoisempina. AIoT-teknologiaratkaisuista peltoviljelyssä anturiverkkoja on hänen mukaansa käytössä oikeastaan vain tutkimuskäytössä, tilatasolla anturoinnin rajoittuessa sääasemiin. Tilakohtaisia sääasemia käytetään puutarha- tai perunanviljelyssä enemmän kuin viljanviljelyssä, mutta erikoisviljelyssä taas sääasemien käyttöä on vähän enemmän.</w:t>
+        <w:t xml:space="preserve">C.C.n mukaan Suomessa on länsimaisen kulttuuriympäristön osana käytettävissä samat teknologiat kuin muuallakin, mutta Suomi ei ole AIoT -ratkaisujen omaksunnan edelläkävijä. Teknologioiden käyttöönoton nopeutta ja laajuutta ohjaa niiden soveltuvuus Suomen ympäristöön. Esimerkkinä maatalouden perusteknologiasta Suomessa käytetään samoja traktoreita ja leikkuupuimureita kuin kaikkialla maailmassa, mutta Keski-Eurooppaan ja USA:han verraten hieman pienikokoisempina. AIoT -teknologiaratkaisuista peltoviljelyssä anturiverkkoja on hänen mukaansa käytössä oikeastaan vain tutkimuskäytössä, tilatasolla anturoinnin rajoittuessa sääasemiin. Tilakohtaisia sääasemia käytetään puutarha- tai perunanviljelyssä enemmän kuin viljanviljelyssä, mutta erikoisviljelyssä taas sääasemien käyttöä on vähän enemmän.</w:t>
       </w:r>
       <w:r>
         <w:t xml:space="preserve"> </w:t>
@@ -9459,7 +9500,7 @@
         <w:pStyle w:val="BodyText"/>
       </w:pPr>
       <w:r>
-        <w:t xml:space="preserve">AIoT-teknologioiden omaksunnasta B.B. kertoi, että Yaran N-sensorin käyttö on Suomessa harvinaisempaa kuin Ruotsissa, missä käytössä on noin 220 - 230 laitetta ja laskennallisesti 80 % vehnätuotannon pinta-alasta ajetaan N-sensorin kanssa. Tilanteen parantamiseksi Suomessa viljelijöiden ja teknologiatoimittajien tulisi pyrkiä keskustelemaan enemmän vallitsevasta tilanteesta ja teknologioiden tuomista mahdollisuuksista.</w:t>
+        <w:t xml:space="preserve">AIoT -teknologioiden omaksunnasta B.B. kertoi, että Yaran N-sensorin käyttö on Suomessa harvinaisempaa kuin Ruotsissa, missä käytössä on noin 220 - 230 laitetta ja laskennallisesti 80 % vehnätuotannon pinta-alasta ajetaan N-sensorin kanssa. Tilanteen parantamiseksi Suomessa viljelijöiden ja teknologiatoimittajien tulisi pyrkiä keskustelemaan enemmän vallitsevasta tilanteesta ja teknologioiden tuomista mahdollisuuksista.</w:t>
       </w:r>
       <w:r>
         <w:t xml:space="preserve"> </w:t>
@@ -9473,7 +9514,7 @@
         <w:pStyle w:val="BodyText"/>
       </w:pPr>
       <w:r>
-        <w:t xml:space="preserve">B.B.n mukaan anturiteknologia kuten Yaran N-sensori antaa mahdollisuuksia ulosmitata lohkolta saatavan satovasteen potentiaali tasaisesti ja anturiteknologian omaksuminen on etenemässä viljelijöiden keskuudessa. Toisaalta uutta teknologiaa ei todennäköisesti omaksuta jos aiempi kehitysvaihe on vielä ottamatta käyttöön. Viljelijät eivät hänen näkemyksensä mukaan todennäköisesti tee suuria teknologiaharppauksia tai hyppäyksiä kehitysvaiheiden ylitse. Esimerkkinä peltoviljelyn lannoituksesta B.B. mainitsi tämän aikaisemman kehitysvaiheen olleen jaettu lannoitus ja uusi kehitysvaihe vastaavasti on jaetun lannoituksen hallinta uusien teknologioiden avulla. Ylipäätään AIoT-teknologioiden omaksunnan tilanteesta B.B. kertoi, että viljelijät voivat käyttää anturiteknologiaa lannoituksen jakoon mutta hän ei ollut tietoinen, että UA-laitteilla tai satelliiteilla tehdyistä kuvantamistiedoista olisi vielä tehty levitystä tukevaa tehtävää.</w:t>
+        <w:t xml:space="preserve">B.B.n mukaan anturiteknologia kuten Yaran N-sensori antaa mahdollisuuksia ulosmitata lohkolta saatavan satovasteen potentiaali tasaisesti ja anturiteknologian omaksuminen on etenemässä viljelijöiden keskuudessa. Toisaalta uutta teknologiaa ei todennäköisesti omaksuta jos aiempi kehitysvaihe on vielä ottamatta käyttöön. Viljelijät eivät hänen näkemyksensä mukaan todennäköisesti tee suuria teknologiaharppauksia tai hyppäyksiä kehitysvaiheiden ylitse. Esimerkkinä peltoviljelyn lannoituksesta B.B. mainitsi tämän aikaisemman kehitysvaiheen olleen jaettu lannoitus ja uusi kehitysvaihe vastaavasti on jaetun lannoituksen hallinta uusien teknologioiden avulla. Ylipäätään AIoT -teknologioiden omaksunnan tilanteesta B.B. kertoi, että viljelijät voivat käyttää anturiteknologiaa lannoituksen jakoon mutta hän ei ollut tietoinen, että UA-laitteilla tai satelliiteilla tehdyistä kuvantamistiedoista olisi vielä tehty levitystä tukevaa tehtävää.</w:t>
       </w:r>
       <w:r>
         <w:t xml:space="preserve"> </w:t>
@@ -9520,7 +9561,7 @@
         <w:t xml:space="preserve"> </w:t>
       </w:r>
       <w:r>
-        <w:t xml:space="preserve">Kilpailun sijaan on päädytty lähtökohtaisesti kehittämään toimintaympäristön standardeja yhdessä jakaen tuotekehityksen kustannukset. Vielä noin 10 vuotta sitten valmistajat uskoivat yleisesti suljettujen järjestelmien luovan kilpailuetua ja lisäävän liiketoimintaa. Nyt toimijat ovat havainneet kentän olevan niin hajanainen, että liiketoiminta on mahdollista vain avoimen yhteistoiminnan kautta. Avoimesti kehitetty ja mahdollisimman toimiva standardi on A.A.n näkemyksen mukaan tekninen alusta, jota kehittää ekosysteemi erilaisia toimijoita. Sitten kun standardin tekniset ongelmat on ratkottu ja pullonkaulat avattu sen ympärille kehittyy sitä hyödyntävä liiketoiminnan ekosysteemi. Kypsien standardien kuten ISOBUSin etu on, että niitä on kehitetty pitkään ja teollisuus on sitoutunut niihin.</w:t>
+        <w:t xml:space="preserve">ovat tulleet vahvasti esille laitevalmistajie välisessä yhteistoiminnassa. Kilpailun sijaan on päädytty lähtökohtaisesti kehittämään toimintaympäristön standardeja yhdessä jakaen tuotekehityksen kustannukset. Vielä noin 10 vuotta sitten valmistajat uskoivat yleisesti suljettujen järjestelmien luovan kilpailuetua ja lisäävän liiketoimintaa. Nyt toimijat ovat havainneet kentän olevan niin hajanainen, että liiketoiminta on mahdollista vain avoimen yhteistoiminnan kautta. Avoimesti kehitetty ja mahdollisimman toimiva standardi on A.A.n näkemyksen mukaan tekninen alusta, jota kehittää ekosysteemi erilaisia toimijoita. Sitten kun standardin tekniset ongelmat on ratkottu ja pullonkaulat avattu sen ympärille kehittyy sitä hyödyntävä liiketoiminnan ekosysteemi. Kypsien standardien kuten ISOBUSin etu on, että niitä on kehitetty pitkään ja teollisuus on sitoutunut niihin.</w:t>
       </w:r>
       <w:r>
         <w:t xml:space="preserve"> </w:t>
@@ -9558,7 +9599,7 @@
         <w:t xml:space="preserve"> </w:t>
       </w:r>
       <w:r>
-        <w:t xml:space="preserve">ISOBUS-standardin kehittämistä johtaa Agricultural Industry Electronics Foundation (AEF), jonka työryhmät toteuttavat standardin osien kehittämistä. A.A.n mukaan standardi takaa laitteiden toiminnan muiden standardin mukaisten laitteiden kanssa myös käytännön toiminnassa kentällä. Laitteiden välinen kommunikaatio on saatu ISOBUS-standardissa toimimaan, mutta tiedonsiirto ISOBUS-väylästä pilvipalveluun tai maatilan datavarastoihin on vielä työn alla. Samalla A.A. huomautti, että voi vaikuttaa siltä, että maatalous olisi jäljessä muihin teollisuudenaloihin verrattuna, mutta tämä johtuu osin alan pirstaleisuudesta sekä ISOBUS-standardin kehittämisessä on pitkään jouduttu keskittymään traktorien ja työkoneiden väliseen viestintään.</w:t>
+        <w:t xml:space="preserve">on maatalouden alalla huomattavan pitkäjänteistä toimintaa. ISOBUS-standardin kehittämistä johtaa Agricultural Industry Electronics Foundation (AEF), jonka työryhmät toteuttavat standardin osien kehittämistä. A.A.n mukaan standardi takaa laitteiden toiminnan muiden standardin mukaisten laitteiden kanssa myös käytännön toiminnassa kentällä. Laitteiden välinen kommunikaatio on saatu ISOBUS-standardissa toimimaan, mutta tiedonsiirto ISOBUS-väylästä pilvipalveluun tai maatilan datavarastoihin on vielä työn alla. Samalla A.A. huomautti, että voi vaikuttaa siltä, että maatalous olisi jäljessä muihin teollisuudenaloihin verrattuna, mutta tämä johtuu osin alan pirstaleisuudesta sekä ISOBUS-standardin kehittämisessä on pitkään jouduttu keskittymään traktorien ja työkoneiden väliseen viestintään.</w:t>
       </w:r>
       <w:r>
         <w:t xml:space="preserve"> </w:t>
@@ -9595,7 +9636,7 @@
         <w:t xml:space="preserve"> </w:t>
       </w:r>
       <w:r>
-        <w:t xml:space="preserve">Maatalouden laitevalmistajien kilpailussa ollaan siirtymässä yhä enemmän koneiden fyysisistä ominaisuuksista palveluiden ominaisuuksiin ja siihen, millaista lisäarvoa käyttäjä voi saada palveluiden tuottaman tiedon avulla. Avoimien standardien avulla valmistajat, jotka eivät voi tarjota full liner -ratkaisuja pystyvät tarjoamaan samankaltaista lisäarvoa koneidensa hankkineille käyttäjille kuin full liner -ratkaisuiden valmistajat. Pienet valmistajat voivat silloin keskittyä tekemään parhaan mahdollisen koneen joka on avoimien standardien avulla yhteensopiva modernien automaatio- ja pilvijärjestelmien kanssa. Esimerkiksi kylvökoneen arvolupaus on suurempi, jos se toimii osana urakoitsijan konevalikoimaa tai yrittäjien keskinäistä koneketjua. Yksittäinen kylvökone voi tehdä mekaaniset toimintonsa hyvin, mutta se on sinänsä vain yksittäinen kylvökone ja sen arvolupaus rajoittuu siihen itseensä. Ollessaan kytketty suurempaan kokonaisuuteen kylvökone voi tuottaa enemmän liiketoimintaa, arvoa ja tuottoa.</w:t>
+        <w:t xml:space="preserve">voivat olla huomattavia varsinkin pienille toimijoille. Maatalouden laitevalmistajien kilpailussa ollaan siirtymässä yhä enemmän koneiden fyysisistä ominaisuuksista palveluiden ominaisuuksiin ja siihen, millaista lisäarvoa käyttäjä voi saada palveluiden tuottaman tiedon avulla. Avoimien standardien avulla valmistajat, jotka eivät voi tarjota full liner -ratkaisuja pystyvät tarjoamaan samankaltaista lisäarvoa koneidensa hankkineille käyttäjille kuin full liner -ratkaisuiden valmistajat. Pienet valmistajat voivat silloin keskittyä tekemään parhaan mahdollisen koneen joka on avoimien standardien avulla yhteensopiva modernien automaatio- ja pilvijärjestelmien kanssa. Esimerkiksi kylvökoneen arvolupaus on suurempi, jos se toimii osana urakoitsijan konevalikoimaa tai yrittäjien keskinäistä koneketjua. Yksittäinen kylvökone voi tehdä mekaaniset toimintonsa hyvin, mutta se on sinänsä vain yksittäinen kylvökone ja sen arvolupaus rajoittuu siihen itseensä. Ollessaan kytketty suurempaan kokonaisuuteen kylvökone voi tuottaa enemmän liiketoimintaa, arvoa ja tuottoa.</w:t>
       </w:r>
       <w:r>
         <w:t xml:space="preserve"> </w:t>
@@ -9618,7 +9659,7 @@
         <w:t xml:space="preserve"> </w:t>
       </w:r>
       <w:r>
-        <w:t xml:space="preserve">Uusien standardiperusteisien teknologioiden etu viljelijöille on, että niitä voidaan ottaa käyttöön asteittain pienin askelin, mikä sopii useimpien viljelijöiden toimintaan paremmin kuin vaikka full liner -ratkaisun hankinta kerralla. A.A.n mukaan kun standardiin on sitoutunut koko teollisuudenala ja sitä on kehitetty 20 - 30 vuotta, niin myös viljelijät voivat sitoutua sen käyttöön. Standardien mukaiset laitteet ovat yleensä myös tietoturvallisempia ratkaisuita ja valmistajat ovat ymmärtäneet, että asiakkaat loppuvat nopeasti jos tietoturvasta ei pidetä huolta.</w:t>
+        <w:t xml:space="preserve">ovat erityisesti siinä, että ne mahdollistavat standardiperusteisien teknologioiden käyttöönoton asteittain pienin askelin. Tämä sopii useimpien viljelijöiden toimintaan paremmin kuin full liner -ratkaisun hankinta kerralla. A.A.n mukaan kun standardiin on sitoutunut koko teollisuudenala ja sitä on kehitetty 20 - 30 vuotta, niin myös viljelijät voivat sitoutua sen käyttöön. Standardien mukaiset laitteet ovat yleensä myös tietoturvallisempia ratkaisuita ja valmistajat ovat ymmärtäneet, että asiakkaat loppuvat nopeasti jos tietoturvasta ei pidetä huolta.</w:t>
       </w:r>
       <w:r>
         <w:t xml:space="preserve"> </w:t>
@@ -9641,7 +9682,7 @@
         <w:t xml:space="preserve"> </w:t>
       </w:r>
       <w:r>
-        <w:t xml:space="preserve">Tulevaisuudessa voi tulla käyttöön teknologioita, jolla asiat voi tehdä helpommin kuin CAN-väylää käyttäen, mutta niiden omaksuminen tulee tapahtumaan hitaasti. Tällä hetkellä standardisoinnissa tutkitaan teollisen ethernetin mahdollisuuksia CAN-väylän sijaan. Jos uudet standardit tulevat käyttämään sitä, tulisi sen silti olla yhteensopiva ja käyttökelpoinen vanhojen laitteiden kanssa, jotka voivat olla jopa 30 vuotta vanhoja traktoreita.</w:t>
+        <w:t xml:space="preserve">voi tuottaa tuloksia hitaasti. Tulevaisuudessa voi tulla käyttöön teknologioita, jolla asiat voi tehdä helpommin kuin CAN-väylää käyttäen, mutta niiden omaksuminen tulee tapahtumaan hitaasti. Tällä hetkellä standardisoinnissa tutkitaan teollisen ethernetin mahdollisuuksia CAN-väylän sijaan. Jos uudet standardit tulevat käyttämään sitä, tulisi sen silti olla yhteensopiva ja käyttökelpoinen vanhojen laitteiden kanssa, jotka voivat olla jopa 30 vuotta vanhoja traktoreita.</w:t>
       </w:r>
       <w:r>
         <w:t xml:space="preserve"> </w:t>
@@ -9674,7 +9715,7 @@
         <w:t xml:space="preserve"> </w:t>
       </w:r>
       <w:r>
-        <w:t xml:space="preserve">A.A.n mukaan käyttäjän on aikaisemmin ollut vaikeaa saada tietoa omistamansa laitteen tuottamasta datasta, samoin tuotetun datan saanti omaa analyysiä varten on ollut vaikeaa. Vielä jokin aika sitten oli käyttäjälle yleisesti mahdollista saada näkyville vain joitain valmistajan ennalta määrittelemiä graafeja, mutta nyt on enenevissä määrin tullut mahdolliseksi ladata tietoja esimerkiksi Excel-formaateissa. Yleisesti ollaan vielä kaukana siitä, että käyttäjä voisi saada järjestelmiensä tuottamaa dataa haluamassaan formaatissa tai ladata sitä itselleen suoraan rajapinnasta toiseen järjestelmään. Samoin ollaan kaukana siitä, että käyttäjä pystyisi määräämään, että hänen omistamansa laitteen tuottama data siirrettäisiin vaikka kilpailijan tuottamaan järjestelmään. Tällä hetkellä viljelijöiden saatavilla on lähinnä monitorointitietoa tuotantotoiminnan tehostamista ja vahinkojen välttämistä varten. Käyttäjät ovat lukitettuja yhteen toimittajaan kunkin valmistajan järjestelmän kanssa, joista jokainen on kehitetty vain tiettyä tarkoitusta varten. A.A. huomautti, että tämä on teollisuusautomaatiossa ollut täysin käypä ratkaisumalli koska yksi valmistaja – tai muutaman toimittajan yhteenliittymä – on voinut tuottaa kokonaisvaltaisen järjestelmäratkaisun, jonka avulla asiakas on voinut teollisuudessa hallita koko tuotantoprosessinsa.</w:t>
+        <w:t xml:space="preserve">on kohdattu erityisesti datan omistajuuden ja hallinnan kysymyksissä. A.A.n mukaan käyttäjän on aikaisemmin ollut vaikeaa saada tietoa omistamansa laitteen tuottamasta datasta, samoin tuotetun datan saanti omaa analyysiä varten on ollut vaikeaa. Vielä jokin aika sitten oli käyttäjälle yleisesti mahdollista saada näkyville vain joitain valmistajan ennalta määrittelemiä graafeja, mutta nyt on enenevissä määrin tullut mahdolliseksi ladata tietoja esimerkiksi Excel-formaateissa. Yleisesti ollaan vielä kaukana siitä, että käyttäjä voisi saada järjestelmiensä tuottamaa dataa haluamassaan formaatissa tai ladata sitä itselleen suoraan rajapinnasta toiseen järjestelmään. Samoin ollaan kaukana siitä, että käyttäjä pystyisi määräämään, että hänen omistamansa laitteen tuottama data siirrettäisiin vaikka kilpailijan tuottamaan järjestelmään. Tällä hetkellä viljelijöiden saatavilla on lähinnä monitorointitietoa tuotantotoiminnan tehostamista ja vahinkojen välttämistä varten. Käyttäjät ovat lukitettuja yhteen toimittajaan kunkin valmistajan järjestelmän kanssa, joista jokainen on kehitetty vain tiettyä tarkoitusta varten. A.A. huomautti, että tämä on teollisuusautomaatiossa ollut täysin käypä ratkaisumalli koska yksi valmistaja – tai muutaman toimittajan yhteenliittymä – on voinut tuottaa kokonaisvaltaisen järjestelmäratkaisun, jonka avulla asiakas on voinut teollisuudessa hallita koko tuotantoprosessinsa.</w:t>
       </w:r>
       <w:r>
         <w:t xml:space="preserve"> </w:t>
@@ -9697,7 +9738,7 @@
         <w:t xml:space="preserve"> </w:t>
       </w:r>
       <w:r>
-        <w:t xml:space="preserve">Samoin kuin teollisuusautomaatiossa, myös kasvihuonetuotannossa yhden toimittajan teollinen malli on toiminut mutta peltotuotannossa kenttä on hajanaisempi. Yksittäisen viljelijän käytössä on yleensä useita erikoistuneita järjestelmiä. E.E. kertoi epäilevänsä, että viljelijälle voi olla haasteellista kerätä tietoa useista järjestelmistä ja yhdistellä niitä kokonaiskuvan hahmottamiseksi. Hänen mukaansa maatilan tiedonhallintajärjestelmät tulevat todennäköisesti olemaan lähimpänä kokonaiskuvan tuottavaa tietojen esittämistä.</w:t>
+        <w:t xml:space="preserve">on huomattavan vaikeaa. Samoin kuin teollisuusautomaatiossa, myös kasvihuonetuotannossa yhden toimittajan teollinen malli on toiminut mutta peltotuotannossa kenttä on hajanaisempi. Yksittäisen viljelijän käytössä on yleensä useita erikoistuneita järjestelmiä. E.E. kertoi epäilevänsä, että viljelijälle voi olla haasteellista kerätä tietoa useista järjestelmistä ja yhdistellä niitä kokonaiskuvan hahmottamiseksi. Hänen mukaansa maatilan tiedonhallintajärjestelmät tulevat todennäköisesti olemaan lähimpänä kokonaiskuvan tuottavaa tietojen esittämistä.</w:t>
       </w:r>
       <w:r>
         <w:t xml:space="preserve"> </w:t>
@@ -9720,7 +9761,7 @@
         <w:t xml:space="preserve"> </w:t>
       </w:r>
       <w:r>
-        <w:t xml:space="preserve">AIoT- ja telemetriaratkaisut ovat E.E.n mukaan yleistymässä hyvin nopealla tahdilla. Samoin maatilan tiedonhallintajärjestelmät ovat yleistymässä ja täsmäviljelyratkaisuiden kuten ISOBUS-standardin kehityshankkeen etenevät. Viljelijä voi valita näitä käyttöönsä oman tarpeensa mukaan, mutta näitä kaikkia yhdistävää kokonaisvaltaista järjestelmää ei E.E.n tietojen mukaan ole yksikään markkinoilla oleva toimija tällä hetkellä rakentamassa.</w:t>
+        <w:t xml:space="preserve">on vielä alkuvaiheessa. AIoT - ja telemetriaratkaisut ovat E.E.n mukaan yleistymässä hyvin nopealla tahdilla. Samoin maatilan tiedonhallintajärjestelmät ovat yleistymässä ja täsmäviljelyratkaisuiden kuten ISOBUS-standardin kehityshankkeen etenevät. Viljelijä voi valita näitä käyttöönsä oman tarpeensa mukaan, mutta näitä kaikkia yhdistävää kokonaisvaltaista järjestelmää ei E.E.n tietojen mukaan ole yksikään markkinoilla oleva toimija tällä hetkellä rakentamassa.</w:t>
       </w:r>
       <w:r>
         <w:t xml:space="preserve"> </w:t>
@@ -9773,13 +9814,13 @@
         <w:rPr>
           <w:b/>
         </w:rPr>
-        <w:t xml:space="preserve">Aitojen AIoT-järjestelmien kehittämisen tilanne</w:t>
-      </w:r>
-      <w:r>
-        <w:t xml:space="preserve"> </w:t>
-      </w:r>
-      <w:r>
-        <w:t xml:space="preserve">A.A.n tietojen mukaan ei ole saatavilla sellaista AIoT-järjestelmäratkaisua, jossa ensin tuotantojärjestelmien dataa voitaisiin käsitellä pilvipalvelussa ja sitten automaattisen analytiikan tulosten perusteella – edelleen automatiikan avulla – vaikuttaa viljely-ympäristöön. Tehdasautomaatiota hyödyntävissä laitoksissa tällaisen järjestelmän toteuttaminen voisi olla hänen mukaansa mahdollista. Nykyisissä järjestelmissä on jo älykkyyttä, mutta viljelytoiminnassa se rajoittuu pieniin operatiivisiin toimintoihin. Tarvittava perusautomatiikka on siis jo olemassa, mutta systeemiautomaatio vaatii vielä työtä jotta sitä voisi käyttää työn ohjaamiseen ja ylätason päätöksenteon apuna.</w:t>
+        <w:t xml:space="preserve">Aitojen AIoT -järjestelmien kehittämisen tilanne</w:t>
+      </w:r>
+      <w:r>
+        <w:t xml:space="preserve"> </w:t>
+      </w:r>
+      <w:r>
+        <w:t xml:space="preserve">on sekin alkuvaiheessa. A.A.n tietojen mukaan ei ole saatavilla sellaista AIoT -järjestelmäratkaisua, jossa ensin tuotantojärjestelmien dataa voitaisiin käsitellä pilvipalvelussa ja sitten automaattisen analytiikan tulosten perusteella ja edelleen automatiikan avulla vaikuttaa viljely-ympäristöön. Tehdasautomaatiota hyödyntävissä laitoksissa tällaisen järjestelmän toteuttaminen voisi olla hänen mukaansa mahdollista. Nykyisissä järjestelmissä on jo älykkyyttä, mutta viljelytoiminnassa se rajoittuu pieniin operatiivisiin toimintoihin. Tarvittava perusautomatiikka on siis jo olemassa, mutta systeemiautomaatio vaatii vielä työtä jotta sitä voisi käyttää työn ohjaamiseen ja ylätason päätöksenteon apuna.</w:t>
       </w:r>
       <w:r>
         <w:t xml:space="preserve"> </w:t>
@@ -9793,15 +9834,6 @@
         <w:pStyle w:val="BodyText"/>
       </w:pPr>
       <w:r>
-        <w:rPr>
-          <w:b/>
-        </w:rPr>
-        <w:t xml:space="preserve">jatkuu: Kokonaisvaltaisen maatilan tiedonhallintajärjestelmän kehityksen tilanne</w:t>
-      </w:r>
-      <w:r>
-        <w:t xml:space="preserve"> </w:t>
-      </w:r>
-      <w:r>
         <w:t xml:space="preserve">E.E. kuvailee nykyisen tilanteen olevan vaiheessa, jossa on saatu tieto laitteilta liikkumaan niitä keräävään järjestelmään. Näistä tiedoista nähdään laitteiden tuottamat tiedot kuten missä koneet ovat liikkuneet, niiden polttoaineenkulutus jne. Kokonaisvaltaisesta järjestelmästä voitaisiin vastaavasti saada yleisnäkymä koko maatilan toiminnasta. Jotta järjestelmä joka on keskittynyt laitteiden telemetriadatan keräämiseen voisi toimia johonkin muuhun keskittyneen järjestelmän kanssa, tulisi molempiin järjestelmiin kehittää sovitulla tavalla rajapinnat. Tällöin kolmas osapuoli voisi tehdä käyttöliittymän, jolla molempien järjestelmien tietoja voitaisiin analysoida yhdessä. Lisäksi E.E.n mukaan tällaisessa järjestelmässä asiakkaan tulisi voida itse räätälöidä käyttöliittymäänsä mitä tietoja hän itse haluaa näkyville.</w:t>
       </w:r>
       <w:r>
@@ -9819,13 +9851,13 @@
         <w:rPr>
           <w:b/>
         </w:rPr>
-        <w:t xml:space="preserve">Dataintegraation kehityksen tilanne</w:t>
-      </w:r>
-      <w:r>
-        <w:t xml:space="preserve"> </w:t>
-      </w:r>
-      <w:r>
-        <w:t xml:space="preserve">Maatalouden dataintegraatiota pyritään toteuttamaan meneillään olevassa Agrirouter-hankkeessa, mitä ollaan E.E.n mukaan edistämässä globaaliksi maatalouden tietojenkäsittelyn ratkaisuksi. Agrirouterissa pyritään yhdistämään erilaiset maatalouden toimijat, maatilan tiedonhallintajärjestelmät, IoT-toiminnot, telemetriatoimittajat, ISOBUS-koneet jne. sellaiseen muotoon missä asiakas saisi niistä suurimman hyödyn. Agrirouter ja vastaavat hankkeet pyrkivät pohjimmiltaan yhdistämään dataa, tekemään datan liikuttelun mahdolliseksi ja rakentamaan tähän soveltuvan käyttöliittymän. E.E. arvioi, että kaikkien näiden erilaisten tietojen yhdistelyssä on vielä useita avoimia haasteita ratkaistavana ennen kuin ne toimivat saumattomasti yhteen.</w:t>
+        <w:t xml:space="preserve">Dataintegraation tilanne</w:t>
+      </w:r>
+      <w:r>
+        <w:t xml:space="preserve"> </w:t>
+      </w:r>
+      <w:r>
+        <w:t xml:space="preserve">on kehittymässä parempaan suuntaan, mutta avoimia haasteita on useita. Maatalouden dataintegraatiota pyritään toteuttamaan meneillään olevassa Agrirouter-hankkeessa, mitä ollaan E.E.n mukaan edistämässä globaaliksi maatalouden tietojenkäsittelyn ratkaisuksi. Agrirouterissa pyritään yhdistämään erilaiset maatalouden toimijat, maatilan tiedonhallintajärjestelmät, IoT -toiminnot, telemetriatoimittajat, ISOBUS-koneet jne. sellaiseen muotoon missä asiakas saisi niistä suurimman hyödyn. Agrirouter ja vastaavat hankkeet pyrkivät pohjimmiltaan yhdistämään dataa, tekemään datan liikuttelun mahdolliseksi ja rakentamaan tähän soveltuvan käyttöliittymän. E.E. arvioi, että kaikkien näiden erilaisten tietojen yhdistelyssä on vielä useita avoimia haasteita ratkaistavana ennen kuin ne toimivat saumattomasti yhteen.</w:t>
       </w:r>
       <w:r>
         <w:t xml:space="preserve"> </w:t>
@@ -9838,15 +9870,6 @@
       <w:pPr>
         <w:pStyle w:val="BodyText"/>
       </w:pPr>
-      <w:r>
-        <w:rPr>
-          <w:b/>
-        </w:rPr>
-        <w:t xml:space="preserve">jatkuu: Kokonaisvaltaisen maatilan tiedonhallintajärjestelmän kehityksen tilanne</w:t>
-      </w:r>
-      <w:r>
-        <w:t xml:space="preserve"> </w:t>
-      </w:r>
       <w:r>
         <w:t xml:space="preserve">Vaikka useita maatalouden dataa integroivia hankkeita on käynnissä ja erilaisten järjestelmien tuottamat tiedot tulevat vielä varmasti yhdistymään, vielä ei E.En mukaan ole tietoa millä aikavälillä kokonaisvaltaisia maatilan tiedonhallintajärjestelmiä voisi tulla yleisesti saataville. Kehityskulku voi hänen mukaansa myös johtaa siihen, että kokonaisvaltainen maatilan tiedonhallintajärjestelmä tulee olemaan kolmen tai neljän järjestelmän kokonaisuus, mikä kattaa tilan tarvitsemat toiminnallisuudet.</w:t>
       </w:r>
@@ -9881,7 +9904,7 @@
         <w:t xml:space="preserve"> </w:t>
       </w:r>
       <w:r>
-        <w:t xml:space="preserve">C.C. havainnollisti maatalouden datan käsittelyn erityisiä vaatimuksia esimerkillä kevään täydennyslannoituksen pohjaksi tarvittavasta kuvantamistiedosta. Siinä missä Keski-Euroopassa ja USA:ssa kevään typpilannoituksen kohdentamisesta pyritään tekemään päätös satelliittikuvien perusteella, Suomessa satelliittikuvia käytetään vähemmän. Kuvaus voidaan tehdä jo ennen kuin kasvu on lähtenyt käyntiin ja yleensä se myydään viljelijälle palveluna, jossa kuvasta analysoimalla muodostetaan toimenpide. Yara ja Kemira ovat yrittäneet tuottaa lentämällä otetuista kuvista vastaavaa palvelua, mutta ongelma on vasteaika joka Suomessa pitäisi saada muutamaan päivään nopeasti lumen sulamisen jälkeen alkavan kasvukauden takia. Keski-Euroopassa vastaava aika on muutamia viikkoja, jolloin ehditään hyvin odottaa hyvää pilvetöntä säätä satelliittikuvausta varten.</w:t>
+        <w:t xml:space="preserve">voivat olla huomattavia. C.C. havainnollisti maatalouden datan käsittelyn erityisiä vaatimuksia esimerkillä kevään täydennyslannoituksen pohjaksi tarvittavasta kuvantamistiedosta. Siinä missä Keski-Euroopassa ja USA:ssa kevään typpilannoituksen kohdentamisesta pyritään tekemään päätös satelliittikuvien perusteella, Suomessa satelliittikuvia käytetään vähemmän. Kuvaus voidaan tehdä jo ennen kuin kasvu on lähtenyt käyntiin ja yleensä se myydään viljelijälle palveluna, jossa kuvasta analysoimalla muodostetaan toimenpide. Yara ja Kemira ovat yrittäneet tuottaa lentämällä otetuista kuvista vastaavaa palvelua, mutta ongelma on vasteaika joka Suomessa pitäisi saada muutamaan päivään nopeasti lumen sulamisen jälkeen alkavan kasvukauden takia. Keski-Euroopassa vastaava aika on muutamia viikkoja, jolloin ehditään hyvin odottaa hyvää pilvetöntä säätä satelliittikuvausta varten.</w:t>
       </w:r>
       <w:r>
         <w:t xml:space="preserve"> </w:t>
@@ -9928,7 +9951,7 @@
         <w:t xml:space="preserve"> </w:t>
       </w:r>
       <w:r>
-        <w:t xml:space="preserve">Tuotantoketjun datan ensisijainen tarvitsija on viljelijä itse, joka sen avulla pyrkii parantamaan päätöksentekoa omassa viljelyprosessissaan</w:t>
+        <w:t xml:space="preserve">voi mahdollistaa paremman päätöksenteon ja laatuperustaisen hinnoittelun. Tuotantoketjun datan ensisijainen tarvitsija on viljelijä itse, joka sen avulla pyrkii parantamaan päätöksentekoa omassa viljelyprosessissaan</w:t>
       </w:r>
       <w:r>
         <w:t xml:space="preserve"> </w:t>
@@ -9937,7 +9960,7 @@
         <w:t xml:space="preserve">(Polvinen 2017a)</w:t>
       </w:r>
       <w:r>
-        <w:t xml:space="preserve">. Viljelyprosesseista kerätystä datasta kertyy tuotantotapatieto, joka voi käsittää mitä kylvetään, mihin paikkaan, mihin kellonaikaan, sääolosuhteet jne. Lisäksi sadonkorjuusta saadaan tieto mistä kohtaa peltoa sato on korjattu ja korjattuun satoon voidaan lisätä tunnistetieto sekä tuotantotapatiedot. Tällöin voidaan laskea korjatulle erälle hiilijalanjälki, lisätä tieto miten, millaisia – ja jos – kasvisuojeluaineita on käytetty ja lopuksi myydä se omana arvoeränä. Osa tuotannosta voitaisiin edelleen myydä bulkkituotantona kuin ennenkin, mutta osalle sadosta voitaisiin tavoitella parempaa hintaa.</w:t>
+        <w:t xml:space="preserve">. Viljelyprosesseista kerätystä datasta kertyy tuotantotapatieto, joka voi käsittää mitä kylvetään, mihin paikkaan, mihin kellonaikaan, sääolosuhteet jne. Lisäksi sadonkorjuusta saadaan tieto mistä kohtaa peltoa sato on korjattu ja korjattuun satoon voidaan lisätä tunnistetieto sekä tuotantotapatiedot. Tällöin voidaan laskea korjatulle erälle hiilijalanjälki, lisätä tieto miten, jos kasvisuojeluaineita on käytetty niin millaisia ja lopuksi myydä se omana arvoeränä. Osa tuotannosta voitaisiin edelleen myydä bulkkituotantona kuin ennenkin, mutta osalle sadosta voitaisiin tavoitella parempaa hintaa.</w:t>
       </w:r>
       <w:r>
         <w:t xml:space="preserve"> </w:t>
@@ -9960,7 +9983,7 @@
         <w:t xml:space="preserve"> </w:t>
       </w:r>
       <w:r>
-        <w:t xml:space="preserve">Datan toissijainen tarvitsija on tuotantoketju, joka tarvitsee tuotantoinformaation pystyäkseen todistamaan tuotteen alkuperän ja tuotantoprosessin oikeellisuuden</w:t>
+        <w:t xml:space="preserve">voi mahdollistaa ketjun tehokkaamman toiminnan. Datan toissijainen tarvitsija on tuotantoketju, joka tarvitsee tuotantoinformaation pystyäkseen todistamaan tuotteen alkuperän ja tuotantoprosessin oikeellisuuden</w:t>
       </w:r>
       <w:r>
         <w:t xml:space="preserve"> </w:t>
@@ -9986,13 +10009,13 @@
         <w:rPr>
           <w:b/>
         </w:rPr>
-        <w:t xml:space="preserve">Pienten arvoeriee verkostoitu markkina</w:t>
-      </w:r>
-      <w:r>
-        <w:t xml:space="preserve"> </w:t>
-      </w:r>
-      <w:r>
-        <w:t xml:space="preserve">Vaikka teknologia mahdollistaisi sadosta erillisten arvoerien tuotannon, ongelmaksi voi tulla paitsi logistiikka erän käsittelyssä, myös miten viljelijä voi löytää pienelle erikoistuneelle erälle ostajan. A.A. hahmotteli visiona, miten viljelijät voisivat verkostoitua sopivan palvelun kautta, vertailla tuottamiensa erien tietoja ja myydä samankaltaiset erät yhdistämällä ne suuremmaksi eräksi. Tällaisia palveluita ei vielä ole saatavilla, mutta tällöin markkinoilta voitaisiin etsiä ostaja suuremmalle erälle joka voisi olla koottu vaikka koko Suomen tai pohjoismaiden alueelta. Samalla tavalla ostajat voisivat verkostoitua hankkimaan yhdessä sovittujen määritelmien mukaisia eriä.</w:t>
+        <w:t xml:space="preserve">Pienten arvoerien verkostoitu markkina</w:t>
+      </w:r>
+      <w:r>
+        <w:t xml:space="preserve"> </w:t>
+      </w:r>
+      <w:r>
+        <w:t xml:space="preserve">voisi tarjota uusia mahdollisuuksia arvoerien myyntiin. Vaikka teknologia mahdollistaisi sadosta erillisten arvoerien tuotannon, ongelmaksi voi muodostua paitsi logistiikka erän käsittelyssä, myös miten viljelijä voi löytää pienelle erikoistuneelle erälle ostajan. A.A. hahmotteli visiona, miten viljelijät voisivat verkostoitua sopivan palvelun kautta, vertailla tuottamiensa erien tietoja ja myydä samankaltaiset erät yhdistämällä ne suuremmaksi eräksi. Tällaisia palveluita ei vielä ole saatavilla, mutta tällöin markkinoilta voitaisiin etsiä ostaja suuremmalle erälle joka voisi olla koottu vaikka koko Suomen tai pohjoismaiden alueelta. Samalla tavalla ostajat voisivat verkostoitua hankkimaan yhdessä sovittujen määritelmien mukaisia eriä.</w:t>
       </w:r>
       <w:r>
         <w:t xml:space="preserve"> </w:t>
@@ -10015,7 +10038,7 @@
         <w:t xml:space="preserve"> </w:t>
       </w:r>
       <w:r>
-        <w:t xml:space="preserve">A.A. kertoi, että viljelijät ovat nähneet tärkeäksi suoran yhteyden kuluttajiin. Lähiruoalla on kysyntää, samoin tiedolle ruoan alkuperästä ja tuotantomenetelmistä. Tuotantoketju on tällä hetkellä suppilomainen kahden keskeisen toimijan hallitessa jakelua, mutta digitalisaation avulla voitaisiin kehittää keskusteluyhteyksiä suppilon päiden eli tuottajien ja kuluttajien välille. Keskusteluyhteyksiä varten maatalouden käyttöön on visioitu digitaalisia yhteiskehittämisalustoja kuten VTT:n Owela, missä viljelijät voisivat kehittää toimintaansa suorassa vuorovaikutuksessa kuluttajien kanssa. Tällaisten kehitysalustojen avulla voitaisiin myös lisätä kuluttajien tietoisuutta tuotteiden kulurakenteesta ja siitä, millainen osa hinnasta päätyy viljelijälle. Paremman tietämyksen avulla kuluttajat voisivat vaikuttaa tuotantoketjun tasa-arvoisuuteen omilla valinnoillaan.</w:t>
+        <w:t xml:space="preserve">voisivat lisätä tuotantoketjun toimijoiden tasa-arvoisuutta. A.A. kertoi, että viljelijät ovat nähneet tärkeäksi suoran yhteyden kuluttajiin. Lähiruoalla on kysyntää, samoin tiedolle ruoan alkuperästä ja tuotantomenetelmistä. Tuotantoketju on tällä hetkellä suppilomainen kahden keskeisen toimijan hallitessa jakelua, mutta digitalisaation avulla voitaisiin kehittää keskusteluyhteyksiä suppilon päiden eli tuottajien ja kuluttajien välille. Keskusteluyhteyksiä varten maatalouden käyttöön on visioitu digitaalisia yhteiskehittämisalustoja kuten VTT:n Owela, missä viljelijät voisivat kehittää toimintaansa suorassa vuorovaikutuksessa kuluttajien kanssa. Tällaisten kehitysalustojen avulla voitaisiin myös lisätä kuluttajien tietoisuutta tuotteiden kulurakenteesta ja siitä, millainen osa hinnasta päätyy viljelijälle. Paremman tietämyksen avulla kuluttajat voisivat vaikuttaa tuotantoketjun tasa-arvoisuuteen omilla valinnoillaan.</w:t>
       </w:r>
       <w:r>
         <w:t xml:space="preserve"> </w:t>
@@ -10038,7 +10061,7 @@
         <w:t xml:space="preserve"> </w:t>
       </w:r>
       <w:r>
-        <w:t xml:space="preserve">Vaikka tuotantoketjun tuottamat tiedot saataisiin kuluttajien saataville, voisi tietojen ymmärtäminen silti osoittautua kuluttajille haasteelliseksi. A.A. arveli, että kuluttajille voi olla vaikea ymmärtää lannoituksesta laskettuja indikaattoreita ilman hyvää ymmärrystä lannoitteiden käytöstä kasvintuotannossa. Hänen mukaansa käytettävillä indikaattoreilla pitäisi pystyä selkeään kommunikointiin missä tuote on hyvä ja missä ei. Lisäksi tuotteiden hinnoittelun pitäisi myös perustua dataan, jotta tuotteelle voitaisiin antaa sen todellisen laadun mukainen hinta.</w:t>
+        <w:t xml:space="preserve">voivat olla huomattavia. Vaikka tuotantoketjun tuottamat tiedot saataisiin kuluttajien saataville, voisi tietojen ymmärtäminen silti osoittautua kuluttajille haasteelliseksi. A.A. arveli, että kuluttajille voi olla vaikea ymmärtää lannoituksesta laskettuja indikaattoreita ilman hyvää ymmärrystä lannoitteiden käytöstä kasvintuotannossa. Hänen mukaansa käytettävillä indikaattoreilla pitäisi pystyä selkeään kommunikointiin missä tuote on hyvä ja missä ei. Lisäksi tuotteiden hinnoittelun pitäisi myös perustua dataan, jotta tuotteelle voitaisiin antaa sen todellisen laadun mukainen hinta.</w:t>
       </w:r>
       <w:r>
         <w:t xml:space="preserve"> </w:t>
@@ -10051,15 +10074,6 @@
       <w:pPr>
         <w:pStyle w:val="BodyText"/>
       </w:pPr>
-      <w:r>
-        <w:rPr>
-          <w:b/>
-        </w:rPr>
-        <w:t xml:space="preserve">Tuotantoketjun tietojen kuluttajille tuottamisen tarkoituksenmukaisuus ja mahdolliset käyttötavat</w:t>
-      </w:r>
-      <w:r>
-        <w:t xml:space="preserve"> </w:t>
-      </w:r>
       <w:r>
         <w:t xml:space="preserve">D.D. puolestaan arveli tuotantoketjun tietojen kuluttajille tuomisen tarkoituksenmukaisuuden ja todellisen tarpeen olevan käytännössä vähäisiä. Hänen mukaansa suuren yleisön kiinnostus lähiruokaa ja REKO-ruokarinkejä kohtaan on hiipunut ja tämä sovellus voisi olla samankaltainen ilmiö, joka toteutuessaan jäisi jonkin ajan kuluessa vain pienen harrastajapiirin käyttöön. Jotta kuluttajat yleensä jaksaisivat tarkastella tuotantotietoja, tulisi se näyttää heille täysin vaivattomasti vaikka lisätyn todellisuuden ja todennäköisesti Google Glass:in tapaisen laitteen avulla. Lisäksi näytettävien tietojen tulisi olla yksiselitteisiä ja helposti vertailtavissa keskenään. Hän arveli, että pakkauksessa näkyviä tietoja tulisi olla vain muutamia kuten millä tilalla se on tuotettu, kuinka pitkä matka sitä kaikkiaan on kuljetettu, kokonaishiilijalanjälki, hiilidioksidijalanjälki ja vesijalanjälki. Älypuhelinsovelluksena tällainen sovellus voitaisiin toteuttaa, mutta universaalia sovellusta voi olla vaikea kehittää useiden eri toimijoiden kuten S- ja K-ryhmän sovellusten yleensä kilpaillessa keskenään.</w:t>
       </w:r>
@@ -10108,7 +10122,7 @@
         <w:t xml:space="preserve"> </w:t>
       </w:r>
       <w:r>
-        <w:t xml:space="preserve">Sellaista järjestelmää, joka toimisi viljelijöiden tai muiden toimijoiden datasettien vertailun alustana sekä osto- ja myyntikanavana ei haastattelun ajankohtana ollut B.B.n tiedossa. Hän kuitenkin arveli, että visiona se olisi mahdollinen.</w:t>
+        <w:t xml:space="preserve">ovat vielä tällä hetkellä visioita tulevaisuuden mahdollisuuksista. Sellaista järjestelmää, joka toimisi viljelijöiden tai muiden toimijoiden datasettien vertailun alustana sekä osto- ja myyntikanavana ei haastattelun ajankohtana ollut B.B.n tiedossa. Hän kuitenkin arveli, että visiona se olisi mahdollinen.</w:t>
       </w:r>
       <w:r>
         <w:t xml:space="preserve"> </w:t>
@@ -10134,15 +10148,6 @@
         <w:pStyle w:val="BodyText"/>
       </w:pPr>
       <w:r>
-        <w:rPr>
-          <w:b/>
-        </w:rPr>
-        <w:t xml:space="preserve">Datan markkinoiden käytännön rajoituksia</w:t>
-      </w:r>
-      <w:r>
-        <w:t xml:space="preserve"> </w:t>
-      </w:r>
-      <w:r>
         <w:t xml:space="preserve">C.C. huomautti liittyen tuotantotapatietojen myyntiin, että pohdittaessa datan myyntiä tällaisen palvelun tai alustan kautta kannattaa arvioida, kuka siitä olisi valmis maksamaan. Viljelijällä on usein sopimukseen kirjattu velvollisuus antaa viljelyyn liittyvä data tuotteen mukana. Tällöin datalla ei voi saada lisää hintaa vaan sen luovuttaminen on velvollisuus. Lisäksi ei ole ylipäätään selkeää kenelle myytävä data olisi tarpeellista ja miten tämä data voisi tuottaa taloudellista lisäarvoa niin, että sen ostaminen olisi perusteltua. Näiden puuttuessa ei ole muodostunut talousmekanismeja maatalouden datan markkinoille.</w:t>
       </w:r>
       <w:r>
@@ -10166,7 +10171,7 @@
         <w:t xml:space="preserve"> </w:t>
       </w:r>
       <w:r>
-        <w:t xml:space="preserve">Laatusertifikaattien valvontaan tarkoitettu sovellus toisaalta voisi D.D.n mukaan olla mahdollinen. Tieto tuotantotavoista voisi liikkua jatkuvasti tuotantoketjussa ja näin laatusertifikaatin toteutumisen valvonta voisi olla jatkuvaa. Monet sertifikaatit ovat tällä hetkellä aika kömpelöitä, esimerkiksi päätös luomutuotannosta tulee tehdä ennen tuotantoa koska byrokratia on raskas. Luomutuotantoa tarkkaillaan päätöksen jälkeen tilan omalla kirjanpidolla ja pistokokeilla. Luomutuotannon toteutuksessa voitaisiin toimia ketterämmin toteutuneen viljelytavan perusteella. Jos viljelijä havaitsee ettei tänä kesänä tarvitsekaan ruiskuttaa kasvinsuojeluaineita voitaisiin luomun vaatimusten täyttyminen näyttää toteen. Tällaisella datalähtöisellä sertifioinnilla voitaisiin saada erilaisten laatumerkkien toiminta joustavammiksi.</w:t>
+        <w:t xml:space="preserve">voisi mahdollistaa tuotannon joustavuutta. Laatusertifikaattien valvontaan tarkoitettu sovellus voisi D.D.n mukaan olla mahdollinen toteuttaa. Tieto tuotantotavoista voisi liikkua jatkuvasti tuotantoketjussa ja näin laatusertifikaatin toteutumisen valvonta voisi olla jatkuvaa. Monet sertifikaatit ovat tällä hetkellä aika kömpelöitä, esimerkiksi päätös luomutuotannosta tulee tehdä ennen tuotantoa koska byrokratia on raskas. Luomutuotantoa tarkkaillaan päätöksen jälkeen tilan omalla kirjanpidolla ja pistokokeilla. Luomutuotannon toteutuksessa voitaisiin toimia ketterämmin toteutuneen viljelytavan perusteella. Jos viljelijä havaitsee ettei tänä kesänä tarvitsekaan ruiskuttaa kasvinsuojeluaineita voitaisiin luomun vaatimusten täyttyminen näyttää toteen. Tällaisella datalähtöisellä sertifioinnilla voitaisiin saada erilaisten laatumerkkien toiminta joustavammiksi.</w:t>
       </w:r>
       <w:r>
         <w:t xml:space="preserve"> </w:t>
@@ -10190,16 +10195,7 @@
         <w:pStyle w:val="FirstParagraph"/>
       </w:pPr>
       <w:r>
-        <w:rPr>
-          <w:b/>
-        </w:rPr>
-        <w:t xml:space="preserve">Datan omistajuuskysymys siirryttäessä pilvipalveluihin</w:t>
-      </w:r>
-      <w:r>
-        <w:t xml:space="preserve"> </w:t>
-      </w:r>
-      <w:r>
-        <w:t xml:space="preserve">Kun viljelysuunnitteluohjelmat siirtyvät yhä enemmän paikallisista ohjelmista pilvipalveluihin viljelijän toiminnassaan tuottaman datan omistajuudesta ei aina ole varmuutta. Siinä missä aikaisemmin käyttäjän omalle koneelle tallennettu tieto oli täysin käyttäjän omassa hallinnassa, niin nyt palveluntarjoajan tietojärjestelmään tallennettuun tietoon käyttäjällä on vain pääsy. D.D.n ymmärryksen mukaan kaikki merkittävät suomalaiset viljelysuunnitteluohjelmat ovat menossa kohti pilvimallia, jossa tietoja käsitellään verkkoselaimen tai vastaavan sovelluksen läpi. Tällöin kysymys datan omistajuudesta muodostuu yhä merkittävämmäksi.</w:t>
+        <w:t xml:space="preserve">Datan omistajuuskysymys siirryttäessä pilvipalveluihin on vielä avoin. Kun viljelysuunnitteluohjelmat siirtyvät yhä enemmän paikallisista ohjelmista pilvipalveluihin viljelijän toiminnassaan tuottaman datan omistajuudesta ei aina ole varmuutta. Siinä missä aikaisemmin käyttäjän omalle koneelle tallennettu tieto oli täysin käyttäjän omassa hallinnassa, niin nyt palveluntarjoajan tietojärjestelmään tallennettuun tietoon käyttäjällä on vain pääsy. D.D.n ymmärryksen mukaan kaikki merkittävät suomalaiset viljelysuunnitteluohjelmat ovat menossa kohti pilvimallia, jossa tietoja käsitellään verkkoselaimen tai vastaavan sovelluksen läpi. Tällöin kysymys datan omistajuudesta muodostuu yhä merkittävämmäksi.</w:t>
       </w:r>
       <w:r>
         <w:t xml:space="preserve"> </w:t>
@@ -10227,16 +10223,7 @@
         <w:pStyle w:val="BodyText"/>
       </w:pPr>
       <w:r>
-        <w:rPr>
-          <w:b/>
-        </w:rPr>
-        <w:t xml:space="preserve">Valmistajan oman käyttöliittymän edut</w:t>
-      </w:r>
-      <w:r>
-        <w:t xml:space="preserve"> </w:t>
-      </w:r>
-      <w:r>
-        <w:t xml:space="preserve">Haastattelussa E.E. toi esille näkökulman datan omistajuudesta ja viljelijöiden käytännön tarpeista: Asiakas omistaa kaiken datan, mitä heidän järjestelmänsä käsittelee. Asiakas voi heidän järjestelmästään ottaa oman datansa käsiteltäväksi vaikka taulukkolaskentasovellukseen, mutta heidän käyttöliittymänsä tarjoaa paremmat mahdollisuudet datan analysointiin ja vertailuun. Käyttöliittymän avulla voidaan datasta jalostaa raportteja ja analyyseja – ilman käyttöliittymää data ei ole hyödynnettävissä. Hänen oman näkemyksensä mukaan on hyvin epätodennäköistä, että viljelijöillä olisi aikaa tai motivaatiota kehittää omaa analytiikkaa tuottamastaan datasta jos suinkin on saatavilla käyttöliittymä, josta tarvittavat asiat voi nähdä helposti. Lisäksi käyttöliittymä voi ohjata käyttäjää tunnistamaan viljelijän toiminnassa olevat pullonkaulat ja näin ohjata viljelijää keskittämään resursseja toimenpiteisiin, joista on hänen omalle toiminnalleen suurimpia hyötyjä. Ylipäätään E.E.n mukaan AIoT-ratkaisuiden tuottaman datan käsittelyssä korostuvat käyttäjien tarpeet helppokäyttöisyydestä ja tarvittavan tiedon tuomisesta esille oikea-aikaisesti.</w:t>
+        <w:t xml:space="preserve">Haastattelussa E.E. toi esille näkökulman datan omistajuudesta ja viljelijöiden käytännön tarpeista: Asiakas omistaa kaiken datan, mitä heidän järjestelmänsä käsittelee. Asiakas voi heidän järjestelmästään ottaa oman datansa käsiteltäväksi vaikka taulukkolaskentasovellukseen, mutta heidän käyttöliittymänsä tarjoaa paremmat mahdollisuudet datan analysointiin ja vertailuun. Käyttöliittymän avulla voidaan datasta jalostaa raportteja ja analyyseja – ilman käyttöliittymää data ei ole hyödynnettävissä. Hänen oman näkemyksensä mukaan on hyvin epätodennäköistä, että viljelijöillä olisi aikaa tai motivaatiota kehittää omaa analytiikkaa tuottamastaan datasta jos suinkin on saatavilla käyttöliittymä, josta tarvittavat asiat voi nähdä helposti. Lisäksi käyttöliittymä voi ohjata käyttäjää tunnistamaan viljelijän toiminnassa olevat pullonkaulat ja näin ohjata viljelijää keskittämään resursseja toimenpiteisiin, joista on hänen omalle toiminnalleen suurimpia hyötyjä. Ylipäätään E.E.n mukaan AIoT -ratkaisuiden tuottaman datan käsittelyssä korostuvat käyttäjien tarpeet helppokäyttöisyydestä ja tarvittavan tiedon tuomisesta esille oikea-aikaisesti.</w:t>
       </w:r>
       <w:r>
         <w:t xml:space="preserve"> </w:t>
@@ -10269,7 +10256,7 @@
         <w:t xml:space="preserve"> </w:t>
       </w:r>
       <w:r>
-        <w:t xml:space="preserve">Maataloudessa ollaan siirtymässä dataa tuottaviin prosesseihin. A.A.n mukaan seuraavaksi viljelijöiden tulisi saada tuottamansa data omiin käsiinsä ja käyttöönsä palvelut jotka mahdollistaisivat tiedon vaihdannan, analytiikan, vertailut ja yhteisen liiketoiminnan. Tämän lisäksi viljelijöiden verkottuminen voisi tuoda heille lisää neuvotteluvoimaa kilpailuttamiseen. Hänen mukaansa uudet teknologiat mahdollistavat uusia toimintatapoja ja liiketoimintamalleja, joita hyödyntämällä maatilat voivat muuttua oikeasti kilpailukykyisiksi ja kannattaviksi. Uusia liiketoimintatapoja voisi olla vaikka laatuerien myyminen kilpailutettuun hintaan virtuaalimarkkinoilla sekä suoremmat yhteydet kuluttajien ja tuottajien välillä.</w:t>
+        <w:t xml:space="preserve">voivat lisätä kannattavuutta sekä tuottaa uusia kilpailuetuja ja liiketoimintamalleja. Maataloudessa ollaan siirtymässä dataa tuottaviin prosesseihin. A.A.n mukaan seuraavaksi viljelijöiden tulisi saada tuottamansa data omiin käsiinsä ja käyttöönsä palvelut jotka mahdollistaisivat tiedon vaihdannan, analytiikan, vertailut ja yhteisen liiketoiminnan. Tämän lisäksi viljelijöiden verkottuminen voisi tuoda heille lisää neuvotteluvoimaa kilpailuttamiseen. Hänen mukaansa uudet teknologiat mahdollistavat uusia toimintatapoja ja liiketoimintamalleja, joita hyödyntämällä maatilat voivat muuttua oikeasti kilpailukykyisiksi ja kannattaviksi. Uusia liiketoimintatapoja voisi olla vaikka laatuerien myyminen kilpailutettuun hintaan virtuaalimarkkinoilla sekä suoremmat yhteydet kuluttajien ja tuottajien välillä.</w:t>
       </w:r>
       <w:r>
         <w:t xml:space="preserve"> </w:t>
@@ -10295,15 +10282,6 @@
         <w:pStyle w:val="BodyText"/>
       </w:pPr>
       <w:r>
-        <w:rPr>
-          <w:b/>
-        </w:rPr>
-        <w:t xml:space="preserve">Kasvitehtaiden käyttötapauksia</w:t>
-      </w:r>
-      <w:r>
-        <w:t xml:space="preserve"> </w:t>
-      </w:r>
-      <w:r>
         <w:t xml:space="preserve">Kasvihuonetuotannossa on uusien teknologioiden avulla voitu ottaa käyttöön niin sanottuja kasvitehtaita. D.D. arveli, että kasvitehtaissa tuotetaan erityisesti korkean hinnan nopeasti kasvavia lajikkeita, esimerkiksi salaattia jota voi markkinoida steriilisti kasvatettuna ja josta voi saada korkeamman hinnan. Pienempikokoisista konttiviljelmistä on ollut monen tyyppisiä kokeiluita ja sovelluksia. Niillä voitaisiin mahdollistaa tuoreen ravinnon tuottaminen katastrofialueilla, missä tuoreiden elintarvikkeiden saatavuus on heikko ja niiden kuljettaminen paikan päälle voi olla vaikeaa mm. kylmäketjun puuttuessa.</w:t>
       </w:r>
       <w:r>
@@ -10347,13 +10325,13 @@
         <w:rPr>
           <w:b/>
         </w:rPr>
-        <w:t xml:space="preserve">AIoT-teknologiat päätöksenteon apuna</w:t>
-      </w:r>
-      <w:r>
-        <w:t xml:space="preserve"> </w:t>
-      </w:r>
-      <w:r>
-        <w:t xml:space="preserve">Uusien teknologioiden vaikutuksesta ollaan E.E.n mukaan vääjäämättä menossa siihen, että maatilan tiedonhallintajärjestelmät tulevat antamaan viljelijöille toimintasuosituksia ja helpottamaan viljelijän päätöksentekoa. Järjestelmät voivat laskea monen muuttuvan tekijän perusteella parhaita suosituksia ja datan perusteella ymmärtää miten viljelijän työtä voidaan helpottaa. Lisäksi järjestelmät voivat arvioida millaisilla toimilla saadaan paras tulos juuri kyseisessä toimintaympäristössä.</w:t>
+        <w:t xml:space="preserve">AIoT -teknologiat päätöksenteon apuna</w:t>
+      </w:r>
+      <w:r>
+        <w:t xml:space="preserve"> </w:t>
+      </w:r>
+      <w:r>
+        <w:t xml:space="preserve">voivat helpottaa päätöksentekoa, keventää viljelijän työtaakkaa ja lisätä tuotannon joustavuutta. Uusien teknologioiden vaikutuksesta ollaan E.E.n mukaan vääjäämättä menossa siihen, että maatilan tiedonhallintajärjestelmät tulevat antamaan viljelijöille toimintasuosituksia ja helpottamaan viljelijän päätöksentekoa. Järjestelmät voivat laskea monen muuttuvan tekijän perusteella parhaita suosituksia ja datan perusteella ymmärtää miten viljelijän työtä voidaan helpottaa. Lisäksi järjestelmät voivat arvioida millaisilla toimilla saadaan paras tulos juuri kyseisessä toimintaympäristössä.</w:t>
       </w:r>
       <w:r>
         <w:t xml:space="preserve"> </w:t>
@@ -10397,7 +10375,7 @@
         <w:t xml:space="preserve"> </w:t>
       </w:r>
       <w:r>
-        <w:t xml:space="preserve">A.A.n mukaan 10 - 15 % tilojen tuotosta voisi olla oikeasti kilpailutettavaa laadukasta tuotantoa. Tästä tuotannosta voisi tehdä erillisiä laatueriä, joista viljelijät voisivat saada paremman tuoton. Pienet suomalaiset maatilat hyvin todennäköisesti hyötyisivät Farmobile:n ja Farmer’s Business Network:in kaltaisista palveluista, koska tuotannon kannattavuutta voidaan parantaa juuri arvon tunnistamisella.</w:t>
+        <w:t xml:space="preserve">voisi parantaa osasta tuotannosta saatavia hintoja, mutta käytännön toteutukset voivat olla haasteellisia. A.A.n mukaan 10 - 15 % tilojen tuotosta voisi olla oikeasti kilpailutettavaa laadukasta tuotantoa. Tästä tuotannosta voisi tehdä erillisiä laatueriä, joista viljelijät voisivat saada paremman tuoton. Pienet suomalaiset maatilat hyvin todennäköisesti hyötyisivät Farmobile:n ja Farmer’s Business Network:in kaltaisista palveluista, koska tuotannon kannattavuutta voidaan parantaa juuri arvon tunnistamisella.</w:t>
       </w:r>
       <w:r>
         <w:t xml:space="preserve"> </w:t>
@@ -10418,24 +10396,7 @@
         <w:t xml:space="preserve">(Polvinen 2018a)</w:t>
       </w:r>
       <w:r>
-        <w:t xml:space="preserve">.</w:t>
-      </w:r>
-    </w:p>
-    <w:p>
-      <w:pPr>
-        <w:pStyle w:val="BodyText"/>
-      </w:pPr>
-      <w:r>
-        <w:rPr>
-          <w:b/>
-        </w:rPr>
-        <w:t xml:space="preserve">Viljelytavan toteen näyttäminen</w:t>
-      </w:r>
-      <w:r>
-        <w:t xml:space="preserve"> </w:t>
-      </w:r>
-      <w:r>
-        <w:t xml:space="preserve">AIoT-teknologiat voisivat mahdollistaa yksittäiselle viljelijälle tietyn viljelytavan toteen näyttämisen, esimerkiksi asiakkaalle voisi näyttää että tuotteet on viljelty tietyillä tavoilla ekologisesti, terveellisesti jne. Toisaalta laajempi käyttöönotto ja omaksuminen vaatii vähintään aikaa eikä välttämättä sittenkään ota tuulta purjeisiinsa, vaikka kyseinen innovaatio olisi hyvin edistyksellinen ja tarjoaisi huomattavia etuja. Vaikka teknologia on mahdollistaja, lopulta käyttöön jäävän ratkaisun valikoitumista ohjaavat liiketoiminta, käytettävyys ja muut vastaavat ominaisuudet ja olosuhteet.</w:t>
+        <w:t xml:space="preserve">. AIoT -teknologiat voisivat mahdollistaa yksittäiselle viljelijälle tietyn viljelytavan toteen näyttämisen, esimerkiksi asiakkaalle voisi näyttää että tuotteet on viljelty tietyillä tavoilla ekologisesti, terveellisesti jne. Toisaalta laajempi käyttöönotto ja omaksuminen vaatii vähintään aikaa eikä välttämättä sittenkään ota tuulta purjeisiinsa, vaikka kyseinen innovaatio olisi hyvin edistyksellinen ja tarjoaisi huomattavia etuja. Vaikka teknologia on mahdollistaja, lopulta käyttöön jäävän ratkaisun valikoitumista ohjaavat liiketoiminta, käytettävyys ja muut vastaavat ominaisuudet ja olosuhteet.</w:t>
       </w:r>
       <w:r>
         <w:t xml:space="preserve"> </w:t>
@@ -10452,13 +10413,13 @@
         <w:rPr>
           <w:b/>
         </w:rPr>
-        <w:t xml:space="preserve">Ihmisen päätöksenteko AIoT-ratkaisuissa</w:t>
-      </w:r>
-      <w:r>
-        <w:t xml:space="preserve"> </w:t>
-      </w:r>
-      <w:r>
-        <w:t xml:space="preserve">Vaikka IoT-ratkaisuiden määritelmissä ollaan usein kuvattu havainnointi, päätöksenteko ja toimeenpano automaattisiksi koneiden suoritteiksi, niin suuri osa IoT-ratkaisuiksi kutsutuista ratkaisuista on vielä käytännössä anturidatan tarkkailua ja ihmisten vastuulle on jäänyt ainakin lähes, jos ei kaikki, päätöksenteko ja toiminnanohjaus. Tämä johtuu D.D.n mukaan juuri järjestelmien välisen kommunikaation puutteesta. Toisaalta hänen mielestään ihmiselle jäävä päätösvalta ei ole pelkästään huono asia: mitä enemmän käytetään dataa ja mitä enemmän kone tekee ihmisen puolesta päätöksiä, niin sitä enemmän pitää kiinnittää huomiota käyttäjän oman asiantuntemuksen ylläpitoon. Käyttäjän nojautuminen täysin automaattisen järjestelmän varaan voi helposti aiheuttaa käyttäjän oman asiantuntemuksen puutteen ja sitä kautta kokonaisprosessin ymmärryksen vähenemisen.</w:t>
+        <w:t xml:space="preserve">Ihmisen rooli päätöksentekijäne AIoT -ratkaisuissa</w:t>
+      </w:r>
+      <w:r>
+        <w:t xml:space="preserve"> </w:t>
+      </w:r>
+      <w:r>
+        <w:t xml:space="preserve">on vielä merkittävä – ja hyvästä syystä. Vaikka IoT -ratkaisuiden määritelmissä ollaan usein kuvattu havainnointi, päätöksenteko ja toimeenpano automaattisiksi koneiden suoritteiksi, niin suuri osa IoT -ratkaisuiksi kutsutuista ratkaisuista on vielä käytännössä anturidatan tarkkailua ja ihmisten vastuulle on jäänyt ainakin lähes, jos ei kaikki, päätöksenteko ja toiminnanohjaus. Tämä johtuu D.D.n mukaan juuri järjestelmien välisen kommunikaation puutteesta. Toisaalta hänen mielestään ihmiselle jäävä päätösvalta ei ole pelkästään huono asia: mitä enemmän käytetään dataa ja mitä enemmän kone tekee ihmisen puolesta päätöksiä, niin sitä enemmän pitää kiinnittää huomiota käyttäjän oman asiantuntemuksen ylläpitoon. Käyttäjän nojautuminen täysin automaattisen järjestelmän varaan voi helposti aiheuttaa käyttäjän oman asiantuntemuksen puutteen ja sitä kautta kokonaisprosessin ymmärryksen vähenemisen.</w:t>
       </w:r>
       <w:r>
         <w:t xml:space="preserve"> </w:t>
@@ -10472,15 +10433,6 @@
         <w:pStyle w:val="BodyText"/>
       </w:pPr>
       <w:r>
-        <w:rPr>
-          <w:b/>
-        </w:rPr>
-        <w:t xml:space="preserve">Päätöksenteon parantaminen data-analytiikan avulla &amp; urakointi ohjaustiedostojen avulla</w:t>
-      </w:r>
-      <w:r>
-        <w:t xml:space="preserve"> </w:t>
-      </w:r>
-      <w:r>
         <w:t xml:space="preserve">E.E.n mukaan nykyisillä tuotantotavoilla ja ammattitaidolla yksittäinen viljelijä voisi hyvinkin pärjätä vastaisuudessakin, tuotannossa voi silti olla huomaamatta jääneitä pullonkauloja jotka voitaisiin havaita datan analysoinnilla. Samaan tapaan tehtyjen viljelypäätösten todellisia vaikutuksia ei ehkä voida hahmottaa ilman datan analysointia.</w:t>
       </w:r>
       <w:r>
@@ -10510,13 +10462,13 @@
         <w:rPr>
           <w:b/>
         </w:rPr>
-        <w:t xml:space="preserve">AIoT-teknologioiden käyttöönoton kannattavuuskysymys käytännössä</w:t>
-      </w:r>
-      <w:r>
-        <w:t xml:space="preserve"> </w:t>
-      </w:r>
-      <w:r>
-        <w:t xml:space="preserve">E.E.n mukaan tarjolla on monia erilaisia ratkaisuita ja hänen oman näkemyksensä mukaan lähes mikä tahansa digitalisaatio- tai IoT-ratkaisu voi tuottaa käyttäjälleen hyötyjä lähes välittömästi jo kokeilun perusteella</w:t>
+        <w:t xml:space="preserve">AIoT -teknologioiden käyttöönoton kannattavuus</w:t>
+      </w:r>
+      <w:r>
+        <w:t xml:space="preserve"> </w:t>
+      </w:r>
+      <w:r>
+        <w:t xml:space="preserve">voi vaihdella. E.E.n mukaan tarjolla on monia erilaisia ratkaisuita ja hänen oman näkemyksensä mukaan lähes mikä tahansa digitalisaatio- tai IoT -ratkaisu voi tuottaa käyttäjälleen hyötyjä lähes välittömästi jo kokeilun perusteella</w:t>
       </w:r>
       <w:r>
         <w:t xml:space="preserve"> </w:t>
@@ -10525,7 +10477,7 @@
         <w:t xml:space="preserve">(Polvinen 2018b)</w:t>
       </w:r>
       <w:r>
-        <w:t xml:space="preserve">. Toisaalta D.D. kertoi, että maanviljelyn digitalisaation ja IoT-ratkaisujen tarjoamien hyötyjen tuomasta kannattavuudesta on vaikea sanoa mitään varmaa. Tämä on hänen mukaansa jo pitkään ollut ongelma: yleisesti nähdään, että teknologiaratkaisuilla on paljon potentiaalia mutta käytännössä mukaan lähteminen vaatii investointeja eikä ole riskitöntä. Uuden teknologian integroiminen omaan toimintaan vaatii viljelijältä sekä rahaa että aikaa, varsinkin jos samalla joudutaan uusimaan konekantaa ja ottamaan käyttöön uusia ohjelmistoja. Erityisesti subscription-lisenssimallin ohjelmistojen käyttöönoton kynnys voi olla tällä hetkellä korkea.</w:t>
+        <w:t xml:space="preserve">. Toisaalta D.D. kertoi, että maanviljelyn digitalisaation ja IoT -ratkaisujen tarjoamien hyötyjen tuomasta kannattavuudesta on vaikea sanoa mitään varmaa. Tämä on hänen mukaansa jo pitkään ollut ongelma: yleisesti nähdään, että teknologiaratkaisuilla on paljon potentiaalia mutta käytännössä mukaan lähteminen vaatii investointeja eikä ole riskitöntä. Uuden teknologian integroiminen omaan toimintaan vaatii viljelijältä sekä rahaa että aikaa, varsinkin jos samalla joudutaan uusimaan konekantaa ja ottamaan käyttöön uusia ohjelmistoja. Erityisesti subscription-lisenssimallin ohjelmistojen käyttöönoton kynnys voi olla tällä hetkellä korkea.</w:t>
       </w:r>
       <w:r>
         <w:t xml:space="preserve"> </w:t>
@@ -10542,13 +10494,13 @@
         <w:rPr>
           <w:b/>
         </w:rPr>
-        <w:t xml:space="preserve">AIoT-teknologioiden mahdollisuudet</w:t>
-      </w:r>
-      <w:r>
-        <w:t xml:space="preserve"> </w:t>
-      </w:r>
-      <w:r>
-        <w:t xml:space="preserve">Kokonaisuudessaan E.E. näkee, että digitalisaatio tuo nykyiseen toimintaympäristöön vain parannuksia: viljelijälle voidaan tuottaa dataa, jonka avulla hän voi kasvattaa viljamääriä, tehostaa koneidensa käyttöä ja minimoida tiettyjen aineiden käyttöä. Samoin maataloustuotannon logistiikkaa voidaan parantaa, jolloin voidaan säästää polttoainetta ja vähentää liikenteen päästöjä. Kaiken kaikkiaan AIoT-teknologioilla voidaan helpottaa viljelijän työskentelyä tai antaa hänelle aikaa keskittyä vaikka perhe-elämään. Järjestelmät voidaan suojata tietoturvauhkia vastaan ja riskit minimoida. Sitä mukaa kun markkinoille tuotetaan uusia IoT-ratkaisuita valmistajat oppivat miten asiakkaat haluavat niitä käyttää. Asiakas- ja käyttäjälähtöisellä kehittämisellä voidaan päästä nyt nousevan ensimmäisen digitalisaation aallonharjan ylitse ja jos suurin osa viljelijöistä ottaa käyttöön uusia digitaalisia työkaluja voimme hänen mukaansa nähdä hyvinkin suuria muutoksia maanviljelyksessä.</w:t>
+        <w:t xml:space="preserve">AIoT -teknologioiden mahdollisuudet</w:t>
+      </w:r>
+      <w:r>
+        <w:t xml:space="preserve"> </w:t>
+      </w:r>
+      <w:r>
+        <w:t xml:space="preserve">ovat merkittävät. Kokonaisuudessaan E.E. näkee, että digitalisaatio tuo nykyiseen toimintaympäristöön vain parannuksia: viljelijälle voidaan tuottaa dataa, jonka avulla hän voi kasvattaa viljamääriä, tehostaa koneidensa käyttöä ja minimoida tiettyjen aineiden käyttöä. Samoin maataloustuotannon logistiikkaa voidaan parantaa, jolloin voidaan säästää polttoainetta ja vähentää liikenteen päästöjä. Kaiken kaikkiaan AIoT -teknologioilla voidaan helpottaa viljelijän työskentelyä tai antaa hänelle aikaa keskittyä vaikka perhe-elämään. Järjestelmät voidaan suojata tietoturvauhkia vastaan ja riskit minimoida. Sitä mukaa kun markkinoille tuotetaan uusia IoT -ratkaisuita valmistajat oppivat miten asiakkaat haluavat niitä käyttää. Asiakas- ja käyttäjälähtöisellä kehittämisellä voidaan päästä nyt nousevan ensimmäisen digitalisaation aallonharjan ylitse ja jos suurin osa viljelijöistä ottaa käyttöön uusia digitaalisia työkaluja voimme hänen mukaansa nähdä hyvinkin suuria muutoksia maanviljelyksessä.</w:t>
       </w:r>
       <w:r>
         <w:t xml:space="preserve"> </w:t>
@@ -10575,13 +10527,13 @@
         <w:rPr>
           <w:b/>
         </w:rPr>
-        <w:t xml:space="preserve">AIoT-teknologioiden mahdollisuudet ruokaturvan parantamisessa</w:t>
-      </w:r>
-      <w:r>
-        <w:t xml:space="preserve"> </w:t>
-      </w:r>
-      <w:r>
-        <w:t xml:space="preserve">IoT-teknologiat ja digitalisaatio maataloudessa ovat A.A.n mukaan tärkeässä roolissa ruokaturvan ylläpitämisessä. Tietoon perustuvan maanviljelyn leviämisen myötä tapahtuva tilannetietoisuuden paraneminen auttaa ruokaturvasta vastaavaa viranomaista tekemään päätöksiä varsinkin kriisitilanteessa. Niukkojen resurssien allokoinnissa voidaan tehdä paljon parempia ja nopeampia päätöksiä kun käytettävä tieto on yksityiskohtaista ja digitaalisessa muodossa. Samoin tietoon perustuvalla maanviljelyllä ilmastonmuutoksen aiheuttamiin muutostrendeihin päästäisiin kiinni. Esimerkiksi vain silmämääräisesti arvioituna satokoko voi muuttua huomaamatta ja hyönteisinvaasion päästään nopeammin käsiksi mitatun tiedon avulla. Samoin hyönteisinvaasio voitaisiin mahdollisesti myös taltuttaa tai rajata nopeammin, kun nähdään missä oloissa invaasio tapahtuu. Vastaavasti väestönkasvun haasteisiin voidaan vastata paremmin, kun tuotamme oman ruokamme emmekä kuluta muiden ruokaa. Ruokaturvaamme vaikuttaa myös oman tuotantomme kannattavuus: tuotannon ollessa kannattamatonta sitä ei enää jatketa, mikä vähentäisi ruoan tuotantoa.</w:t>
+        <w:t xml:space="preserve">AIoT -teknologioiden mahdollisuudet ruokaturvan parantamisessa</w:t>
+      </w:r>
+      <w:r>
+        <w:t xml:space="preserve"> </w:t>
+      </w:r>
+      <w:r>
+        <w:t xml:space="preserve">liittyvät erityisesti parempaan tiedon tuottamiseen ja saatavuuteen. IoT -teknologiat ja digitalisaatio maataloudessa ovat A.A.n mukaan tärkeässä roolissa ruokaturvan ylläpitämisessä. Tietoon perustuvan maanviljelyn leviämisen myötä tapahtuva tilannetietoisuuden paraneminen auttaa ruokaturvasta vastaavaa viranomaista tekemään päätöksiä varsinkin kriisitilanteessa. Niukkojen resurssien allokoinnissa voidaan tehdä paljon parempia ja nopeampia päätöksiä kun käytettävä tieto on yksityiskohtaista ja digitaalisessa muodossa. Samoin tietoon perustuvalla maanviljelyllä ilmastonmuutoksen aiheuttamiin muutostrendeihin päästäisiin kiinni. Esimerkiksi vain silmämääräisesti arvioituna satokoko voi muuttua huomaamatta ja hyönteisinvaasion päästään nopeammin käsiksi mitatun tiedon avulla. Samoin hyönteisinvaasio voitaisiin mahdollisesti myös taltuttaa tai rajata nopeammin, kun nähdään missä oloissa invaasio tapahtuu. Vastaavasti väestönkasvun haasteisiin voidaan vastata paremmin, kun tuotamme oman ruokamme emmekä kuluta muiden ruokaa. Ruokaturvaamme vaikuttaa myös oman tuotantomme kannattavuus: tuotannon ollessa kannattamatonta sitä ei enää jatketa, mikä vähentäisi ruoan tuotantoa.</w:t>
       </w:r>
       <w:r>
         <w:t xml:space="preserve"> </w:t>
@@ -10595,7 +10547,7 @@
         <w:pStyle w:val="BodyText"/>
       </w:pPr>
       <w:r>
-        <w:t xml:space="preserve">B.B.n näkemyksen mukaan ruokaturvan parantamiseen IoT-teknologiat voivat osallistua vähentämällä viljantuotannossa viljelijän toiminnassa ilmeneviä riskejä, jolloin sadoista saataisiin varmempia. Samoin voidaan viljelijän toiminnassa saada järjestelmistä tarkkaa tietoa lohkojen historiasta ja nykytilanteesta, mikä parantaa tilannehallintaa kasvintuotannossa. Tiedon avulla voidaan myös tehdä parempaa lajikevalintaa, tunnetaan typen vapautumisen määrät, kasvien tuleentumisen eteneminen ja tämän kautta voidaan parantaa sadon määrää ja laatua ja sitä kautta ruokaturvaa.</w:t>
+        <w:t xml:space="preserve">B.B.n näkemyksen mukaan ruokaturvan parantamiseen IoT -teknologiat voivat osallistua vähentämällä viljantuotannossa viljelijän toiminnassa ilmeneviä riskejä, jolloin sadoista saataisiin varmempia. Samoin voidaan viljelijän toiminnassa saada järjestelmistä tarkkaa tietoa lohkojen historiasta ja nykytilanteesta, mikä parantaa tilannehallintaa kasvintuotannossa. Tiedon avulla voidaan myös tehdä parempaa lajikevalintaa, tunnetaan typen vapautumisen määrät, kasvien tuleentumisen eteneminen ja tämän kautta voidaan parantaa sadon määrää ja laatua ja sitä kautta ruokaturvaa.</w:t>
       </w:r>
       <w:r>
         <w:t xml:space="preserve"> </w:t>
@@ -10618,7 +10570,7 @@
         <w:t xml:space="preserve"> </w:t>
       </w:r>
       <w:r>
-        <w:t xml:space="preserve">Ruokaturvasta puhuttaessa C.C. halusi tarkentaa, että aluksi tulisi määritellä onko ruokaturvassa todellista korjattavaa ongelmaa, kuinka vakava ongelma on ja millaista ongelmaa ylipäätään ollaan näillä IoT-teknologioilla ratkaisemassa. Hänen mukaansa pääasiallinen ongelma ruokaturvassa on ruoan liikkumat pitkät matkat, jolloin ruoalle tarvittaisiin identiteetti. Identiteetin avulla voitaisiin seurata mistä mikäkin ruokaerä on tullut. Lisäksi C.C. huomautti, että samalla kun valvontaa rakennetaan, tulisi arvioida todellinen valvonnan tarve ja syyt. Ruoan hinnan halpeneminen on hänen mukaansa lisännyt ruokaketjun valvonnan tarvetta, koska ruokaa käsiteltäisiin todennäköisesti paremmin jos se olisi arvokkaampaa ja tällöin valvonnan tarve olisi pienempi.</w:t>
+        <w:t xml:space="preserve">vaativat tarkempaa määrittelyä. Ruokaturvasta puhuttaessa C.C. halusi tarkentaa, että aluksi tulisi määritellä onko ruokaturvassa todellista korjattavaa ongelmaa, kuinka vakava ongelma on ja millaista ongelmaa ylipäätään ollaan näillä IoT -teknologioilla ratkaisemassa. Hänen mukaansa pääasiallinen ongelma ruokaturvassa on ruoan liikkumat pitkät matkat, jolloin ruoalle tarvittaisiin identiteetti. Identiteetin avulla voitaisiin seurata mistä mikäkin ruokaerä on tullut. Lisäksi C.C. huomautti, että samalla kun valvontaa rakennetaan, tulisi arvioida todellinen valvonnan tarve ja syyt. Ruoan hinnan halpeneminen on hänen mukaansa lisännyt ruokaketjun valvonnan tarvetta, koska ruokaa käsiteltäisiin todennäköisesti paremmin jos se olisi arvokkaampaa ja tällöin valvonnan tarve olisi pienempi.</w:t>
       </w:r>
       <w:r>
         <w:t xml:space="preserve"> </w:t>
@@ -10631,15 +10583,6 @@
       <w:pPr>
         <w:pStyle w:val="BodyText"/>
       </w:pPr>
-      <w:r>
-        <w:rPr>
-          <w:b/>
-        </w:rPr>
-        <w:t xml:space="preserve">Ruokaturvan varmistaminen tuotannon kannattavuudella</w:t>
-      </w:r>
-      <w:r>
-        <w:t xml:space="preserve"> </w:t>
-      </w:r>
       <w:r>
         <w:t xml:space="preserve">Myös E.E. oli samoilla linjoilla ruokaturvan suhteen. Hänen mukaansa Suomen osalta kaikki mikä parantaa maatalouden tuottavuutta, parantaa myös omavaraisuutta ja sitä kautta Suomen ruokaturvaa. Jotta Suomen ruokaturva voitaisiin varmistaa, niin ruoantuotannon tulisi olla yksittäisille toimijoille kannattavaa ja työn sellaista, että se motivoisi maanviljelijää kehittämään omaa toimintaansa. Tällöin ruokatuotanto kehittyisi jatkuvasti, maataloustuotannon kyky vastata tuleviin ja nykyisiin haasteisiin paranisi ja sitä kautta oma ruokaturvamme vahvistuisi.</w:t>
       </w:r>
@@ -10675,24 +10618,6 @@
         <w:pStyle w:val="FirstParagraph"/>
       </w:pPr>
       <w:r>
-        <w:rPr>
-          <w:b/>
-        </w:rPr>
-        <w:t xml:space="preserve">Verkkojen luotettavuus ja nopeus; pilvipalvelut maataloudessa; telemetriaratkaisut; puhelinverkko; UA-laitteet; valokuituverkot; radioverkot;</w:t>
-      </w:r>
-      <w:r>
-        <w:t xml:space="preserve"> </w:t>
-      </w:r>
-      <w:r>
-        <w:rPr>
-          <w:b/>
-        </w:rPr>
-        <w:t xml:space="preserve">Syrjäseutujen verkkojen nopeus ja luotettavuus; maatalouden tuottaman datan määrän kasvu; UA-laitteet</w:t>
-      </w:r>
-      <w:r>
-        <w:t xml:space="preserve"> </w:t>
-      </w:r>
-      <w:r>
         <w:t xml:space="preserve">D.D. kertoi haastattelussa, että syrjäseutujen tietoliikenneverkkojen luotettavuus ja nopeus on maatalouden näkökulmasta merkittävä haaste. Lisäksi pilvipalveluiden yleistyminen maatalouden käytössä asettaa kasvavia vaatimuksia tietoliikenneyhteyksien luotettavuudelle</w:t>
       </w:r>
       <w:r>
@@ -10849,7 +10774,7 @@
         <w:pStyle w:val="BodyText"/>
       </w:pPr>
       <w:r>
-        <w:t xml:space="preserve">Tuotteiden pitkien elinkaarien asettamat haasteet näkyvät D.D.n mukaan myös siinä, että IoT-laitteet eivät tyypillisesti itsessään ole minkään arvoisia ilman niihin kytkettyjä palveluita. Palvelun ollessa laitteen valmistajan oma, voi tapahtua niin että laitteista voi tulla käyttökelvottomia valmistajan tehdessä konkurssin. Nykyisen IoT-laitteiden nopean yleistymisen kauden systemaattinen uhka on epävarmuus nyt hankittavan laitteen toiminnasta tulevaisuudessa. Jos laitteen toimivuudesta ei ole varmuutta sen elinkaaren ajan niin sitä ei voi käyttää toimintakriittisen järjestelmän osana – ei ainakaan niin, että järjestelmä ei enää toimisi laitteen toiminnan lakatessa.</w:t>
+        <w:t xml:space="preserve">Tuotteiden pitkien elinkaarien asettamat haasteet näkyvät D.D.n mukaan myös siinä, että IoT -laitteet eivät tyypillisesti itsessään ole minkään arvoisia ilman niihin kytkettyjä palveluita. Palvelun ollessa laitteen valmistajan oma, voi tapahtua niin että laitteista voi tulla käyttökelvottomia valmistajan tehdessä konkurssin. Nykyisen IoT -laitteiden nopean yleistymisen kauden systemaattinen uhka on epävarmuus nyt hankittavan laitteen toiminnasta tulevaisuudessa. Jos laitteen toimivuudesta ei ole varmuutta sen elinkaaren ajan niin sitä ei voi käyttää toimintakriittisen järjestelmän osana – ei ainakaan niin, että järjestelmä ei enää toimisi laitteen toiminnan lakatessa.</w:t>
       </w:r>
       <w:r>
         <w:t xml:space="preserve"> </w:t>
@@ -11084,7 +11009,7 @@
         <w:rPr>
           <w:i/>
         </w:rPr>
-        <w:t xml:space="preserve">Tämä lause uusiksi: A.A. kertoi aikaisemman teknologiakehityksen vaiheen eli täsmäviljelyn puutteellisesta käyttöönotosta ja toivoi, että digitalisoinnin, pilvi- ja IoT-teknologioiden avulla saadaan ratkaisuista niin helppokäyttöisiä, että voidaan saavuttaa lisää hyötyjä, kuten työn tehostuminen uuden liiketoiminnan myötä, jotta täsmäviljelystä tulee kannattavaa ja normaalia.</w:t>
+        <w:t xml:space="preserve">Tämä lause uusiksi: A.A. kertoi aikaisemman teknologiakehityksen vaiheen eli täsmäviljelyn puutteellisesta käyttöönotosta ja toivoi, että digitalisoinnin, pilvi- ja IoT -teknologioiden avulla saadaan ratkaisuista niin helppokäyttöisiä, että voidaan saavuttaa lisää hyötyjä, kuten työn tehostuminen uuden liiketoiminnan myötä, jotta täsmäviljelystä tulee kannattavaa ja normaalia.</w:t>
       </w:r>
       <w:r>
         <w:t xml:space="preserve"> </w:t>
@@ -11197,7 +11122,7 @@
         <w:t xml:space="preserve"> </w:t>
       </w:r>
       <w:r>
-        <w:t xml:space="preserve">Samankaltainen muutosvaihe on meneillään myös E.E.n mukaan. Hän kertoi, että IoT on voimakkaasti tulossa maatalouden toimintaan ja kaikki merkittävät laitevalmistajat ovat kehittämässä omia IoT-ratkaisuitaan.</w:t>
+        <w:t xml:space="preserve">Samankaltainen muutosvaihe on meneillään myös E.E.n mukaan. Hän kertoi, että IoT on voimakkaasti tulossa maatalouden toimintaan ja kaikki merkittävät laitevalmistajat ovat kehittämässä omia IoT -ratkaisuitaan.</w:t>
       </w:r>
       <w:r>
         <w:t xml:space="preserve"> </w:t>
@@ -11211,7 +11136,7 @@
         <w:pStyle w:val="BodyText"/>
       </w:pPr>
       <w:r>
-        <w:t xml:space="preserve">Tulevaisuudessa IoT toimii C.C.n mukaan lähinnä välineenä maatalouden automatisoinnin taustalla. Automaation lisäämiseksi tarvitaan ennen kaikkea antureita: tietokone ei voi tehdä päätöksiä ilman tietoa. Mittausverkon rakentaminen maatilan toimintaa mittaroimaan on haaste, johon vastaamista IoT-laitteet voisivat helpottaa. Tähän tarpeeseen voisi vastata anturipaketeilla, joita on kehitetty muualla teollisuudessa. Niillä voitaisiin mitata haluttuja asioita ja niihin voitaisiin viitata verkko-osoitteella, jonka avulla anturien tieto voitaisiin lukea. Nämä laitteet olisivat tarkoitettu ei tiettyä tarkoitusta, vaan tiettyä mittausta varten. Niitä tulisi olla saatavilla hyllytavarana, niiden hinta laskisi massatuotannon avulla ja niitä valmistettaisi vielä 30 vuoden kuluttuakin. Tätä silmällä pitäen maatalouden laitevalmistajien tulisi tutkia mitä teollisuudessa on kehitetty ja soveltaa sieltä valmiita ja yleisessä käytössä olevia ratkaisuita.</w:t>
+        <w:t xml:space="preserve">Tulevaisuudessa IoT toimii C.C.n mukaan lähinnä välineenä maatalouden automatisoinnin taustalla. Automaation lisäämiseksi tarvitaan ennen kaikkea antureita: tietokone ei voi tehdä päätöksiä ilman tietoa. Mittausverkon rakentaminen maatilan toimintaa mittaroimaan on haaste, johon vastaamista IoT -laitteet voisivat helpottaa. Tähän tarpeeseen voisi vastata anturipaketeilla, joita on kehitetty muualla teollisuudessa. Niillä voitaisiin mitata haluttuja asioita ja niihin voitaisiin viitata verkko-osoitteella, jonka avulla anturien tieto voitaisiin lukea. Nämä laitteet olisivat tarkoitettu ei tiettyä tarkoitusta, vaan tiettyä mittausta varten. Niitä tulisi olla saatavilla hyllytavarana, niiden hinta laskisi massatuotannon avulla ja niitä valmistettaisi vielä 30 vuoden kuluttuakin. Tätä silmällä pitäen maatalouden laitevalmistajien tulisi tutkia mitä teollisuudessa on kehitetty ja soveltaa sieltä valmiita ja yleisessä käytössä olevia ratkaisuita.</w:t>
       </w:r>
       <w:r>
         <w:t xml:space="preserve"> </w:t>
@@ -11400,9 +11325,19 @@
       <w:pPr>
         <w:pStyle w:val="Heading2"/>
       </w:pPr>
-      <w:bookmarkStart w:id="121" w:name="tutkimuskysymyksien-vastaukset"/>
+      <w:bookmarkStart w:id="121" w:name="tutkimustulosten-yhteenveto"/>
       <w:bookmarkEnd w:id="121"/>
       <w:r>
+        <w:t xml:space="preserve">Tutkimustulosten yhteenveto</w:t>
+      </w:r>
+    </w:p>
+    <w:p>
+      <w:pPr>
+        <w:pStyle w:val="Heading3"/>
+      </w:pPr>
+      <w:bookmarkStart w:id="122" w:name="tutkimuskysymyksien-vastaukset"/>
+      <w:bookmarkEnd w:id="122"/>
+      <w:r>
         <w:t xml:space="preserve">Tutkimuskysymyksien vastaukset</w:t>
       </w:r>
     </w:p>
@@ -11410,8 +11345,8 @@
       <w:pPr>
         <w:pStyle w:val="Heading1"/>
       </w:pPr>
-      <w:bookmarkStart w:id="122" w:name="johtopäätös-ja-keskustelu"/>
-      <w:bookmarkEnd w:id="122"/>
+      <w:bookmarkStart w:id="123" w:name="johtopäätös-ja-keskustelu"/>
+      <w:bookmarkEnd w:id="123"/>
       <w:r>
         <w:t xml:space="preserve">JOHTOPÄÄTÖS JA KESKUSTELU</w:t>
       </w:r>
@@ -11420,8 +11355,8 @@
       <w:pPr>
         <w:pStyle w:val="Heading1"/>
       </w:pPr>
-      <w:bookmarkStart w:id="123" w:name="pohdinta"/>
-      <w:bookmarkEnd w:id="123"/>
+      <w:bookmarkStart w:id="124" w:name="pohdinta"/>
+      <w:bookmarkEnd w:id="124"/>
       <w:r>
         <w:t xml:space="preserve">POHDINTA</w:t>
       </w:r>
@@ -11430,8 +11365,8 @@
       <w:pPr>
         <w:pStyle w:val="Heading2"/>
       </w:pPr>
-      <w:bookmarkStart w:id="124" w:name="meta-poistettava-otsikko-8"/>
-      <w:bookmarkEnd w:id="124"/>
+      <w:bookmarkStart w:id="125" w:name="meta-poistettava-otsikko-8"/>
+      <w:bookmarkEnd w:id="125"/>
       <w:r>
         <w:t xml:space="preserve">Meta (poistettava otsikko)</w:t>
       </w:r>
@@ -11475,8 +11410,8 @@
       <w:pPr>
         <w:pStyle w:val="Heading2"/>
       </w:pPr>
-      <w:bookmarkStart w:id="125" w:name="luotettavuus"/>
-      <w:bookmarkEnd w:id="125"/>
+      <w:bookmarkStart w:id="126" w:name="luotettavuus"/>
+      <w:bookmarkEnd w:id="126"/>
       <w:r>
         <w:t xml:space="preserve">Luotettavuus</w:t>
       </w:r>
@@ -11485,20 +11420,10 @@
       <w:pPr>
         <w:pStyle w:val="Heading2"/>
       </w:pPr>
-      <w:bookmarkStart w:id="126" w:name="hyödynnettävyys"/>
-      <w:bookmarkEnd w:id="126"/>
+      <w:bookmarkStart w:id="127" w:name="hyödynnettävyys"/>
+      <w:bookmarkEnd w:id="127"/>
       <w:r>
         <w:t xml:space="preserve">Hyödynnettävyys</w:t>
-      </w:r>
-    </w:p>
-    <w:p>
-      <w:pPr>
-        <w:pStyle w:val="Heading1"/>
-      </w:pPr>
-      <w:bookmarkStart w:id="127" w:name="lahteet"/>
-      <w:bookmarkEnd w:id="127"/>
-      <w:r>
-        <w:t xml:space="preserve">LÄHTEET</w:t>
       </w:r>
     </w:p>
     <w:p>
@@ -11531,6 +11456,16 @@
     </w:p>
     <w:p>
       <w:pPr>
+        <w:pStyle w:val="Heading1"/>
+      </w:pPr>
+      <w:bookmarkStart w:id="130" w:name="lahteet"/>
+      <w:bookmarkEnd w:id="130"/>
+      <w:r>
+        <w:t xml:space="preserve">LÄHTEET</w:t>
+      </w:r>
+    </w:p>
+    <w:p>
+      <w:pPr>
         <w:pStyle w:val="Bibliography"/>
       </w:pPr>
       <w:r>
@@ -11548,7 +11483,7 @@
       <w:r>
         <w:t xml:space="preserve">, 54(15), s. 2787–2805, doi:</w:t>
       </w:r>
-      <w:hyperlink r:id="rId130">
+      <w:hyperlink r:id="rId131">
         <w:r>
           <w:rPr>
             <w:rStyle w:val="Hyperlink"/>
@@ -11579,7 +11514,7 @@
       <w:r>
         <w:t xml:space="preserve">, 2(1), s. 51–63, doi:</w:t>
       </w:r>
-      <w:hyperlink r:id="rId131">
+      <w:hyperlink r:id="rId132">
         <w:r>
           <w:rPr>
             <w:rStyle w:val="Hyperlink"/>
@@ -11630,7 +11565,7 @@
       <w:r>
         <w:t xml:space="preserve">, 1(3), s. 311–320, doi:</w:t>
       </w:r>
-      <w:hyperlink r:id="rId132">
+      <w:hyperlink r:id="rId133">
         <w:r>
           <w:rPr>
             <w:rStyle w:val="Hyperlink"/>
@@ -11661,7 +11596,7 @@
       <w:r>
         <w:t xml:space="preserve">, 98, s. 109–116, doi:</w:t>
       </w:r>
-      <w:hyperlink r:id="rId133">
+      <w:hyperlink r:id="rId134">
         <w:r>
           <w:rPr>
             <w:rStyle w:val="Hyperlink"/>
@@ -11732,7 +11667,7 @@
       <w:r>
         <w:t xml:space="preserve">, 29(7), s. 1645–1660, doi:</w:t>
       </w:r>
-      <w:hyperlink r:id="rId134">
+      <w:hyperlink r:id="rId135">
         <w:r>
           <w:rPr>
             <w:rStyle w:val="Hyperlink"/>
@@ -11831,7 +11766,7 @@
       <w:r>
         <w:t xml:space="preserve">, 8, s. 51–60, doi:</w:t>
       </w:r>
-      <w:hyperlink r:id="rId135">
+      <w:hyperlink r:id="rId136">
         <w:r>
           <w:rPr>
             <w:rStyle w:val="Hyperlink"/>
@@ -11862,7 +11797,7 @@
       <w:r>
         <w:t xml:space="preserve">, 143, s. 23–37, doi:</w:t>
       </w:r>
-      <w:hyperlink r:id="rId136">
+      <w:hyperlink r:id="rId137">
         <w:r>
           <w:rPr>
             <w:rStyle w:val="Hyperlink"/>
@@ -11921,7 +11856,7 @@
       <w:r>
         <w:t xml:space="preserve">, 10(4), s. 2233–2243, doi:</w:t>
       </w:r>
-      <w:hyperlink r:id="rId137">
+      <w:hyperlink r:id="rId138">
         <w:r>
           <w:rPr>
             <w:rStyle w:val="Hyperlink"/>
@@ -12060,7 +11995,7 @@
       <w:r>
         <w:t xml:space="preserve">, 142, s. 283–297, doi:</w:t>
       </w:r>
-      <w:hyperlink r:id="rId138">
+      <w:hyperlink r:id="rId139">
         <w:r>
           <w:rPr>
             <w:rStyle w:val="Hyperlink"/>
@@ -12094,7 +12029,7 @@
       <w:r>
         <w:t xml:space="preserve"> </w:t>
       </w:r>
-      <w:hyperlink r:id="rId139">
+      <w:hyperlink r:id="rId140">
         <w:r>
           <w:rPr>
             <w:rStyle w:val="Hyperlink"/>
@@ -12148,7 +12083,7 @@
       <w:r>
         <w:t xml:space="preserve">, 164, s. 31–48, doi:</w:t>
       </w:r>
-      <w:hyperlink r:id="rId140">
+      <w:hyperlink r:id="rId141">
         <w:r>
           <w:rPr>
             <w:rStyle w:val="Hyperlink"/>
@@ -12259,7 +12194,7 @@
       <w:r>
         <w:t xml:space="preserve">, 153, s. 69–80, doi:</w:t>
       </w:r>
-      <w:hyperlink r:id="rId141">
+      <w:hyperlink r:id="rId142">
         <w:r>
           <w:rPr>
             <w:rStyle w:val="Hyperlink"/>
@@ -12925,7 +12860,7 @@
     </w:lvl>
   </w:abstractNum>
   <w:abstractNum w:abstractNumId="990">
-    <w:nsid w:val="80e9e725"/>
+    <w:nsid w:val="7047ec98"/>
     <w:multiLevelType w:val="multilevel"/>
     <w:lvl w:ilvl="0">
       <w:numFmt w:val="bullet"/>
@@ -13006,7 +12941,7 @@
     </w:lvl>
   </w:abstractNum>
   <w:abstractNum w:abstractNumId="99411">
-    <w:nsid w:val="6e08f59c"/>
+    <w:nsid w:val="311cb302"/>
     <w:multiLevelType w:val="multilevel"/>
     <w:lvl w:ilvl="0">
       <w:start w:val="1"/>
@@ -13094,7 +13029,7 @@
     </w:lvl>
   </w:abstractNum>
   <w:abstractNum w:abstractNumId="997114">
-    <w:nsid w:val="81385ef8"/>
+    <w:nsid w:val="21314568"/>
     <w:multiLevelType w:val="multilevel"/>
     <w:lvl w:ilvl="0">
       <w:start w:val="14"/>
@@ -13182,7 +13117,7 @@
     </w:lvl>
   </w:abstractNum>
   <w:abstractNum w:abstractNumId="99412">
-    <w:nsid w:val="6211622a"/>
+    <w:nsid w:val="d6603588"/>
     <w:multiLevelType w:val="multilevel"/>
     <w:lvl w:ilvl="0">
       <w:start w:val="2"/>
@@ -13270,7 +13205,7 @@
     </w:lvl>
   </w:abstractNum>
   <w:abstractNum w:abstractNumId="99413">
-    <w:nsid w:val="d4bd0db4"/>
+    <w:nsid w:val="4bab05e2"/>
     <w:multiLevelType w:val="multilevel"/>
     <w:lvl w:ilvl="0">
       <w:start w:val="3"/>
@@ -13358,7 +13293,7 @@
     </w:lvl>
   </w:abstractNum>
   <w:abstractNum w:abstractNumId="99621">
-    <w:nsid w:val="407d8145"/>
+    <w:nsid w:val="ab0c3b33"/>
     <w:multiLevelType w:val="multilevel"/>
     <w:lvl w:ilvl="0">
       <w:start w:val="1"/>
@@ -13446,7 +13381,7 @@
     </w:lvl>
   </w:abstractNum>
   <w:abstractNum w:abstractNumId="991">
-    <w:nsid w:val="b5d399e9"/>
+    <w:nsid w:val="9d927fad"/>
     <w:multiLevelType w:val="multilevel"/>
     <w:lvl w:ilvl="0">
       <w:numFmt w:val="bullet"/>
@@ -13527,7 +13462,7 @@
     </w:lvl>
   </w:abstractNum>
   <w:abstractNum w:abstractNumId="99622">
-    <w:nsid w:val="5558a2b4"/>
+    <w:nsid w:val="f513f34e"/>
     <w:multiLevelType w:val="multilevel"/>
     <w:lvl w:ilvl="0">
       <w:start w:val="2"/>
@@ -13960,6 +13895,12 @@
     <w:abstractNumId w:val="991"/>
   </w:num>
   <w:num w:numId="1012">
+    <w:abstractNumId w:val="991"/>
+  </w:num>
+  <w:num w:numId="1013">
+    <w:abstractNumId w:val="991"/>
+  </w:num>
+  <w:num w:numId="1014">
     <w:abstractNumId w:val="991"/>
   </w:num>
 </w:numbering>

</xml_diff>

<commit_message>
How to add images to .md
</commit_message>
<xml_diff>
--- a/Word/tPolvinenOppariY.docx
+++ b/Word/tPolvinenOppariY.docx
@@ -4,28 +4,246 @@
   <w:body>
     <w:p>
       <w:pPr>
+        <w:pStyle w:val="FigureWithCaption"/>
+      </w:pPr>
+      <w:r>
+        <w:drawing>
+          <wp:inline>
+            <wp:extent cx="5579999" cy="4787231"/>
+            <wp:effectExtent b="0" l="0" r="0" t="0"/>
+            <wp:docPr descr=". Esitetty AIoT-arkkitehtuuri Talavera et al. (2017) mukaan" title="Kuva Y." id="1" name="Picture"/>
+            <a:graphic>
+              <a:graphicData uri="http://schemas.openxmlformats.org/drawingml/2006/picture">
+                <pic:pic>
+                  <pic:nvPicPr>
+                    <pic:cNvPr descr="/Users/tatu/Reps/Agri-repot/Agri/Word/Files/Kuva1.png" id="0" name="Picture"/>
+                    <pic:cNvPicPr>
+                      <a:picLocks noChangeArrowheads="1" noChangeAspect="1"/>
+                    </pic:cNvPicPr>
+                  </pic:nvPicPr>
+                  <pic:blipFill>
+                    <a:blip r:embed="rId21"/>
+                    <a:stretch>
+                      <a:fillRect/>
+                    </a:stretch>
+                  </pic:blipFill>
+                  <pic:spPr bwMode="auto">
+                    <a:xfrm>
+                      <a:off x="0" y="0"/>
+                      <a:ext cx="5579999" cy="4787231"/>
+                    </a:xfrm>
+                    <a:prstGeom prst="rect">
+                      <a:avLst/>
+                    </a:prstGeom>
+                    <a:noFill/>
+                    <a:ln w="9525">
+                      <a:noFill/>
+                      <a:headEnd/>
+                      <a:tailEnd/>
+                    </a:ln>
+                  </pic:spPr>
+                </pic:pic>
+              </a:graphicData>
+            </a:graphic>
+          </wp:inline>
+        </w:drawing>
+      </w:r>
+    </w:p>
+    <w:p>
+      <w:pPr>
+        <w:pStyle w:val="ImageCaption"/>
+      </w:pPr>
+      <w:r>
+        <w:t xml:space="preserve">. Esitetty AIoT-arkkitehtuuri</w:t>
+      </w:r>
+      <w:r>
+        <w:t xml:space="preserve"> </w:t>
+      </w:r>
+      <w:r>
+        <w:t xml:space="preserve">Talavera et al. (2017)</w:t>
+      </w:r>
+      <w:r>
+        <w:t xml:space="preserve"> </w:t>
+      </w:r>
+      <w:r>
+        <w:t xml:space="preserve">mukaan</w:t>
+      </w:r>
+    </w:p>
+    <w:p>
+      <w:pPr>
+        <w:pStyle w:val="BodyText"/>
+      </w:pPr>
+      <w:r>
+        <w:t xml:space="preserve">Luettelo kuvaajista ja kaavioista</w:t>
+      </w:r>
+    </w:p>
+    <w:p>
+      <w:pPr>
+        <w:pStyle w:val="BodyText"/>
+      </w:pPr>
+      <w:r>
+        <w:t xml:space="preserve">Koska hyvää tapaa ei näytä olevan, täytyy tehdä lista Wordilla.</w:t>
+      </w:r>
+      <w:r>
+        <w:t xml:space="preserve"> </w:t>
+      </w:r>
+      <w:r>
+        <w:t xml:space="preserve">1. Kuvateksti alkamaan pisteellä ja välillä markdown-tekstiin</w:t>
+      </w:r>
+      <w:r>
+        <w:t xml:space="preserve"> </w:t>
+      </w:r>
+      <w:r>
+        <w:t xml:space="preserve">2. Wordissä valikosta Insert -&gt; Caption…</w:t>
+      </w:r>
+      <w:r>
+        <w:t xml:space="preserve"> </w:t>
+      </w:r>
+      <w:r>
+        <w:t xml:space="preserve">3. Label -kenttään</w:t>
+      </w:r>
+      <w:r>
+        <w:t xml:space="preserve"> </w:t>
+      </w:r>
+      <w:r>
+        <w:t xml:space="preserve">“</w:t>
+      </w:r>
+      <w:r>
+        <w:t xml:space="preserve">Kuva</w:t>
+      </w:r>
+      <w:r>
+        <w:t xml:space="preserve">”</w:t>
+      </w:r>
+      <w:r>
+        <w:t xml:space="preserve"> </w:t>
+      </w:r>
+      <w:r>
+        <w:t xml:space="preserve">ja OK</w:t>
+      </w:r>
+      <w:r>
+        <w:t xml:space="preserve"> </w:t>
+      </w:r>
+      <w:r>
+        <w:t xml:space="preserve">4. Rivinvaihto pois</w:t>
+      </w:r>
+      <w:r>
+        <w:t xml:space="preserve"> </w:t>
+      </w:r>
+      <w:r>
+        <w:t xml:space="preserve">5. Toistetaan 2. - 4. joka kuvalle (vastaavasti kuvioille myös)</w:t>
+      </w:r>
+      <w:r>
+        <w:t xml:space="preserve"> </w:t>
+      </w:r>
+      <w:r>
+        <w:t xml:space="preserve">6. Valikosta Insert -&gt; Index and Tables…</w:t>
+      </w:r>
+      <w:r>
+        <w:t xml:space="preserve"> </w:t>
+      </w:r>
+      <w:r>
+        <w:t xml:space="preserve">7.</w:t>
+      </w:r>
+      <w:r>
+        <w:t xml:space="preserve"> </w:t>
+      </w:r>
+      <w:r>
+        <w:t xml:space="preserve">“</w:t>
+      </w:r>
+      <w:r>
+        <w:t xml:space="preserve">Caption label</w:t>
+      </w:r>
+      <w:r>
+        <w:t xml:space="preserve">”</w:t>
+      </w:r>
+      <w:r>
+        <w:t xml:space="preserve"> </w:t>
+      </w:r>
+      <w:r>
+        <w:t xml:space="preserve">=</w:t>
+      </w:r>
+      <w:r>
+        <w:t xml:space="preserve"> </w:t>
+      </w:r>
+      <w:r>
+        <w:t xml:space="preserve">“</w:t>
+      </w:r>
+      <w:r>
+        <w:t xml:space="preserve">Kuva</w:t>
+      </w:r>
+      <w:r>
+        <w:t xml:space="preserve">”</w:t>
+      </w:r>
+      <w:r>
+        <w:t xml:space="preserve"> </w:t>
+      </w:r>
+      <w:r>
+        <w:t xml:space="preserve">ja OK (vastaavasti kuvioille myös)</w:t>
+      </w:r>
+    </w:p>
+    <w:p>
+      <w:pPr>
+        <w:pStyle w:val="BodyText"/>
+      </w:pPr>
+      <w:r>
+        <w:t xml:space="preserve">Lyhenteet ja termit</w:t>
+      </w:r>
+    </w:p>
+    <w:p>
+      <w:pPr>
+        <w:pStyle w:val="Heading1"/>
+      </w:pPr>
+      <w:bookmarkStart w:id="22" w:name="johdanto"/>
+      <w:bookmarkEnd w:id="22"/>
+      <w:r>
+        <w:t xml:space="preserve">JOHDANTO</w:t>
+      </w:r>
+    </w:p>
+    <w:p>
+      <w:pPr>
         <w:pStyle w:val="FirstParagraph"/>
       </w:pPr>
       <w:r>
-        <w:t xml:space="preserve">Luettelo kuvaajista ja kaavioista</w:t>
-      </w:r>
-    </w:p>
-    <w:p>
-      <w:pPr>
-        <w:pStyle w:val="BodyText"/>
-      </w:pPr>
-      <w:r>
-        <w:t xml:space="preserve">Lyhenteet ja termit</w:t>
+        <w:rPr>
+          <w:i/>
+        </w:rPr>
+        <w:t xml:space="preserve">1 - 2 sivua - Kirjoitetaan kun muut luvut ovat valmiit.</w:t>
+      </w:r>
+    </w:p>
+    <w:p>
+      <w:pPr>
+        <w:pStyle w:val="BodyText"/>
+      </w:pPr>
+      <w:r>
+        <w:t xml:space="preserve">Kuviot:</w:t>
+      </w:r>
+      <w:r>
+        <w:t xml:space="preserve"> </w:t>
+      </w:r>
+      <w:r>
+        <w:t xml:space="preserve">Kuvio 1. Haastattelukohtaisten ja koko haastatteluaineiston yhteenlaskettujen koodien havaintojen määrien kaaviot</w:t>
+      </w:r>
+      <w:r>
+        <w:t xml:space="preserve"> </w:t>
+      </w:r>
+      <w:r>
+        <w:t xml:space="preserve">Kuvio 2. Alikategorioiden koodien määrien kaaviot kategorioittain</w:t>
+      </w:r>
+      <w:r>
+        <w:t xml:space="preserve"> </w:t>
+      </w:r>
+      <w:r>
+        <w:t xml:space="preserve">Kuvio 3: Havaintojen määrien jakautuminen haastatteluissa kategorioittain</w:t>
       </w:r>
     </w:p>
     <w:p>
       <w:pPr>
         <w:pStyle w:val="Heading1"/>
       </w:pPr>
-      <w:bookmarkStart w:id="21" w:name="johdanto"/>
-      <w:bookmarkEnd w:id="21"/>
-      <w:r>
-        <w:t xml:space="preserve">JOHDANTO</w:t>
+      <w:bookmarkStart w:id="23" w:name="aiotn-tausta"/>
+      <w:bookmarkEnd w:id="23"/>
+      <w:r>
+        <w:t xml:space="preserve">AIOT:N TAUSTA</w:t>
       </w:r>
     </w:p>
     <w:p>
@@ -33,81 +251,45 @@
         <w:pStyle w:val="FirstParagraph"/>
       </w:pPr>
       <w:r>
+        <w:t xml:space="preserve">Tässä luvussa kuvaillaan kasvintuotannon IoT:n taustaa, millaisista osailmiöistä se koostuu ja mitä kasvintuotannon IoT:stä on julkaistu.</w:t>
+      </w:r>
+      <w:r>
+        <w:t xml:space="preserve"> </w:t>
+      </w:r>
+      <w:r>
+        <w:t xml:space="preserve">Ensin tutustutaan osailmiöhin IoT, IIoT, AIoT ja kasvintuotanto, joiden määrittelyä, taustaa, historiaa ja nykytilaa kuvaillaan pintapuolisesti. IoT:iin liittyviä ilmiöitä IIoT sekä AIoT kuvaillaan myös pintapuolisesti ja osoitetaan miten ne liittyvät kasvintuotannon IoT:iin.</w:t>
+      </w:r>
+    </w:p>
+    <w:p>
+      <w:pPr>
+        <w:pStyle w:val="Heading2"/>
+      </w:pPr>
+      <w:bookmarkStart w:id="24" w:name="kasvintuotanon-taustaa"/>
+      <w:bookmarkEnd w:id="24"/>
+      <w:r>
+        <w:t xml:space="preserve">Kasvintuotanon taustaa</w:t>
+      </w:r>
+    </w:p>
+    <w:p>
+      <w:pPr>
+        <w:pStyle w:val="FirstParagraph"/>
+      </w:pPr>
+      <w:r>
         <w:rPr>
           <w:i/>
         </w:rPr>
-        <w:t xml:space="preserve">1 - 2 sivua - Kirjoitetaan kun muut luvut ovat valmiit.</w:t>
-      </w:r>
-    </w:p>
-    <w:p>
-      <w:pPr>
-        <w:pStyle w:val="BodyText"/>
-      </w:pPr>
-      <w:r>
-        <w:t xml:space="preserve">Kuviot:</w:t>
-      </w:r>
-      <w:r>
-        <w:t xml:space="preserve"> </w:t>
-      </w:r>
-      <w:r>
-        <w:t xml:space="preserve">Kuvio 1. Haastattelukohtaisten ja koko haastatteluaineiston yhteenlaskettujen koodien havaintojen määrien kaaviot</w:t>
-      </w:r>
-      <w:r>
-        <w:t xml:space="preserve"> </w:t>
-      </w:r>
-      <w:r>
-        <w:t xml:space="preserve">Kuvio 2. Alikategorioiden koodien määrien kaaviot kategorioittain</w:t>
-      </w:r>
-      <w:r>
-        <w:t xml:space="preserve"> </w:t>
-      </w:r>
-      <w:r>
-        <w:t xml:space="preserve">Kuvio 3: Havaintojen määrien jakautuminen haastatteluissa kategorioittain</w:t>
-      </w:r>
-    </w:p>
-    <w:p>
-      <w:pPr>
-        <w:pStyle w:val="Heading1"/>
-      </w:pPr>
-      <w:bookmarkStart w:id="22" w:name="aiotn-tausta"/>
-      <w:bookmarkEnd w:id="22"/>
-      <w:r>
-        <w:t xml:space="preserve">AIOT:N TAUSTA</w:t>
-      </w:r>
-    </w:p>
-    <w:p>
-      <w:pPr>
-        <w:pStyle w:val="FirstParagraph"/>
-      </w:pPr>
-      <w:r>
-        <w:t xml:space="preserve">Tässä luvussa kuvaillaan kasvintuotannon IoT:n taustaa, millaisista osailmiöistä se koostuu ja mitä kasvintuotannon IoT:stä on julkaistu.</w:t>
-      </w:r>
-      <w:r>
-        <w:t xml:space="preserve"> </w:t>
-      </w:r>
-      <w:r>
-        <w:t xml:space="preserve">Ensin tutustutaan osailmiöhin IoT, IIoT, AIoT ja kasvintuotanto, joiden määrittelyä, taustaa, historiaa ja nykytilaa kuvaillaan pintapuolisesti. IoT:iin liittyviä ilmiöitä IIoT sekä AIoT kuvaillaan myös pintapuolisesti ja osoitetaan miten ne liittyvät kasvintuotannon IoT:iin.</w:t>
-      </w:r>
-    </w:p>
-    <w:p>
-      <w:pPr>
-        <w:pStyle w:val="Heading2"/>
-      </w:pPr>
-      <w:bookmarkStart w:id="23" w:name="kasvintuotanon-taustaa"/>
-      <w:bookmarkEnd w:id="23"/>
-      <w:r>
-        <w:t xml:space="preserve">Kasvintuotanon taustaa</w:t>
-      </w:r>
-    </w:p>
-    <w:p>
-      <w:pPr>
-        <w:pStyle w:val="FirstParagraph"/>
+        <w:t xml:space="preserve">Tähän maatalouden vallankumoukset, nykytilanteeseen johtavat agroteknologian kehityspolut</w:t>
+      </w:r>
+    </w:p>
+    <w:p>
+      <w:pPr>
+        <w:pStyle w:val="BodyText"/>
       </w:pPr>
       <w:r>
         <w:rPr>
           <w:i/>
         </w:rPr>
-        <w:t xml:space="preserve">Tähän maatalouden vallankumoukset, nykytilanteeseen johtavat agroteknologian kehityspolut</w:t>
+        <w:t xml:space="preserve">Taustaa Ag3.0:sta creutzbergAgricultureNewParadigm2015 = NuffieldCanada_Report_Creutzberg_FINAL.pdf</w:t>
       </w:r>
     </w:p>
     <w:p>
@@ -351,8 +533,8 @@
       <w:pPr>
         <w:pStyle w:val="Heading2"/>
       </w:pPr>
-      <w:bookmarkStart w:id="24" w:name="esineiden-internetin-eli-internet-of-thingsin-taustaa"/>
-      <w:bookmarkEnd w:id="24"/>
+      <w:bookmarkStart w:id="25" w:name="esineiden-internetin-eli-internet-of-thingsin-taustaa"/>
+      <w:bookmarkEnd w:id="25"/>
       <w:r>
         <w:t xml:space="preserve">Esineiden internetin eli Internet of Things:in taustaa</w:t>
       </w:r>
@@ -372,8 +554,8 @@
       <w:pPr>
         <w:pStyle w:val="Heading3"/>
       </w:pPr>
-      <w:bookmarkStart w:id="25" w:name="teollisuuden-esineiden-internetin-eli-industrial-internet-of-thingsin-taustaa"/>
-      <w:bookmarkEnd w:id="25"/>
+      <w:bookmarkStart w:id="26" w:name="teollisuuden-esineiden-internetin-eli-industrial-internet-of-thingsin-taustaa"/>
+      <w:bookmarkEnd w:id="26"/>
       <w:r>
         <w:t xml:space="preserve">Teollisuuden esineiden Internetin eli Industrial Internet of Things:in taustaa</w:t>
       </w:r>
@@ -393,8 +575,8 @@
       <w:pPr>
         <w:pStyle w:val="Heading3"/>
       </w:pPr>
-      <w:bookmarkStart w:id="26" w:name="maatalouden-esineiden-internetin-eli-agricultural-internet-of-thingsin-taustaa"/>
-      <w:bookmarkEnd w:id="26"/>
+      <w:bookmarkStart w:id="27" w:name="maatalouden-esineiden-internetin-eli-agricultural-internet-of-thingsin-taustaa"/>
+      <w:bookmarkEnd w:id="27"/>
       <w:r>
         <w:t xml:space="preserve">Maatalouden esineiden Internetin eli Agricultural Internet of Things:in taustaa</w:t>
       </w:r>
@@ -414,8 +596,8 @@
       <w:pPr>
         <w:pStyle w:val="Heading1"/>
       </w:pPr>
-      <w:bookmarkStart w:id="27" w:name="opinnäytetyön-tarkoitus-tavoite-tutkimuskysymykset-ja-tutkimussuunnitelma"/>
-      <w:bookmarkEnd w:id="27"/>
+      <w:bookmarkStart w:id="28" w:name="opinnäytetyön-tarkoitus-tavoite-tutkimuskysymykset-ja-tutkimussuunnitelma"/>
+      <w:bookmarkEnd w:id="28"/>
       <w:r>
         <w:t xml:space="preserve">OPINNÄYTETYÖN TARKOITUS, TAVOITE, TUTKIMUSKYSYMYKSET JA TUTKIMUSSUUNNITELMA</w:t>
       </w:r>
@@ -433,7 +615,7 @@
         <w:pStyle w:val="BodyText"/>
       </w:pPr>
       <w:r>
-        <w:t xml:space="preserve">Opinnäytetyön aihepiirinä on kasvituotannon esineiden internetiin (Agriculture Internet of Things, AIoT) liittyvät tutkimukset, julkaisut ja teknologiasovellukset. Opinnäytetyössä haastatellaan asiaan perehtyneitä tutkijoita ja yritysten edustajia.</w:t>
+        <w:t xml:space="preserve">Opinnäytetyön aihepiirinä on kasvintuotannon esineiden internetiin (Agriculture Internet of Things, AIoT) liittyvät tutkimukset, julkaisut ja teknologiasovellukset. Opinnäytetyössä haastatellaan asiaan perehtyneitä tutkijoita ja yritysten edustajia.</w:t>
       </w:r>
     </w:p>
     <w:p>
@@ -489,15 +671,15 @@
         <w:pStyle w:val="BodyText"/>
       </w:pPr>
       <w:r>
-        <w:t xml:space="preserve">Opinnäytetyön laajuuden rajallisuuden vuoksi aihealueeksi on rajattu kasvituotannon IoT-ratkaisut, minkä kirjoittaja arvioi olevan yleisen ruoantuotannon kannalta vaikuttavin ruoantuotannon osa. Samasta syystä tässä opinnäytetyössä ei käsitellä yksittäisiä teknologiaratkaisuita kuten verkkoprotokollia, sensoritekniikkaa tai algoritmejä, vaan keskitytään kuvailemaan kasvintuotannon IoT-ratkaisuita yleistasolla.</w:t>
+        <w:t xml:space="preserve">Opinnäytetyön laajuuden rajallisuuden vuoksi aihealueeksi on rajattu kasvintuotannon IoT-ratkaisut, minkä kirjoittaja arvioi olevan yleisen ruoantuotannon kannalta vaikuttavin ruoantuotannon osa. Samasta syystä tässä opinnäytetyössä ei käsitellä yksittäisiä teknologiaratkaisuita kuten verkkoprotokollia, sensoritekniikkaa tai algoritmejä, vaan keskitytään kuvailemaan kasvintuotannon IoT-ratkaisuita yleistasolla.</w:t>
       </w:r>
     </w:p>
     <w:p>
       <w:pPr>
         <w:pStyle w:val="Heading2"/>
       </w:pPr>
-      <w:bookmarkStart w:id="28" w:name="tutkimuksen-tarkoitus"/>
-      <w:bookmarkEnd w:id="28"/>
+      <w:bookmarkStart w:id="29" w:name="tutkimuksen-tarkoitus"/>
+      <w:bookmarkEnd w:id="29"/>
       <w:r>
         <w:t xml:space="preserve">Tutkimuksen tarkoitus</w:t>
       </w:r>
@@ -507,7 +689,7 @@
         <w:pStyle w:val="FirstParagraph"/>
       </w:pPr>
       <w:r>
-        <w:t xml:space="preserve">Opinnäytetyön tarkoituksena on tuottaa kartoittava katsaus</w:t>
+        <w:t xml:space="preserve">Opinnäytetyön tarkoituksena on tuottaa ajankohtainen kartoittava katsaus</w:t>
       </w:r>
       <w:r>
         <w:t xml:space="preserve"> </w:t>
@@ -535,8 +717,8 @@
       <w:pPr>
         <w:pStyle w:val="Heading2"/>
       </w:pPr>
-      <w:bookmarkStart w:id="29" w:name="tutkimuksen-tavoitteet"/>
-      <w:bookmarkEnd w:id="29"/>
+      <w:bookmarkStart w:id="30" w:name="tutkimuksen-tavoitteet"/>
+      <w:bookmarkEnd w:id="30"/>
       <w:r>
         <w:t xml:space="preserve">Tutkimuksen tavoitteet</w:t>
       </w:r>
@@ -553,8 +735,8 @@
       <w:pPr>
         <w:pStyle w:val="Heading2"/>
       </w:pPr>
-      <w:bookmarkStart w:id="30" w:name="tutkimuskysymykset"/>
-      <w:bookmarkEnd w:id="30"/>
+      <w:bookmarkStart w:id="31" w:name="tutkimuskysymykset"/>
+      <w:bookmarkEnd w:id="31"/>
       <w:r>
         <w:t xml:space="preserve">Tutkimuskysymykset</w:t>
       </w:r>
@@ -655,8 +837,8 @@
       <w:pPr>
         <w:pStyle w:val="Heading2"/>
       </w:pPr>
-      <w:bookmarkStart w:id="31" w:name="tutkimusstrategianmenetelmän-valinta"/>
-      <w:bookmarkEnd w:id="31"/>
+      <w:bookmarkStart w:id="32" w:name="tutkimusstrategianmenetelmän-valinta"/>
+      <w:bookmarkEnd w:id="32"/>
       <w:r>
         <w:t xml:space="preserve">Tutkimusstrategian/menetelmän valinta</w:t>
       </w:r>
@@ -800,8 +982,8 @@
       <w:pPr>
         <w:pStyle w:val="Heading2"/>
       </w:pPr>
-      <w:bookmarkStart w:id="32" w:name="kirjallisuuskatsaus"/>
-      <w:bookmarkEnd w:id="32"/>
+      <w:bookmarkStart w:id="33" w:name="kirjallisuuskatsaus"/>
+      <w:bookmarkEnd w:id="33"/>
       <w:r>
         <w:t xml:space="preserve">Kirjallisuuskatsaus</w:t>
       </w:r>
@@ -945,8 +1127,8 @@
       <w:pPr>
         <w:pStyle w:val="Heading2"/>
       </w:pPr>
-      <w:bookmarkStart w:id="33" w:name="kuvaileva-kirjallisuuskatsaus"/>
-      <w:bookmarkEnd w:id="33"/>
+      <w:bookmarkStart w:id="34" w:name="kuvaileva-kirjallisuuskatsaus"/>
+      <w:bookmarkEnd w:id="34"/>
       <w:r>
         <w:t xml:space="preserve">Kuvaileva kirjallisuuskatsaus</w:t>
       </w:r>
@@ -975,8 +1157,8 @@
       <w:pPr>
         <w:pStyle w:val="Heading3"/>
       </w:pPr>
-      <w:bookmarkStart w:id="34" w:name="narratiivinen-kuvaileva-kirjallisuuskatsaus"/>
-      <w:bookmarkEnd w:id="34"/>
+      <w:bookmarkStart w:id="35" w:name="narratiivinen-kuvaileva-kirjallisuuskatsaus"/>
+      <w:bookmarkEnd w:id="35"/>
       <w:r>
         <w:t xml:space="preserve">Narratiivinen kuvaileva kirjallisuuskatsaus</w:t>
       </w:r>
@@ -1069,8 +1251,8 @@
       <w:pPr>
         <w:pStyle w:val="Heading2"/>
       </w:pPr>
-      <w:bookmarkStart w:id="35" w:name="teemahaastattelu"/>
-      <w:bookmarkEnd w:id="35"/>
+      <w:bookmarkStart w:id="36" w:name="teemahaastattelu"/>
+      <w:bookmarkEnd w:id="36"/>
       <w:r>
         <w:t xml:space="preserve">Teemahaastattelu</w:t>
       </w:r>
@@ -1142,8 +1324,8 @@
       <w:pPr>
         <w:pStyle w:val="Heading2"/>
       </w:pPr>
-      <w:bookmarkStart w:id="36" w:name="sisällönanalyysi"/>
-      <w:bookmarkEnd w:id="36"/>
+      <w:bookmarkStart w:id="37" w:name="sisällönanalyysi"/>
+      <w:bookmarkEnd w:id="37"/>
       <w:r>
         <w:t xml:space="preserve">Sisällönanalyysi</w:t>
       </w:r>
@@ -1322,8 +1504,8 @@
       <w:pPr>
         <w:pStyle w:val="Heading1"/>
       </w:pPr>
-      <w:bookmarkStart w:id="37" w:name="aineisto-ja-tutkimusmenetelmät"/>
-      <w:bookmarkEnd w:id="37"/>
+      <w:bookmarkStart w:id="38" w:name="aineisto-ja-tutkimusmenetelmät"/>
+      <w:bookmarkEnd w:id="38"/>
       <w:r>
         <w:t xml:space="preserve">AINEISTO JA TUTKIMUSMENETELMÄT</w:t>
       </w:r>
@@ -1340,8 +1522,8 @@
       <w:pPr>
         <w:pStyle w:val="Heading2"/>
       </w:pPr>
-      <w:bookmarkStart w:id="38" w:name="kirjallisuuskatsauksen-alustava-vaihe"/>
-      <w:bookmarkEnd w:id="38"/>
+      <w:bookmarkStart w:id="39" w:name="kirjallisuuskatsauksen-alustava-vaihe"/>
+      <w:bookmarkEnd w:id="39"/>
       <w:r>
         <w:t xml:space="preserve">Kirjallisuuskatsauksen alustava vaihe</w:t>
       </w:r>
@@ -1366,8 +1548,8 @@
       <w:pPr>
         <w:pStyle w:val="Heading3"/>
       </w:pPr>
-      <w:bookmarkStart w:id="39" w:name="kuvailevan-kirjallisuuskatsausksen-toteutus"/>
-      <w:bookmarkEnd w:id="39"/>
+      <w:bookmarkStart w:id="40" w:name="kuvailevan-kirjallisuuskatsausksen-toteutus"/>
+      <w:bookmarkEnd w:id="40"/>
       <w:r>
         <w:t xml:space="preserve">Kuvailevan kirjallisuuskatsausksen toteutus</w:t>
       </w:r>
@@ -1392,8 +1574,8 @@
       <w:pPr>
         <w:pStyle w:val="Heading4"/>
       </w:pPr>
-      <w:bookmarkStart w:id="40" w:name="kirjallisuuskatsauksen-aineistojen-haku"/>
-      <w:bookmarkEnd w:id="40"/>
+      <w:bookmarkStart w:id="41" w:name="kirjallisuuskatsauksen-aineistojen-haku"/>
+      <w:bookmarkEnd w:id="41"/>
       <w:r>
         <w:t xml:space="preserve">Kirjallisuuskatsauksen aineistojen haku</w:t>
       </w:r>
@@ -1634,8 +1816,8 @@
       <w:pPr>
         <w:pStyle w:val="Heading5"/>
       </w:pPr>
-      <w:bookmarkStart w:id="41" w:name="asiasanojen-valintaperusteet"/>
-      <w:bookmarkEnd w:id="41"/>
+      <w:bookmarkStart w:id="42" w:name="asiasanojen-valintaperusteet"/>
+      <w:bookmarkEnd w:id="42"/>
       <w:r>
         <w:t xml:space="preserve">Asiasanojen valintaperusteet</w:t>
       </w:r>
@@ -2379,8 +2561,8 @@
       <w:pPr>
         <w:pStyle w:val="Heading2"/>
       </w:pPr>
-      <w:bookmarkStart w:id="42" w:name="teemahaastattelujen-alustava-vaihe"/>
-      <w:bookmarkEnd w:id="42"/>
+      <w:bookmarkStart w:id="43" w:name="teemahaastattelujen-alustava-vaihe"/>
+      <w:bookmarkEnd w:id="43"/>
       <w:r>
         <w:t xml:space="preserve">Teemahaastattelujen alustava vaihe</w:t>
       </w:r>
@@ -2481,8 +2663,8 @@
       <w:pPr>
         <w:pStyle w:val="Heading3"/>
       </w:pPr>
-      <w:bookmarkStart w:id="43" w:name="haastateltavien-valinta"/>
-      <w:bookmarkEnd w:id="43"/>
+      <w:bookmarkStart w:id="44" w:name="haastateltavien-valinta"/>
+      <w:bookmarkEnd w:id="44"/>
       <w:r>
         <w:t xml:space="preserve">Haastateltavien valinta</w:t>
       </w:r>
@@ -2543,8 +2725,8 @@
       <w:pPr>
         <w:pStyle w:val="Heading3"/>
       </w:pPr>
-      <w:bookmarkStart w:id="44" w:name="teemahaastatteluiden-toteutus"/>
-      <w:bookmarkEnd w:id="44"/>
+      <w:bookmarkStart w:id="45" w:name="teemahaastatteluiden-toteutus"/>
+      <w:bookmarkEnd w:id="45"/>
       <w:r>
         <w:t xml:space="preserve">Teemahaastatteluiden toteutus</w:t>
       </w:r>
@@ -2569,8 +2751,8 @@
       <w:pPr>
         <w:pStyle w:val="Heading3"/>
       </w:pPr>
-      <w:bookmarkStart w:id="45" w:name="haastatteluaineiston-analyysimenetelmä"/>
-      <w:bookmarkEnd w:id="45"/>
+      <w:bookmarkStart w:id="46" w:name="haastatteluaineiston-analyysimenetelmä"/>
+      <w:bookmarkEnd w:id="46"/>
       <w:r>
         <w:t xml:space="preserve">Haastatteluaineiston analyysimenetelmä</w:t>
       </w:r>
@@ -2587,8 +2769,8 @@
       <w:pPr>
         <w:pStyle w:val="Heading4"/>
       </w:pPr>
-      <w:bookmarkStart w:id="46" w:name="sisällönanalyysi-1"/>
-      <w:bookmarkEnd w:id="46"/>
+      <w:bookmarkStart w:id="47" w:name="sisällönanalyysi-1"/>
+      <w:bookmarkEnd w:id="47"/>
       <w:r>
         <w:t xml:space="preserve">Sisällönanalyysi</w:t>
       </w:r>
@@ -2638,8 +2820,8 @@
       <w:pPr>
         <w:pStyle w:val="Heading5"/>
       </w:pPr>
-      <w:bookmarkStart w:id="47" w:name="sisällönanalyysin-kulku"/>
-      <w:bookmarkEnd w:id="47"/>
+      <w:bookmarkStart w:id="48" w:name="sisällönanalyysin-kulku"/>
+      <w:bookmarkEnd w:id="48"/>
       <w:r>
         <w:t xml:space="preserve">Sisällönanalyysin kulku</w:t>
       </w:r>
@@ -2679,8 +2861,8 @@
       <w:pPr>
         <w:pStyle w:val="Heading5"/>
       </w:pPr>
-      <w:bookmarkStart w:id="48" w:name="haastatteluaineiston-koodaus-ja-koodien-kategorisointi"/>
-      <w:bookmarkEnd w:id="48"/>
+      <w:bookmarkStart w:id="49" w:name="haastatteluaineiston-koodaus-ja-koodien-kategorisointi"/>
+      <w:bookmarkEnd w:id="49"/>
       <w:r>
         <w:t xml:space="preserve">Haastatteluaineiston koodaus ja koodien kategorisointi</w:t>
       </w:r>
@@ -2705,8 +2887,8 @@
       <w:pPr>
         <w:pStyle w:val="Heading5"/>
       </w:pPr>
-      <w:bookmarkStart w:id="49" w:name="haastatteluaineiston-koodien-taulukointi"/>
-      <w:bookmarkEnd w:id="49"/>
+      <w:bookmarkStart w:id="50" w:name="haastatteluaineiston-koodien-taulukointi"/>
+      <w:bookmarkEnd w:id="50"/>
       <w:r>
         <w:t xml:space="preserve">Haastatteluaineiston koodien taulukointi</w:t>
       </w:r>
@@ -2817,8 +2999,8 @@
       <w:pPr>
         <w:pStyle w:val="Heading5"/>
       </w:pPr>
-      <w:bookmarkStart w:id="50" w:name="haastatteluaineiston-analysointi-taulukoitujen-tietojen-avulla"/>
-      <w:bookmarkEnd w:id="50"/>
+      <w:bookmarkStart w:id="51" w:name="haastatteluaineiston-analysointi-taulukoitujen-tietojen-avulla"/>
+      <w:bookmarkEnd w:id="51"/>
       <w:r>
         <w:t xml:space="preserve">Haastatteluaineiston analysointi taulukoitujen tietojen avulla</w:t>
       </w:r>
@@ -2883,8 +3065,8 @@
       <w:pPr>
         <w:pStyle w:val="Heading5"/>
       </w:pPr>
-      <w:bookmarkStart w:id="51" w:name="haastatteluaineistosta-johtopäätösten-vetäminen-analyysin-perusteella"/>
-      <w:bookmarkEnd w:id="51"/>
+      <w:bookmarkStart w:id="52" w:name="haastatteluaineistosta-johtopäätösten-vetäminen-analyysin-perusteella"/>
+      <w:bookmarkEnd w:id="52"/>
       <w:r>
         <w:t xml:space="preserve">Haastatteluaineistosta johtopäätösten vetäminen analyysin perusteella</w:t>
       </w:r>
@@ -2917,8 +3099,8 @@
       <w:pPr>
         <w:pStyle w:val="Heading1"/>
       </w:pPr>
-      <w:bookmarkStart w:id="52" w:name="tutkimustulokset"/>
-      <w:bookmarkEnd w:id="52"/>
+      <w:bookmarkStart w:id="53" w:name="tutkimustulokset"/>
+      <w:bookmarkEnd w:id="53"/>
       <w:r>
         <w:t xml:space="preserve">TUTKIMUSTULOKSET</w:t>
       </w:r>
@@ -2935,8 +3117,8 @@
       <w:pPr>
         <w:pStyle w:val="Heading2"/>
       </w:pPr>
-      <w:bookmarkStart w:id="53" w:name="kirjallisuuskatsauksen-tulokset"/>
-      <w:bookmarkEnd w:id="53"/>
+      <w:bookmarkStart w:id="54" w:name="kirjallisuuskatsauksen-tulokset"/>
+      <w:bookmarkEnd w:id="54"/>
       <w:r>
         <w:t xml:space="preserve">Kirjallisuuskatsauksen tulokset</w:t>
       </w:r>
@@ -2953,8 +3135,8 @@
       <w:pPr>
         <w:pStyle w:val="Heading3"/>
       </w:pPr>
-      <w:bookmarkStart w:id="54" w:name="yleinen-kuvailu"/>
-      <w:bookmarkEnd w:id="54"/>
+      <w:bookmarkStart w:id="55" w:name="yleinen-kuvailu"/>
+      <w:bookmarkEnd w:id="55"/>
       <w:r>
         <w:t xml:space="preserve">Yleinen kuvailu</w:t>
       </w:r>
@@ -3458,8 +3640,8 @@
       <w:pPr>
         <w:pStyle w:val="Heading3"/>
       </w:pPr>
-      <w:bookmarkStart w:id="55" w:name="aiotn-teknologiat"/>
-      <w:bookmarkEnd w:id="55"/>
+      <w:bookmarkStart w:id="56" w:name="aiotn-teknologiat"/>
+      <w:bookmarkEnd w:id="56"/>
       <w:r>
         <w:t xml:space="preserve">AIoT:n teknologiat</w:t>
       </w:r>
@@ -3735,8 +3917,8 @@
       <w:pPr>
         <w:pStyle w:val="Heading3"/>
       </w:pPr>
-      <w:bookmarkStart w:id="56" w:name="aiotn-sovellusalueet"/>
-      <w:bookmarkEnd w:id="56"/>
+      <w:bookmarkStart w:id="57" w:name="aiotn-sovellusalueet"/>
+      <w:bookmarkEnd w:id="57"/>
       <w:r>
         <w:t xml:space="preserve">AIoT:n sovellusalueet</w:t>
       </w:r>
@@ -4125,8 +4307,8 @@
       <w:pPr>
         <w:pStyle w:val="Heading4"/>
       </w:pPr>
-      <w:bookmarkStart w:id="57" w:name="valvonta"/>
-      <w:bookmarkEnd w:id="57"/>
+      <w:bookmarkStart w:id="58" w:name="valvonta"/>
+      <w:bookmarkEnd w:id="58"/>
       <w:r>
         <w:t xml:space="preserve">Valvonta</w:t>
       </w:r>
@@ -4323,8 +4505,8 @@
       <w:pPr>
         <w:pStyle w:val="Heading4"/>
       </w:pPr>
-      <w:bookmarkStart w:id="58" w:name="kontrollointi"/>
-      <w:bookmarkEnd w:id="58"/>
+      <w:bookmarkStart w:id="59" w:name="kontrollointi"/>
+      <w:bookmarkEnd w:id="59"/>
       <w:r>
         <w:t xml:space="preserve">Kontrollointi</w:t>
       </w:r>
@@ -4470,8 +4652,8 @@
       <w:pPr>
         <w:pStyle w:val="Heading4"/>
       </w:pPr>
-      <w:bookmarkStart w:id="59" w:name="logistiikka"/>
-      <w:bookmarkEnd w:id="59"/>
+      <w:bookmarkStart w:id="60" w:name="logistiikka"/>
+      <w:bookmarkEnd w:id="60"/>
       <w:r>
         <w:t xml:space="preserve">Logistiikka</w:t>
       </w:r>
@@ -4619,8 +4801,8 @@
       <w:pPr>
         <w:pStyle w:val="Heading4"/>
       </w:pPr>
-      <w:bookmarkStart w:id="60" w:name="ennustus"/>
-      <w:bookmarkEnd w:id="60"/>
+      <w:bookmarkStart w:id="61" w:name="ennustus"/>
+      <w:bookmarkEnd w:id="61"/>
       <w:r>
         <w:t xml:space="preserve">Ennustus</w:t>
       </w:r>
@@ -4745,8 +4927,8 @@
       <w:pPr>
         <w:pStyle w:val="Heading3"/>
       </w:pPr>
-      <w:bookmarkStart w:id="61" w:name="aiotn-avoimet-haasteet"/>
-      <w:bookmarkEnd w:id="61"/>
+      <w:bookmarkStart w:id="62" w:name="aiotn-avoimet-haasteet"/>
+      <w:bookmarkEnd w:id="62"/>
       <w:r>
         <w:t xml:space="preserve">AIoT:n avoimet haasteet</w:t>
       </w:r>
@@ -4797,8 +4979,8 @@
       <w:pPr>
         <w:pStyle w:val="Heading4"/>
       </w:pPr>
-      <w:bookmarkStart w:id="62" w:name="standardisaation-haasteet"/>
-      <w:bookmarkEnd w:id="62"/>
+      <w:bookmarkStart w:id="63" w:name="standardisaation-haasteet"/>
+      <w:bookmarkEnd w:id="63"/>
       <w:r>
         <w:t xml:space="preserve">Standardisaation haasteet</w:t>
       </w:r>
@@ -4905,8 +5087,8 @@
       <w:pPr>
         <w:pStyle w:val="Heading4"/>
       </w:pPr>
-      <w:bookmarkStart w:id="63" w:name="tieto--ja-kyberturvallisuuden-haasteet"/>
-      <w:bookmarkEnd w:id="63"/>
+      <w:bookmarkStart w:id="64" w:name="tieto--ja-kyberturvallisuuden-haasteet"/>
+      <w:bookmarkEnd w:id="64"/>
       <w:r>
         <w:t xml:space="preserve">Tieto- ja kyberturvallisuuden haasteet</w:t>
       </w:r>
@@ -5117,8 +5299,8 @@
       <w:pPr>
         <w:pStyle w:val="Heading4"/>
       </w:pPr>
-      <w:bookmarkStart w:id="64" w:name="laitteiden-energiatehokkuuden-haasteet"/>
-      <w:bookmarkEnd w:id="64"/>
+      <w:bookmarkStart w:id="65" w:name="laitteiden-energiatehokkuuden-haasteet"/>
+      <w:bookmarkEnd w:id="65"/>
       <w:r>
         <w:t xml:space="preserve">Laitteiden energiatehokkuuden haasteet</w:t>
       </w:r>
@@ -5237,8 +5419,8 @@
       <w:pPr>
         <w:pStyle w:val="Heading4"/>
       </w:pPr>
-      <w:bookmarkStart w:id="65" w:name="laitteiden-kestävyyden-haasteet"/>
-      <w:bookmarkEnd w:id="65"/>
+      <w:bookmarkStart w:id="66" w:name="laitteiden-kestävyyden-haasteet"/>
+      <w:bookmarkEnd w:id="66"/>
       <w:r>
         <w:t xml:space="preserve">Laitteiden kestävyyden haasteet</w:t>
       </w:r>
@@ -5288,8 +5470,8 @@
       <w:pPr>
         <w:pStyle w:val="Heading4"/>
       </w:pPr>
-      <w:bookmarkStart w:id="66" w:name="langattoman-tietoliikenteen-haasteet"/>
-      <w:bookmarkEnd w:id="66"/>
+      <w:bookmarkStart w:id="67" w:name="langattoman-tietoliikenteen-haasteet"/>
+      <w:bookmarkEnd w:id="67"/>
       <w:r>
         <w:t xml:space="preserve">Langattoman tietoliikenteen haasteet</w:t>
       </w:r>
@@ -5365,8 +5547,8 @@
       <w:pPr>
         <w:pStyle w:val="Heading4"/>
       </w:pPr>
-      <w:bookmarkStart w:id="67" w:name="analytiikkaratkaisuiden-ja-tietopalveluiden-haasteet"/>
-      <w:bookmarkEnd w:id="67"/>
+      <w:bookmarkStart w:id="68" w:name="analytiikkaratkaisuiden-ja-tietopalveluiden-haasteet"/>
+      <w:bookmarkEnd w:id="68"/>
       <w:r>
         <w:t xml:space="preserve">Analytiikkaratkaisuiden ja tietopalveluiden haasteet</w:t>
       </w:r>
@@ -5427,8 +5609,8 @@
       <w:pPr>
         <w:pStyle w:val="Heading4"/>
       </w:pPr>
-      <w:bookmarkStart w:id="68" w:name="aiot-ekosysteemin-laajentamisen-haasteet"/>
-      <w:bookmarkEnd w:id="68"/>
+      <w:bookmarkStart w:id="69" w:name="aiot-ekosysteemin-laajentamisen-haasteet"/>
+      <w:bookmarkEnd w:id="69"/>
       <w:r>
         <w:t xml:space="preserve">AIoT-ekosysteemin laajentamisen haasteet</w:t>
       </w:r>
@@ -5471,8 +5653,8 @@
       <w:pPr>
         <w:pStyle w:val="Heading4"/>
       </w:pPr>
-      <w:bookmarkStart w:id="69" w:name="muut-tekniset-haasteet"/>
-      <w:bookmarkEnd w:id="69"/>
+      <w:bookmarkStart w:id="70" w:name="muut-tekniset-haasteet"/>
+      <w:bookmarkEnd w:id="70"/>
       <w:r>
         <w:t xml:space="preserve">Muut tekniset haasteet</w:t>
       </w:r>
@@ -5745,8 +5927,8 @@
       <w:pPr>
         <w:pStyle w:val="Heading4"/>
       </w:pPr>
-      <w:bookmarkStart w:id="70" w:name="muut-haasteet"/>
-      <w:bookmarkEnd w:id="70"/>
+      <w:bookmarkStart w:id="71" w:name="muut-haasteet"/>
+      <w:bookmarkEnd w:id="71"/>
       <w:r>
         <w:t xml:space="preserve">Muut haasteet</w:t>
       </w:r>
@@ -5850,8 +6032,8 @@
       <w:pPr>
         <w:pStyle w:val="Heading3"/>
       </w:pPr>
-      <w:bookmarkStart w:id="71" w:name="esitetyt-aiot-arkkitehtuurit"/>
-      <w:bookmarkEnd w:id="71"/>
+      <w:bookmarkStart w:id="72" w:name="esitetyt-aiot-arkkitehtuurit"/>
+      <w:bookmarkEnd w:id="72"/>
       <w:r>
         <w:t xml:space="preserve">Esitetyt AIoT-arkkitehtuurit</w:t>
       </w:r>
@@ -6024,6 +6206,14 @@
         <w:pStyle w:val="BodyText"/>
       </w:pPr>
       <w:r>
+        <w:t xml:space="preserve">(Kuva 1. Esitetty AIoT-arkkitehtuuri Talavera et al. 2017 [2017] mukaan)</w:t>
+      </w:r>
+    </w:p>
+    <w:p>
+      <w:pPr>
+        <w:pStyle w:val="BodyText"/>
+      </w:pPr>
+      <w:r>
         <w:t xml:space="preserve">Poikkeuksena edellisiin</w:t>
       </w:r>
       <w:r>
@@ -6052,8 +6242,8 @@
       <w:pPr>
         <w:pStyle w:val="Heading2"/>
       </w:pPr>
-      <w:bookmarkStart w:id="72" w:name="haastattelujen-tulokset"/>
-      <w:bookmarkEnd w:id="72"/>
+      <w:bookmarkStart w:id="73" w:name="haastattelujen-tulokset"/>
+      <w:bookmarkEnd w:id="73"/>
       <w:r>
         <w:t xml:space="preserve">Haastattelujen tulokset</w:t>
       </w:r>
@@ -6062,8 +6252,8 @@
       <w:pPr>
         <w:pStyle w:val="Heading3"/>
       </w:pPr>
-      <w:bookmarkStart w:id="73" w:name="haastattelujen-tuloksien-kuvaus-teemojen-mukaan-ryhmiteltyinä"/>
-      <w:bookmarkEnd w:id="73"/>
+      <w:bookmarkStart w:id="74" w:name="haastattelujen-tuloksien-kuvaus-teemojen-mukaan-ryhmiteltyinä"/>
+      <w:bookmarkEnd w:id="74"/>
       <w:r>
         <w:t xml:space="preserve">Haastattelujen tuloksien kuvaus teemojen mukaan ryhmiteltyinä</w:t>
       </w:r>
@@ -6080,8 +6270,8 @@
       <w:pPr>
         <w:pStyle w:val="Heading4"/>
       </w:pPr>
-      <w:bookmarkStart w:id="74" w:name="tietojenkäsittely"/>
-      <w:bookmarkEnd w:id="74"/>
+      <w:bookmarkStart w:id="75" w:name="tietojenkäsittely"/>
+      <w:bookmarkEnd w:id="75"/>
       <w:r>
         <w:t xml:space="preserve">Tietojenkäsittely</w:t>
       </w:r>
@@ -6338,8 +6528,8 @@
       <w:pPr>
         <w:pStyle w:val="Heading4"/>
       </w:pPr>
-      <w:bookmarkStart w:id="75" w:name="tietojärjestelmät-tietoliikenne-ja-alustaratkaisut"/>
-      <w:bookmarkEnd w:id="75"/>
+      <w:bookmarkStart w:id="76" w:name="tietojärjestelmät-tietoliikenne-ja-alustaratkaisut"/>
+      <w:bookmarkEnd w:id="76"/>
       <w:r>
         <w:t xml:space="preserve">Tietojärjestelmät, tietoliikenne ja alustaratkaisut</w:t>
       </w:r>
@@ -6677,8 +6867,8 @@
       <w:pPr>
         <w:pStyle w:val="Heading4"/>
       </w:pPr>
-      <w:bookmarkStart w:id="76" w:name="teknologioiden-omaksunta"/>
-      <w:bookmarkEnd w:id="76"/>
+      <w:bookmarkStart w:id="77" w:name="teknologioiden-omaksunta"/>
+      <w:bookmarkEnd w:id="77"/>
       <w:r>
         <w:t xml:space="preserve">Teknologioiden omaksunta</w:t>
       </w:r>
@@ -6769,8 +6959,8 @@
       <w:pPr>
         <w:pStyle w:val="Heading4"/>
       </w:pPr>
-      <w:bookmarkStart w:id="77" w:name="toimintaympäristön-muutos-maatalous-toimintaympäristönä-ja-maataloustuotannon-data"/>
-      <w:bookmarkEnd w:id="77"/>
+      <w:bookmarkStart w:id="78" w:name="toimintaympäristön-muutos-maatalous-toimintaympäristönä-ja-maataloustuotannon-data"/>
+      <w:bookmarkEnd w:id="78"/>
       <w:r>
         <w:t xml:space="preserve">Toimintaympäristön muutos, maatalous toimintaympäristönä ja maataloustuotannon data</w:t>
       </w:r>
@@ -7201,8 +7391,8 @@
       <w:pPr>
         <w:pStyle w:val="Heading4"/>
       </w:pPr>
-      <w:bookmarkStart w:id="78" w:name="teknologiat-teknologioiden-sovellukset-ja-standardit"/>
-      <w:bookmarkEnd w:id="78"/>
+      <w:bookmarkStart w:id="79" w:name="teknologiat-teknologioiden-sovellukset-ja-standardit"/>
+      <w:bookmarkEnd w:id="79"/>
       <w:r>
         <w:t xml:space="preserve">Teknologiat, teknologioiden sovellukset ja standardit</w:t>
       </w:r>
@@ -7635,8 +7825,8 @@
       <w:pPr>
         <w:pStyle w:val="Heading4"/>
       </w:pPr>
-      <w:bookmarkStart w:id="79" w:name="maataloustuotannon-laitteet-ja-maataloustuotannon-tehostaminen"/>
-      <w:bookmarkEnd w:id="79"/>
+      <w:bookmarkStart w:id="80" w:name="maataloustuotannon-laitteet-ja-maataloustuotannon-tehostaminen"/>
+      <w:bookmarkEnd w:id="80"/>
       <w:r>
         <w:t xml:space="preserve">Maataloustuotannon laitteet ja maataloustuotannon tehostaminen</w:t>
       </w:r>
@@ -7884,8 +8074,8 @@
       <w:pPr>
         <w:pStyle w:val="Heading4"/>
       </w:pPr>
-      <w:bookmarkStart w:id="80" w:name="tuotteet-ja-teknologiaratkaisut"/>
-      <w:bookmarkEnd w:id="80"/>
+      <w:bookmarkStart w:id="81" w:name="tuotteet-ja-teknologiaratkaisut"/>
+      <w:bookmarkEnd w:id="81"/>
       <w:r>
         <w:t xml:space="preserve">Tuotteet ja teknologiaratkaisut</w:t>
       </w:r>
@@ -8038,8 +8228,8 @@
       <w:pPr>
         <w:pStyle w:val="Heading4"/>
       </w:pPr>
-      <w:bookmarkStart w:id="81" w:name="sisällönanalyysiin-taulukoinnin-havainnot"/>
-      <w:bookmarkEnd w:id="81"/>
+      <w:bookmarkStart w:id="82" w:name="sisällönanalyysiin-taulukoinnin-havainnot"/>
+      <w:bookmarkEnd w:id="82"/>
       <w:r>
         <w:t xml:space="preserve">Sisällönanalyysiin taulukoinnin havainnot</w:t>
       </w:r>
@@ -8271,8 +8461,8 @@
       <w:pPr>
         <w:pStyle w:val="Heading3"/>
       </w:pPr>
-      <w:bookmarkStart w:id="82" w:name="haastatteluaineiston-kuvaus"/>
-      <w:bookmarkEnd w:id="82"/>
+      <w:bookmarkStart w:id="83" w:name="haastatteluaineiston-kuvaus"/>
+      <w:bookmarkEnd w:id="83"/>
       <w:r>
         <w:t xml:space="preserve">Haastatteluaineiston kuvaus</w:t>
       </w:r>
@@ -8289,8 +8479,8 @@
       <w:pPr>
         <w:pStyle w:val="Heading4"/>
       </w:pPr>
-      <w:bookmarkStart w:id="83" w:name="aiotn-tilanne-yleensä"/>
-      <w:bookmarkEnd w:id="83"/>
+      <w:bookmarkStart w:id="84" w:name="aiotn-tilanne-yleensä"/>
+      <w:bookmarkEnd w:id="84"/>
       <w:r>
         <w:t xml:space="preserve">AIoT:n tilanne yleensä</w:t>
       </w:r>
@@ -8300,7 +8490,7 @@
         <w:pStyle w:val="FirstParagraph"/>
       </w:pPr>
       <w:r>
-        <w:t xml:space="preserve">Haastatteluissa A.A. kuvaili maatalouden yleistä tilannetta AIoT:n näkökulmasta hyvin hajanaiseksi ja pirstaleiseksi. Samaan tapaan C.C.n mielestä yleistilanne on hyvin sekava ja B.B. kuvaili peltokasvituotannon tavoitetilan olevan useiden teknisten rajoitteiden takana. D.D.n mukaan tällä hetkellä on jo saatavilla useita AIoT-teknologiaratkaisuita, mutta näiden järjestelmien välinen vapaa ja avoin yhteistyö ja dataintegraatio on vielä vaikeaa. E.E. puolestaan näkee, että AIoT:n teknologiaratkaisuissa ja maatalouden digitalisaatiossa ollaan murroksen partaalla.</w:t>
+        <w:t xml:space="preserve">Haastatteluissa A.A. kuvaili maatalouden yleistä tilannetta AIoT:n näkökulmasta hyvin hajanaiseksi ja pirstaleiseksi. Samaan tapaan C.C.n mielestä yleistilanne on hyvin sekava ja B.B. kuvaili peltokasvintuotannon tavoitetilan olevan useiden teknisten rajoitteiden takana. D.D.n mukaan tällä hetkellä on jo saatavilla useita AIoT-teknologiaratkaisuita, mutta näiden järjestelmien välinen vapaa ja avoin yhteistyö ja dataintegraatio on vielä vaikeaa. E.E. puolestaan näkee, että AIoT:n teknologiaratkaisuissa ja maatalouden digitalisaatiossa ollaan murroksen partaalla.</w:t>
       </w:r>
       <w:r>
         <w:t xml:space="preserve"> </w:t>
@@ -8524,8 +8714,8 @@
       <w:pPr>
         <w:pStyle w:val="Heading4"/>
       </w:pPr>
-      <w:bookmarkStart w:id="84" w:name="digitalisaatioharppauksen-alku"/>
-      <w:bookmarkEnd w:id="84"/>
+      <w:bookmarkStart w:id="85" w:name="digitalisaatioharppauksen-alku"/>
+      <w:bookmarkEnd w:id="85"/>
       <w:r>
         <w:t xml:space="preserve">Digitalisaatioharppauksen alku</w:t>
       </w:r>
@@ -8659,8 +8849,8 @@
       <w:pPr>
         <w:pStyle w:val="Heading4"/>
       </w:pPr>
-      <w:bookmarkStart w:id="85" w:name="aiot-teknologioiden-omaksumisen-tilanne-suomessa"/>
-      <w:bookmarkEnd w:id="85"/>
+      <w:bookmarkStart w:id="86" w:name="aiot-teknologioiden-omaksumisen-tilanne-suomessa"/>
+      <w:bookmarkEnd w:id="86"/>
       <w:r>
         <w:t xml:space="preserve">AIoT-teknologioiden omaksumisen tilanne Suomessa</w:t>
       </w:r>
@@ -8711,8 +8901,8 @@
       <w:pPr>
         <w:pStyle w:val="Heading4"/>
       </w:pPr>
-      <w:bookmarkStart w:id="86" w:name="laitevalmistajien-yhteistyö"/>
-      <w:bookmarkEnd w:id="86"/>
+      <w:bookmarkStart w:id="87" w:name="laitevalmistajien-yhteistyö"/>
+      <w:bookmarkEnd w:id="87"/>
       <w:r>
         <w:t xml:space="preserve">Laitevalmistajien yhteistyö</w:t>
       </w:r>
@@ -8879,8 +9069,8 @@
       <w:pPr>
         <w:pStyle w:val="Heading4"/>
       </w:pPr>
-      <w:bookmarkStart w:id="87" w:name="kokonaisvaltainen-maatilan-tiedonhallintajärjestelmä-fmis"/>
-      <w:bookmarkEnd w:id="87"/>
+      <w:bookmarkStart w:id="88" w:name="kokonaisvaltainen-maatilan-tiedonhallintajärjestelmä-fmis"/>
+      <w:bookmarkEnd w:id="88"/>
       <w:r>
         <w:t xml:space="preserve">Kokonaisvaltainen maatilan tiedonhallintajärjestelmä (FMIS)</w:t>
       </w:r>
@@ -9068,8 +9258,8 @@
       <w:pPr>
         <w:pStyle w:val="Heading4"/>
       </w:pPr>
-      <w:bookmarkStart w:id="88" w:name="datan-käsittely"/>
-      <w:bookmarkEnd w:id="88"/>
+      <w:bookmarkStart w:id="89" w:name="datan-käsittely"/>
+      <w:bookmarkEnd w:id="89"/>
       <w:r>
         <w:t xml:space="preserve">Datan käsittely</w:t>
       </w:r>
@@ -9101,8 +9291,8 @@
       <w:pPr>
         <w:pStyle w:val="Heading5"/>
       </w:pPr>
-      <w:bookmarkStart w:id="89" w:name="datan-liikkuminen-tuotantoketjussa"/>
-      <w:bookmarkEnd w:id="89"/>
+      <w:bookmarkStart w:id="90" w:name="datan-liikkuminen-tuotantoketjussa"/>
+      <w:bookmarkEnd w:id="90"/>
       <w:r>
         <w:t xml:space="preserve">Datan liikkuminen tuotantoketjussa</w:t>
       </w:r>
@@ -9272,8 +9462,8 @@
       <w:pPr>
         <w:pStyle w:val="Heading5"/>
       </w:pPr>
-      <w:bookmarkStart w:id="90" w:name="datan-jakaminen-ja-julkaisu"/>
-      <w:bookmarkEnd w:id="90"/>
+      <w:bookmarkStart w:id="91" w:name="datan-jakaminen-ja-julkaisu"/>
+      <w:bookmarkEnd w:id="91"/>
       <w:r>
         <w:t xml:space="preserve">Datan jakaminen ja julkaisu</w:t>
       </w:r>
@@ -9368,8 +9558,8 @@
       <w:pPr>
         <w:pStyle w:val="Heading5"/>
       </w:pPr>
-      <w:bookmarkStart w:id="91" w:name="datan-omistajuus"/>
-      <w:bookmarkEnd w:id="91"/>
+      <w:bookmarkStart w:id="92" w:name="datan-omistajuus"/>
+      <w:bookmarkEnd w:id="92"/>
       <w:r>
         <w:t xml:space="preserve">Datan omistajuus</w:t>
       </w:r>
@@ -9420,8 +9610,8 @@
       <w:pPr>
         <w:pStyle w:val="Heading4"/>
       </w:pPr>
-      <w:bookmarkStart w:id="92" w:name="aiotn-vaikutukset"/>
-      <w:bookmarkEnd w:id="92"/>
+      <w:bookmarkStart w:id="93" w:name="aiotn-vaikutukset"/>
+      <w:bookmarkEnd w:id="93"/>
       <w:r>
         <w:t xml:space="preserve">AIoT:n vaikutukset</w:t>
       </w:r>
@@ -9697,8 +9887,8 @@
       <w:pPr>
         <w:pStyle w:val="Heading4"/>
       </w:pPr>
-      <w:bookmarkStart w:id="93" w:name="ruokaturva"/>
-      <w:bookmarkEnd w:id="93"/>
+      <w:bookmarkStart w:id="94" w:name="ruokaturva"/>
+      <w:bookmarkEnd w:id="94"/>
       <w:r>
         <w:t xml:space="preserve">Ruokaturva</w:t>
       </w:r>
@@ -9781,8 +9971,8 @@
       <w:pPr>
         <w:pStyle w:val="Heading4"/>
       </w:pPr>
-      <w:bookmarkStart w:id="94" w:name="aiotn-haasteet"/>
-      <w:bookmarkEnd w:id="94"/>
+      <w:bookmarkStart w:id="95" w:name="aiotn-haasteet"/>
+      <w:bookmarkEnd w:id="95"/>
       <w:r>
         <w:t xml:space="preserve">AIoT:n haasteet</w:t>
       </w:r>
@@ -9791,8 +9981,8 @@
       <w:pPr>
         <w:pStyle w:val="Heading5"/>
       </w:pPr>
-      <w:bookmarkStart w:id="95" w:name="tietoliikenteen-ja-tietoturvan-haasteet"/>
-      <w:bookmarkEnd w:id="95"/>
+      <w:bookmarkStart w:id="96" w:name="tietoliikenteen-ja-tietoturvan-haasteet"/>
+      <w:bookmarkEnd w:id="96"/>
       <w:r>
         <w:t xml:space="preserve">Tietoliikenteen ja tietoturvan haasteet</w:t>
       </w:r>
@@ -9919,8 +10109,8 @@
       <w:pPr>
         <w:pStyle w:val="Heading5"/>
       </w:pPr>
-      <w:bookmarkStart w:id="96" w:name="elinkaarihaasteet"/>
-      <w:bookmarkEnd w:id="96"/>
+      <w:bookmarkStart w:id="97" w:name="elinkaarihaasteet"/>
+      <w:bookmarkEnd w:id="97"/>
       <w:r>
         <w:t xml:space="preserve">Elinkaarihaasteet</w:t>
       </w:r>
@@ -9971,8 +10161,8 @@
       <w:pPr>
         <w:pStyle w:val="Heading5"/>
       </w:pPr>
-      <w:bookmarkStart w:id="97" w:name="integraatio--ja-alustahaasteet"/>
-      <w:bookmarkEnd w:id="97"/>
+      <w:bookmarkStart w:id="98" w:name="integraatio--ja-alustahaasteet"/>
+      <w:bookmarkEnd w:id="98"/>
       <w:r>
         <w:t xml:space="preserve">integraatio- ja alustahaasteet</w:t>
       </w:r>
@@ -10052,8 +10242,8 @@
       <w:pPr>
         <w:pStyle w:val="Heading5"/>
       </w:pPr>
-      <w:bookmarkStart w:id="98" w:name="käytettävyyshaasteet"/>
-      <w:bookmarkEnd w:id="98"/>
+      <w:bookmarkStart w:id="99" w:name="käytettävyyshaasteet"/>
+      <w:bookmarkEnd w:id="99"/>
       <w:r>
         <w:t xml:space="preserve">Käytettävyyshaasteet</w:t>
       </w:r>
@@ -10113,8 +10303,8 @@
       <w:pPr>
         <w:pStyle w:val="Heading5"/>
       </w:pPr>
-      <w:bookmarkStart w:id="99" w:name="asiantuntijuushaaste"/>
-      <w:bookmarkEnd w:id="99"/>
+      <w:bookmarkStart w:id="100" w:name="asiantuntijuushaaste"/>
+      <w:bookmarkEnd w:id="100"/>
       <w:r>
         <w:t xml:space="preserve">Asiantuntijuushaaste</w:t>
       </w:r>
@@ -10165,8 +10355,8 @@
       <w:pPr>
         <w:pStyle w:val="Heading5"/>
       </w:pPr>
-      <w:bookmarkStart w:id="100" w:name="omaksumisen-haasteita"/>
-      <w:bookmarkEnd w:id="100"/>
+      <w:bookmarkStart w:id="101" w:name="omaksumisen-haasteita"/>
+      <w:bookmarkEnd w:id="101"/>
       <w:r>
         <w:t xml:space="preserve">Omaksumisen haasteita</w:t>
       </w:r>
@@ -10232,8 +10422,8 @@
       <w:pPr>
         <w:pStyle w:val="Heading4"/>
       </w:pPr>
-      <w:bookmarkStart w:id="101" w:name="tavoitetila-ja-tulevaisuus"/>
-      <w:bookmarkEnd w:id="101"/>
+      <w:bookmarkStart w:id="102" w:name="tavoitetila-ja-tulevaisuus"/>
+      <w:bookmarkEnd w:id="102"/>
       <w:r>
         <w:t xml:space="preserve">Tavoitetila ja tulevaisuus</w:t>
       </w:r>
@@ -10500,8 +10690,8 @@
       <w:pPr>
         <w:pStyle w:val="Heading2"/>
       </w:pPr>
-      <w:bookmarkStart w:id="102" w:name="tutkimustulosten-yhteenveto"/>
-      <w:bookmarkEnd w:id="102"/>
+      <w:bookmarkStart w:id="103" w:name="tutkimustulosten-yhteenveto"/>
+      <w:bookmarkEnd w:id="103"/>
       <w:r>
         <w:t xml:space="preserve">Tutkimustulosten yhteenveto</w:t>
       </w:r>
@@ -10658,8 +10848,8 @@
       <w:pPr>
         <w:pStyle w:val="Heading3"/>
       </w:pPr>
-      <w:bookmarkStart w:id="103" w:name="tutkimuskysymyksien-vastaukset"/>
-      <w:bookmarkEnd w:id="103"/>
+      <w:bookmarkStart w:id="104" w:name="tutkimuskysymyksien-vastaukset"/>
+      <w:bookmarkEnd w:id="104"/>
       <w:r>
         <w:t xml:space="preserve">Tutkimuskysymyksien vastaukset</w:t>
       </w:r>
@@ -10692,8 +10882,8 @@
       <w:pPr>
         <w:pStyle w:val="Heading1"/>
       </w:pPr>
-      <w:bookmarkStart w:id="104" w:name="pohdinta"/>
-      <w:bookmarkEnd w:id="104"/>
+      <w:bookmarkStart w:id="105" w:name="pohdinta"/>
+      <w:bookmarkEnd w:id="105"/>
       <w:r>
         <w:t xml:space="preserve">POHDINTA</w:t>
       </w:r>
@@ -10702,8 +10892,8 @@
       <w:pPr>
         <w:pStyle w:val="Heading2"/>
       </w:pPr>
-      <w:bookmarkStart w:id="105" w:name="luotettavuus"/>
-      <w:bookmarkEnd w:id="105"/>
+      <w:bookmarkStart w:id="106" w:name="luotettavuus"/>
+      <w:bookmarkEnd w:id="106"/>
       <w:r>
         <w:t xml:space="preserve">Luotettavuus</w:t>
       </w:r>
@@ -10712,8 +10902,8 @@
       <w:pPr>
         <w:pStyle w:val="Heading2"/>
       </w:pPr>
-      <w:bookmarkStart w:id="106" w:name="hyödynnettävyys"/>
-      <w:bookmarkEnd w:id="106"/>
+      <w:bookmarkStart w:id="107" w:name="hyödynnettävyys"/>
+      <w:bookmarkEnd w:id="107"/>
       <w:r>
         <w:t xml:space="preserve">Hyödynnettävyys</w:t>
       </w:r>
@@ -10722,8 +10912,8 @@
       <w:pPr>
         <w:pStyle w:val="Heading1"/>
       </w:pPr>
-      <w:bookmarkStart w:id="107" w:name="liitteet"/>
-      <w:bookmarkEnd w:id="107"/>
+      <w:bookmarkStart w:id="108" w:name="liitteet"/>
+      <w:bookmarkEnd w:id="108"/>
       <w:r>
         <w:t xml:space="preserve">LIITTEET</w:t>
       </w:r>
@@ -10821,8 +11011,8 @@
       <w:pPr>
         <w:pStyle w:val="Heading1"/>
       </w:pPr>
-      <w:bookmarkStart w:id="108" w:name="lahteet"/>
-      <w:bookmarkEnd w:id="108"/>
+      <w:bookmarkStart w:id="109" w:name="lahteet"/>
+      <w:bookmarkEnd w:id="109"/>
       <w:r>
         <w:t xml:space="preserve">LÄHTEET</w:t>
       </w:r>
@@ -10846,7 +11036,7 @@
       <w:r>
         <w:t xml:space="preserve">, 54(15), s. 2787–2805, doi:</w:t>
       </w:r>
-      <w:hyperlink r:id="rId109">
+      <w:hyperlink r:id="rId110">
         <w:r>
           <w:rPr>
             <w:rStyle w:val="Hyperlink"/>
@@ -10877,7 +11067,7 @@
       <w:r>
         <w:t xml:space="preserve">, 2(1), s. 51–63, doi:</w:t>
       </w:r>
-      <w:hyperlink r:id="rId110">
+      <w:hyperlink r:id="rId111">
         <w:r>
           <w:rPr>
             <w:rStyle w:val="Hyperlink"/>
@@ -10908,7 +11098,7 @@
       <w:r>
         <w:t xml:space="preserve">, 1(3), s. 311–320, doi:</w:t>
       </w:r>
-      <w:hyperlink r:id="rId111">
+      <w:hyperlink r:id="rId112">
         <w:r>
           <w:rPr>
             <w:rStyle w:val="Hyperlink"/>
@@ -10939,7 +11129,7 @@
       <w:r>
         <w:t xml:space="preserve">, 98, s. 109–116, doi:</w:t>
       </w:r>
-      <w:hyperlink r:id="rId112">
+      <w:hyperlink r:id="rId113">
         <w:r>
           <w:rPr>
             <w:rStyle w:val="Hyperlink"/>
@@ -11010,7 +11200,7 @@
       <w:r>
         <w:t xml:space="preserve">, 29(7), s. 1645–1660, doi:</w:t>
       </w:r>
-      <w:hyperlink r:id="rId113">
+      <w:hyperlink r:id="rId114">
         <w:r>
           <w:rPr>
             <w:rStyle w:val="Hyperlink"/>
@@ -11109,7 +11299,7 @@
       <w:r>
         <w:t xml:space="preserve">, 8, s. 51–60, doi:</w:t>
       </w:r>
-      <w:hyperlink r:id="rId114">
+      <w:hyperlink r:id="rId115">
         <w:r>
           <w:rPr>
             <w:rStyle w:val="Hyperlink"/>
@@ -11140,7 +11330,7 @@
       <w:r>
         <w:t xml:space="preserve">, 143, s. 23–37, doi:</w:t>
       </w:r>
-      <w:hyperlink r:id="rId115">
+      <w:hyperlink r:id="rId116">
         <w:r>
           <w:rPr>
             <w:rStyle w:val="Hyperlink"/>
@@ -11199,7 +11389,7 @@
       <w:r>
         <w:t xml:space="preserve">, 10(4), s. 2233–2243, doi:</w:t>
       </w:r>
-      <w:hyperlink r:id="rId116">
+      <w:hyperlink r:id="rId117">
         <w:r>
           <w:rPr>
             <w:rStyle w:val="Hyperlink"/>
@@ -11338,7 +11528,7 @@
       <w:r>
         <w:t xml:space="preserve">, 142, s. 283–297, doi:</w:t>
       </w:r>
-      <w:hyperlink r:id="rId117">
+      <w:hyperlink r:id="rId118">
         <w:r>
           <w:rPr>
             <w:rStyle w:val="Hyperlink"/>
@@ -11372,7 +11562,7 @@
       <w:r>
         <w:t xml:space="preserve"> </w:t>
       </w:r>
-      <w:hyperlink r:id="rId118">
+      <w:hyperlink r:id="rId119">
         <w:r>
           <w:rPr>
             <w:rStyle w:val="Hyperlink"/>
@@ -11426,7 +11616,7 @@
       <w:r>
         <w:t xml:space="preserve">, 164, s. 31–48, doi:</w:t>
       </w:r>
-      <w:hyperlink r:id="rId119">
+      <w:hyperlink r:id="rId120">
         <w:r>
           <w:rPr>
             <w:rStyle w:val="Hyperlink"/>
@@ -11537,7 +11727,7 @@
       <w:r>
         <w:t xml:space="preserve">, 153, s. 69–80, doi:</w:t>
       </w:r>
-      <w:hyperlink r:id="rId120">
+      <w:hyperlink r:id="rId121">
         <w:r>
           <w:rPr>
             <w:rStyle w:val="Hyperlink"/>
@@ -12203,7 +12393,7 @@
     </w:lvl>
   </w:abstractNum>
   <w:abstractNum w:abstractNumId="990">
-    <w:nsid w:val="c3586474"/>
+    <w:nsid w:val="5a5dd6ee"/>
     <w:multiLevelType w:val="multilevel"/>
     <w:lvl w:ilvl="0">
       <w:numFmt w:val="bullet"/>
@@ -12284,7 +12474,7 @@
     </w:lvl>
   </w:abstractNum>
   <w:abstractNum w:abstractNumId="99411">
-    <w:nsid w:val="49e1220a"/>
+    <w:nsid w:val="dd277d21"/>
     <w:multiLevelType w:val="multilevel"/>
     <w:lvl w:ilvl="0">
       <w:start w:val="1"/>
@@ -12372,7 +12562,7 @@
     </w:lvl>
   </w:abstractNum>
   <w:abstractNum w:abstractNumId="997114">
-    <w:nsid w:val="921e5655"/>
+    <w:nsid w:val="77cceeba"/>
     <w:multiLevelType w:val="multilevel"/>
     <w:lvl w:ilvl="0">
       <w:start w:val="14"/>
@@ -12460,7 +12650,7 @@
     </w:lvl>
   </w:abstractNum>
   <w:abstractNum w:abstractNumId="99412">
-    <w:nsid w:val="74d253e7"/>
+    <w:nsid w:val="1ca74cb8"/>
     <w:multiLevelType w:val="multilevel"/>
     <w:lvl w:ilvl="0">
       <w:start w:val="2"/>
@@ -12548,7 +12738,7 @@
     </w:lvl>
   </w:abstractNum>
   <w:abstractNum w:abstractNumId="99413">
-    <w:nsid w:val="e80764e7"/>
+    <w:nsid w:val="576789ba"/>
     <w:multiLevelType w:val="multilevel"/>
     <w:lvl w:ilvl="0">
       <w:start w:val="3"/>
@@ -12636,7 +12826,7 @@
     </w:lvl>
   </w:abstractNum>
   <w:abstractNum w:abstractNumId="99621">
-    <w:nsid w:val="bb24f8bc"/>
+    <w:nsid w:val="fbcf19d5"/>
     <w:multiLevelType w:val="multilevel"/>
     <w:lvl w:ilvl="0">
       <w:start w:val="1"/>
@@ -12724,7 +12914,7 @@
     </w:lvl>
   </w:abstractNum>
   <w:abstractNum w:abstractNumId="991">
-    <w:nsid w:val="ef27c17c"/>
+    <w:nsid w:val="e673ede0"/>
     <w:multiLevelType w:val="multilevel"/>
     <w:lvl w:ilvl="0">
       <w:numFmt w:val="bullet"/>
@@ -12805,7 +12995,7 @@
     </w:lvl>
   </w:abstractNum>
   <w:abstractNum w:abstractNumId="99622">
-    <w:nsid w:val="dbd37a63"/>
+    <w:nsid w:val="58cda0e4"/>
     <w:multiLevelType w:val="multilevel"/>
     <w:lvl w:ilvl="0">
       <w:start w:val="2"/>

</xml_diff>